<commit_message>
Updated Design Rationale for Zombie attacks
</commit_message>
<xml_diff>
--- a/design-docs/Design Rationale.docx
+++ b/design-docs/Design Rationale.docx
@@ -35,10 +35,7 @@
     </w:p>
     <w:p>
       <w:r>
-        <w:t>W</w:t>
-      </w:r>
-      <w:r>
-        <w:t xml:space="preserve">e created a </w:t>
+        <w:t xml:space="preserve">Firstly, we created new classes </w:t>
       </w:r>
       <w:proofErr w:type="spellStart"/>
       <w:r>
@@ -63,242 +60,387 @@
       </w:r>
       <w:proofErr w:type="spellEnd"/>
       <w:r>
+        <w:t xml:space="preserve"> and </w:t>
+      </w:r>
+      <w:proofErr w:type="spellStart"/>
+      <w:r>
+        <w:t>ZombieAttackAction</w:t>
+      </w:r>
+      <w:proofErr w:type="spellEnd"/>
+      <w:r>
+        <w:t xml:space="preserve"> which </w:t>
+      </w:r>
+      <w:r>
+        <w:rPr>
+          <w:b/>
+        </w:rPr>
+        <w:t>inherits</w:t>
+      </w:r>
+      <w:r>
+        <w:t xml:space="preserve"> </w:t>
+      </w:r>
+      <w:proofErr w:type="spellStart"/>
+      <w:r>
+        <w:t>AttackAction</w:t>
+      </w:r>
+      <w:proofErr w:type="spellEnd"/>
+      <w:r>
+        <w:t xml:space="preserve">. We changed Zombie class to use </w:t>
+      </w:r>
+      <w:proofErr w:type="spellStart"/>
+      <w:r>
+        <w:t>ZombieAttackBehaviour</w:t>
+      </w:r>
+      <w:proofErr w:type="spellEnd"/>
+      <w:r>
+        <w:t xml:space="preserve"> instead of </w:t>
+      </w:r>
+      <w:proofErr w:type="spellStart"/>
+      <w:r>
+        <w:t>AttackBehaviour</w:t>
+      </w:r>
+      <w:proofErr w:type="spellEnd"/>
+      <w:r>
+        <w:t>. We used inheritance</w:t>
+      </w:r>
+      <w:r>
+        <w:t xml:space="preserve"> </w:t>
+      </w:r>
+      <w:r>
+        <w:t xml:space="preserve">to follow the principle </w:t>
+      </w:r>
+      <w:r>
+        <w:rPr>
+          <w:b/>
+        </w:rPr>
+        <w:t xml:space="preserve">don’t repeat yourself (DRY). </w:t>
+      </w:r>
+      <w:r>
+        <w:t>Since most of the methods and attributes are the same, we</w:t>
+      </w:r>
+      <w:r>
+        <w:t xml:space="preserve"> </w:t>
+      </w:r>
+      <w:r>
+        <w:rPr>
+          <w:b/>
+        </w:rPr>
+        <w:t>reused methods</w:t>
+      </w:r>
+      <w:r>
+        <w:t xml:space="preserve"> </w:t>
+      </w:r>
+      <w:r>
+        <w:t xml:space="preserve">and </w:t>
+      </w:r>
+      <w:r>
+        <w:rPr>
+          <w:b/>
+        </w:rPr>
+        <w:t>added</w:t>
+      </w:r>
+      <w:r>
+        <w:rPr>
+          <w:b/>
+        </w:rPr>
+        <w:t xml:space="preserve"> protected</w:t>
+      </w:r>
+      <w:r>
+        <w:rPr>
+          <w:b/>
+        </w:rPr>
+        <w:t xml:space="preserve"> </w:t>
+      </w:r>
+      <w:r>
+        <w:rPr>
+          <w:b/>
+        </w:rPr>
+        <w:t>methods</w:t>
+      </w:r>
+      <w:r>
+        <w:t xml:space="preserve"> to </w:t>
+      </w:r>
+      <w:proofErr w:type="spellStart"/>
+      <w:r>
+        <w:t>AttackBehaviour</w:t>
+      </w:r>
+      <w:proofErr w:type="spellEnd"/>
+      <w:r>
+        <w:t xml:space="preserve"> and </w:t>
+      </w:r>
+      <w:proofErr w:type="spellStart"/>
+      <w:r>
+        <w:t>AttackAction</w:t>
+      </w:r>
+      <w:proofErr w:type="spellEnd"/>
+      <w:r>
+        <w:t xml:space="preserve"> </w:t>
+      </w:r>
+      <w:r>
+        <w:t>to prevent repetitive</w:t>
+      </w:r>
+      <w:r>
+        <w:t xml:space="preserve"> </w:t>
+      </w:r>
+      <w:r>
+        <w:t xml:space="preserve">code </w:t>
+      </w:r>
+      <w:r>
+        <w:t>when overriding method</w:t>
+      </w:r>
+      <w:r>
+        <w:t>s</w:t>
+      </w:r>
+      <w:r>
+        <w:t>.</w:t>
+      </w:r>
+    </w:p>
+    <w:p>
+      <w:pPr>
+        <w:rPr>
+          <w:b/>
+        </w:rPr>
+      </w:pPr>
+      <w:r>
+        <w:t xml:space="preserve">In </w:t>
+      </w:r>
+      <w:proofErr w:type="spellStart"/>
+      <w:r>
+        <w:t>ZombieAttackBehaviour</w:t>
+      </w:r>
+      <w:proofErr w:type="spellEnd"/>
+      <w:r>
+        <w:t xml:space="preserve">, Zombies check if they are standing on a </w:t>
+      </w:r>
+      <w:proofErr w:type="spellStart"/>
+      <w:r>
+        <w:t>WeaponItem</w:t>
+      </w:r>
+      <w:proofErr w:type="spellEnd"/>
+      <w:r>
+        <w:t xml:space="preserve"> and picks it up.</w:t>
+      </w:r>
+      <w:r>
+        <w:t xml:space="preserve"> </w:t>
+      </w:r>
+      <w:r>
+        <w:t xml:space="preserve">In </w:t>
+      </w:r>
+      <w:proofErr w:type="spellStart"/>
+      <w:r>
+        <w:t>ZombieAttackAction</w:t>
+      </w:r>
+      <w:proofErr w:type="spellEnd"/>
+      <w:r>
         <w:t xml:space="preserve">, </w:t>
       </w:r>
-      <w:proofErr w:type="spellStart"/>
-      <w:r>
-        <w:t>ZombieAttackAction</w:t>
-      </w:r>
-      <w:proofErr w:type="spellEnd"/>
-      <w:r>
-        <w:t xml:space="preserve"> class </w:t>
-      </w:r>
-      <w:r>
-        <w:t xml:space="preserve">and </w:t>
-      </w:r>
-      <w:proofErr w:type="spellStart"/>
-      <w:r>
-        <w:t>BiteAction</w:t>
-      </w:r>
-      <w:proofErr w:type="spellEnd"/>
-      <w:r>
-        <w:t xml:space="preserve"> class </w:t>
-      </w:r>
-      <w:r>
-        <w:t xml:space="preserve">to inherit the </w:t>
-      </w:r>
-      <w:proofErr w:type="spellStart"/>
-      <w:r>
-        <w:t>AttackAction</w:t>
-      </w:r>
-      <w:proofErr w:type="spellEnd"/>
-      <w:r>
-        <w:t xml:space="preserve"> class. Since most of the methods and attributes are the same, we</w:t>
-      </w:r>
-      <w:r>
-        <w:t xml:space="preserve"> </w:t>
-      </w:r>
-      <w:r>
-        <w:rPr>
-          <w:b/>
-        </w:rPr>
-        <w:t>reused methods</w:t>
-      </w:r>
-      <w:r>
-        <w:t xml:space="preserve"> </w:t>
-      </w:r>
-      <w:r>
-        <w:t xml:space="preserve">and </w:t>
-      </w:r>
-      <w:r>
-        <w:t xml:space="preserve">added </w:t>
-      </w:r>
-      <w:r>
-        <w:t xml:space="preserve">methods to </w:t>
-      </w:r>
-      <w:proofErr w:type="spellStart"/>
-      <w:r>
-        <w:t>AttackBehaviour</w:t>
+      <w:r>
+        <w:t xml:space="preserve">we </w:t>
+      </w:r>
+      <w:r>
+        <w:t>used</w:t>
+      </w:r>
+      <w:r>
+        <w:rPr>
+          <w:b/>
+        </w:rPr>
+        <w:t xml:space="preserve"> </w:t>
+      </w:r>
+      <w:r>
+        <w:rPr>
+          <w:b/>
+        </w:rPr>
+        <w:t xml:space="preserve">private static constants </w:t>
+      </w:r>
+      <w:r>
+        <w:t xml:space="preserve">to set the </w:t>
+      </w:r>
+      <w:r>
+        <w:t>miss chances</w:t>
+      </w:r>
+      <w:r>
+        <w:t xml:space="preserve">, </w:t>
+      </w:r>
+      <w:r>
+        <w:t xml:space="preserve">bite </w:t>
+      </w:r>
+      <w:r>
+        <w:t>damage</w:t>
+      </w:r>
+      <w:r>
+        <w:t>,</w:t>
+      </w:r>
+      <w:r>
+        <w:t xml:space="preserve"> health restored of each bite to be the same using the principle of </w:t>
+      </w:r>
+      <w:r>
+        <w:rPr>
+          <w:b/>
+        </w:rPr>
+        <w:t>DRY</w:t>
+      </w:r>
+      <w:r>
+        <w:rPr>
+          <w:b/>
+        </w:rPr>
+        <w:t xml:space="preserve"> </w:t>
+      </w:r>
+      <w:r>
+        <w:t xml:space="preserve">and to </w:t>
+      </w:r>
+      <w:r>
+        <w:rPr>
+          <w:b/>
+        </w:rPr>
+        <w:t>prevent privacy leaks</w:t>
+      </w:r>
+      <w:r>
+        <w:t xml:space="preserve">. </w:t>
+      </w:r>
+    </w:p>
+    <w:p>
+      <w:r>
+        <w:t>In</w:t>
+      </w:r>
+      <w:r>
+        <w:t xml:space="preserve"> the Zombie</w:t>
+      </w:r>
+      <w:r>
+        <w:t xml:space="preserve"> c</w:t>
+      </w:r>
+      <w:r>
+        <w:t xml:space="preserve">lass, we added </w:t>
+      </w:r>
+      <w:r>
+        <w:rPr>
+          <w:b/>
+        </w:rPr>
+        <w:t>private static constants</w:t>
+      </w:r>
+      <w:r>
+        <w:t xml:space="preserve"> </w:t>
+      </w:r>
+      <w:r>
+        <w:t xml:space="preserve">to set the string of </w:t>
+      </w:r>
+      <w:proofErr w:type="spellStart"/>
+      <w:r>
+        <w:t>zombieDialogue</w:t>
       </w:r>
       <w:proofErr w:type="spellEnd"/>
       <w:r>
         <w:t xml:space="preserve"> and </w:t>
       </w:r>
-      <w:proofErr w:type="spellStart"/>
-      <w:r>
-        <w:t>AttackAction</w:t>
-      </w:r>
-      <w:proofErr w:type="spellEnd"/>
-      <w:r>
-        <w:t xml:space="preserve"> </w:t>
-      </w:r>
-      <w:r>
-        <w:t xml:space="preserve">to prevent repetitive code </w:t>
+      <w:r>
+        <w:t>the</w:t>
+      </w:r>
+      <w:r>
+        <w:t xml:space="preserve"> chance for the dialogue to be printe</w:t>
+      </w:r>
+      <w:r>
+        <w:t>d</w:t>
+      </w:r>
+      <w:r>
+        <w:t xml:space="preserve">. </w:t>
+      </w:r>
+      <w:r>
+        <w:t xml:space="preserve">In the </w:t>
+      </w:r>
+      <w:proofErr w:type="spellStart"/>
+      <w:r>
+        <w:t>playTurn</w:t>
+      </w:r>
+      <w:proofErr w:type="spellEnd"/>
+      <w:r>
+        <w:t xml:space="preserve"> method, we allowed the </w:t>
+      </w:r>
+      <w:proofErr w:type="spellStart"/>
+      <w:r>
+        <w:t>zombieDialogue</w:t>
+      </w:r>
+      <w:proofErr w:type="spellEnd"/>
+      <w:r>
+        <w:t xml:space="preserve"> to be printed based on the constant chance set and to return </w:t>
+      </w:r>
+      <w:proofErr w:type="spellStart"/>
+      <w:proofErr w:type="gramStart"/>
+      <w:r>
+        <w:t>DoNothingAction</w:t>
+      </w:r>
+      <w:proofErr w:type="spellEnd"/>
+      <w:r>
+        <w:t>(</w:t>
+      </w:r>
+      <w:proofErr w:type="gramEnd"/>
+      <w:r>
+        <w:t xml:space="preserve">) for the turn instead of creating and using another Action subclass. </w:t>
+      </w:r>
+      <w:r>
+        <w:t xml:space="preserve">This is keeping with the principle of </w:t>
+      </w:r>
+      <w:r>
+        <w:rPr>
+          <w:b/>
+        </w:rPr>
+        <w:t>reducing dependencies (</w:t>
+      </w:r>
+      <w:proofErr w:type="spellStart"/>
+      <w:r>
+        <w:rPr>
+          <w:b/>
+        </w:rPr>
+        <w:t>ReD</w:t>
+      </w:r>
+      <w:proofErr w:type="spellEnd"/>
+      <w:r>
+        <w:rPr>
+          <w:b/>
+        </w:rPr>
+        <w:t xml:space="preserve">) </w:t>
+      </w:r>
+      <w:r>
+        <w:t xml:space="preserve">as using another Action subclass will add a dependency. We also followed the principle of </w:t>
+      </w:r>
+      <w:r>
+        <w:rPr>
+          <w:b/>
+        </w:rPr>
+        <w:t>grouping elem</w:t>
       </w:r>
       <w:bookmarkStart w:id="0" w:name="_GoBack"/>
       <w:bookmarkEnd w:id="0"/>
       <w:r>
-        <w:t>to follow</w:t>
-      </w:r>
-      <w:r>
-        <w:t xml:space="preserve"> the principle </w:t>
-      </w:r>
-      <w:r>
-        <w:rPr>
-          <w:b/>
-        </w:rPr>
-        <w:t>DRY</w:t>
-      </w:r>
-      <w:r>
-        <w:t xml:space="preserve"> (Don’t Repeat Yourself). Within the </w:t>
-      </w:r>
-      <w:proofErr w:type="spellStart"/>
-      <w:r>
-        <w:t>BiteAction</w:t>
-      </w:r>
-      <w:proofErr w:type="spellEnd"/>
-      <w:r>
-        <w:t xml:space="preserve"> class, we </w:t>
-      </w:r>
-      <w:r>
-        <w:rPr>
-          <w:b/>
-        </w:rPr>
-        <w:t>used named constants</w:t>
-      </w:r>
-      <w:r>
-        <w:t xml:space="preserve"> to set the probability, damage and health restored of each bite to be the same using the principle of </w:t>
-      </w:r>
-      <w:r>
-        <w:rPr>
-          <w:b/>
-        </w:rPr>
-        <w:t>DRY</w:t>
-      </w:r>
-      <w:r>
-        <w:t xml:space="preserve">. </w:t>
-      </w:r>
-      <w:r>
-        <w:t xml:space="preserve">We changed Zombie class attributes to use </w:t>
-      </w:r>
-      <w:proofErr w:type="spellStart"/>
-      <w:r>
-        <w:t>ZombieAttackBehaviour</w:t>
-      </w:r>
-      <w:proofErr w:type="spellEnd"/>
-      <w:r>
-        <w:t xml:space="preserve"> instead of </w:t>
-      </w:r>
-      <w:proofErr w:type="spellStart"/>
-      <w:r>
-        <w:t>AttackBehaviour</w:t>
-      </w:r>
-      <w:proofErr w:type="spellEnd"/>
-      <w:r>
-        <w:t xml:space="preserve"> to </w:t>
-      </w:r>
-      <w:r>
-        <w:rPr>
-          <w:b/>
-        </w:rPr>
-        <w:t>reduce dependencies</w:t>
-      </w:r>
-      <w:r>
-        <w:rPr>
-          <w:b/>
-        </w:rPr>
-        <w:t xml:space="preserve"> </w:t>
-      </w:r>
-      <w:r>
-        <w:t>(</w:t>
-      </w:r>
-      <w:proofErr w:type="spellStart"/>
-      <w:r>
-        <w:t>ReD</w:t>
-      </w:r>
-      <w:proofErr w:type="spellEnd"/>
-      <w:r>
-        <w:t>).</w:t>
-      </w:r>
-      <w:r>
-        <w:t xml:space="preserve"> Within the Zombie</w:t>
-      </w:r>
-      <w:r>
-        <w:t xml:space="preserve"> c</w:t>
-      </w:r>
-      <w:r>
-        <w:t xml:space="preserve">lass, we added a private String </w:t>
-      </w:r>
-      <w:r>
-        <w:rPr>
-          <w:b/>
-        </w:rPr>
-        <w:t>constant</w:t>
-      </w:r>
-      <w:r>
-        <w:t xml:space="preserve"> </w:t>
-      </w:r>
-      <w:proofErr w:type="spellStart"/>
-      <w:r>
-        <w:t>zombieDialogue</w:t>
-      </w:r>
-      <w:proofErr w:type="spellEnd"/>
-      <w:r>
-        <w:t xml:space="preserve"> and a </w:t>
-      </w:r>
-      <w:r>
-        <w:rPr>
-          <w:b/>
-        </w:rPr>
-        <w:t>constant</w:t>
-      </w:r>
-      <w:r>
-        <w:t xml:space="preserve"> chance for the dialogue to be printe</w:t>
-      </w:r>
-      <w:r>
-        <w:t>d</w:t>
-      </w:r>
-      <w:r>
-        <w:t xml:space="preserve">. This is keeping with the principle of </w:t>
-      </w:r>
-      <w:proofErr w:type="spellStart"/>
-      <w:r>
-        <w:rPr>
-          <w:b/>
-        </w:rPr>
-        <w:t>ReD</w:t>
-      </w:r>
-      <w:proofErr w:type="spellEnd"/>
-      <w:r>
-        <w:rPr>
-          <w:b/>
-        </w:rPr>
-        <w:t xml:space="preserve"> </w:t>
-      </w:r>
-      <w:r>
-        <w:rPr>
-          <w:b/>
-          <w:bCs/>
-        </w:rPr>
-        <w:t>and</w:t>
-      </w:r>
-      <w:r>
-        <w:t xml:space="preserve"> </w:t>
-      </w:r>
-      <w:r>
-        <w:rPr>
-          <w:b/>
-        </w:rPr>
-        <w:t>grouping elements that must depend on each other together inside an encapsulation boundary</w:t>
-      </w:r>
-      <w:r>
-        <w:rPr>
-          <w:b/>
-        </w:rPr>
-        <w:t xml:space="preserve"> </w:t>
-      </w:r>
-      <w:r>
-        <w:t>of a class because we chose not to create a new Behaviour class.</w:t>
+        <w:rPr>
+          <w:b/>
+        </w:rPr>
+        <w:t>ents that must depend on each other together inside an encapsulation boundary</w:t>
+      </w:r>
+      <w:r>
+        <w:rPr>
+          <w:b/>
+        </w:rPr>
+        <w:t xml:space="preserve"> </w:t>
+      </w:r>
+      <w:r>
+        <w:t>of a class</w:t>
+      </w:r>
+      <w:r>
+        <w:t xml:space="preserve"> and </w:t>
+      </w:r>
+      <w:r>
+        <w:rPr>
+          <w:b/>
+        </w:rPr>
+        <w:t>classes should be responsible for their own properties</w:t>
+      </w:r>
+      <w:r>
+        <w:rPr>
+          <w:b/>
+        </w:rPr>
+        <w:t xml:space="preserve"> </w:t>
+      </w:r>
+      <w:r>
+        <w:t>since a Zombie class knows its own dialogue and chance.</w:t>
       </w:r>
     </w:p>
     <w:p/>
@@ -816,7 +958,6 @@
           <w:bCs/>
           <w:sz w:val="28"/>
         </w:rPr>
-        <w:lastRenderedPageBreak/>
         <w:t>Rising from the Dea</w:t>
       </w:r>
       <w:r>
@@ -1483,6 +1624,7 @@
     </w:p>
     <w:p>
       <w:r>
+        <w:lastRenderedPageBreak/>
         <w:t xml:space="preserve">We created a Food class which is a </w:t>
       </w:r>
       <w:r>

</xml_diff>

<commit_message>
Updated Design Rationale to fit Assignment 2
</commit_message>
<xml_diff>
--- a/design-docs/Design Rationale.docx
+++ b/design-docs/Design Rationale.docx
@@ -39,6 +39,9 @@
       </w:r>
       <w:proofErr w:type="spellStart"/>
       <w:r>
+        <w:rPr>
+          <w:b/>
+        </w:rPr>
         <w:t>ZombieAttackBehaviour</w:t>
       </w:r>
       <w:proofErr w:type="spellEnd"/>
@@ -64,6 +67,9 @@
       </w:r>
       <w:proofErr w:type="spellStart"/>
       <w:r>
+        <w:rPr>
+          <w:b/>
+        </w:rPr>
         <w:t>ZombieAttackAction</w:t>
       </w:r>
       <w:proofErr w:type="spellEnd"/>
@@ -218,7 +224,22 @@
       </w:r>
       <w:proofErr w:type="spellEnd"/>
       <w:r>
-        <w:t xml:space="preserve"> and picks it up.</w:t>
+        <w:t xml:space="preserve"> and picks it up</w:t>
+      </w:r>
+      <w:r>
+        <w:t xml:space="preserve">, instead of having another independent class, following </w:t>
+      </w:r>
+      <w:r>
+        <w:rPr>
+          <w:b/>
+        </w:rPr>
+        <w:t>reduce dependencies</w:t>
+      </w:r>
+      <w:r>
+        <w:t xml:space="preserve"> principle</w:t>
+      </w:r>
+      <w:r>
+        <w:t>.</w:t>
       </w:r>
       <w:r>
         <w:t xml:space="preserve"> </w:t>
@@ -295,7 +316,57 @@
         <w:t>prevent privacy leaks</w:t>
       </w:r>
       <w:r>
-        <w:t xml:space="preserve">. </w:t>
+        <w:t>.</w:t>
+      </w:r>
+      <w:r>
+        <w:t xml:space="preserve"> This also follows the principle of </w:t>
+      </w:r>
+      <w:r>
+        <w:rPr>
+          <w:b/>
+        </w:rPr>
+        <w:t>classes should be responsible for their own properties</w:t>
+      </w:r>
+      <w:r>
+        <w:rPr>
+          <w:b/>
+        </w:rPr>
+        <w:t xml:space="preserve"> </w:t>
+      </w:r>
+      <w:r>
+        <w:t>because</w:t>
+      </w:r>
+      <w:r>
+        <w:t xml:space="preserve"> </w:t>
+      </w:r>
+      <w:proofErr w:type="spellStart"/>
+      <w:r>
+        <w:t>ZombieAttackAction</w:t>
+      </w:r>
+      <w:proofErr w:type="spellEnd"/>
+      <w:r>
+        <w:t xml:space="preserve"> holds its own properties.</w:t>
+      </w:r>
+      <w:r>
+        <w:t xml:space="preserve"> We </w:t>
+      </w:r>
+      <w:r>
+        <w:rPr>
+          <w:b/>
+        </w:rPr>
+        <w:t>created private methods</w:t>
+      </w:r>
+      <w:r>
+        <w:t xml:space="preserve"> to prevent repetition of code for a normal or bite attack, following </w:t>
+      </w:r>
+      <w:r>
+        <w:rPr>
+          <w:b/>
+        </w:rPr>
+        <w:t>DRY</w:t>
+      </w:r>
+      <w:r>
+        <w:t xml:space="preserve"> principle.</w:t>
       </w:r>
     </w:p>
     <w:p>
@@ -405,15 +476,7 @@
         <w:rPr>
           <w:b/>
         </w:rPr>
-        <w:t>grouping elem</w:t>
-      </w:r>
-      <w:bookmarkStart w:id="0" w:name="_GoBack"/>
-      <w:bookmarkEnd w:id="0"/>
-      <w:r>
-        <w:rPr>
-          <w:b/>
-        </w:rPr>
-        <w:t>ents that must depend on each other together inside an encapsulation boundary</w:t>
+        <w:t>grouping elements that must depend on each other together inside an encapsulation boundary</w:t>
       </w:r>
       <w:r>
         <w:rPr>
@@ -440,7 +503,19 @@
         <w:t xml:space="preserve"> </w:t>
       </w:r>
       <w:r>
-        <w:t>since a Zombie class knows its own dialogue and chance.</w:t>
+        <w:t xml:space="preserve">since </w:t>
+      </w:r>
+      <w:r>
+        <w:t xml:space="preserve">the </w:t>
+      </w:r>
+      <w:r>
+        <w:t xml:space="preserve">Zombie class </w:t>
+      </w:r>
+      <w:r>
+        <w:t>holds</w:t>
+      </w:r>
+      <w:r>
+        <w:t xml:space="preserve"> its own dialogue and chance.</w:t>
       </w:r>
     </w:p>
     <w:p/>
@@ -460,26 +535,14 @@
     </w:p>
     <w:p>
       <w:r>
-        <w:t>W</w:t>
-      </w:r>
-      <w:r>
-        <w:t xml:space="preserve">e </w:t>
-      </w:r>
-      <w:r>
-        <w:t xml:space="preserve">created </w:t>
-      </w:r>
-      <w:r>
-        <w:t>classes</w:t>
-      </w:r>
-      <w:r>
-        <w:t xml:space="preserve"> </w:t>
-      </w:r>
-      <w:proofErr w:type="spellStart"/>
-      <w:r>
-        <w:t>Z</w:t>
-      </w:r>
-      <w:r>
-        <w:t>ombieArm</w:t>
+        <w:t xml:space="preserve">Firstly, we created new classes </w:t>
+      </w:r>
+      <w:proofErr w:type="spellStart"/>
+      <w:r>
+        <w:rPr>
+          <w:b/>
+        </w:rPr>
+        <w:t>ZombieArm</w:t>
       </w:r>
       <w:proofErr w:type="spellEnd"/>
       <w:r>
@@ -487,14 +550,14 @@
       </w:r>
       <w:proofErr w:type="spellStart"/>
       <w:r>
-        <w:t>Z</w:t>
-      </w:r>
-      <w:r>
-        <w:t>ombieLeg</w:t>
-      </w:r>
-      <w:proofErr w:type="spellEnd"/>
-      <w:r>
-        <w:t xml:space="preserve"> that </w:t>
+        <w:rPr>
+          <w:b/>
+        </w:rPr>
+        <w:t>ZombieLeg</w:t>
+      </w:r>
+      <w:proofErr w:type="spellEnd"/>
+      <w:r>
+        <w:t xml:space="preserve"> which </w:t>
       </w:r>
       <w:r>
         <w:rPr>
@@ -511,7 +574,10 @@
       </w:r>
       <w:proofErr w:type="spellEnd"/>
       <w:r>
-        <w:t xml:space="preserve"> (following </w:t>
+        <w:t xml:space="preserve"> </w:t>
+      </w:r>
+      <w:r>
+        <w:t xml:space="preserve">(following </w:t>
       </w:r>
       <w:r>
         <w:rPr>
@@ -523,7 +589,19 @@
         <w:t xml:space="preserve"> principle</w:t>
       </w:r>
       <w:r>
-        <w:t xml:space="preserve">). We added two attributes, </w:t>
+        <w:t xml:space="preserve">). We added </w:t>
+      </w:r>
+      <w:r>
+        <w:t>four</w:t>
+      </w:r>
+      <w:r>
+        <w:t xml:space="preserve"> attributes</w:t>
+      </w:r>
+      <w:r>
+        <w:t xml:space="preserve"> in the Zombie class</w:t>
+      </w:r>
+      <w:r>
+        <w:t xml:space="preserve">, </w:t>
       </w:r>
       <w:proofErr w:type="spellStart"/>
       <w:r>
@@ -531,7 +609,7 @@
       </w:r>
       <w:proofErr w:type="spellEnd"/>
       <w:r>
-        <w:t xml:space="preserve"> and </w:t>
+        <w:t xml:space="preserve">, </w:t>
       </w:r>
       <w:proofErr w:type="spellStart"/>
       <w:r>
@@ -539,7 +617,41 @@
       </w:r>
       <w:proofErr w:type="spellEnd"/>
       <w:r>
-        <w:t xml:space="preserve"> to the Zombie class. </w:t>
+        <w:t xml:space="preserve">, </w:t>
+      </w:r>
+      <w:proofErr w:type="spellStart"/>
+      <w:r>
+        <w:t>limbLostChance</w:t>
+      </w:r>
+      <w:proofErr w:type="spellEnd"/>
+      <w:r>
+        <w:t xml:space="preserve"> (</w:t>
+      </w:r>
+      <w:r>
+        <w:rPr>
+          <w:b/>
+        </w:rPr>
+        <w:t>static final</w:t>
+      </w:r>
+      <w:r>
+        <w:t xml:space="preserve">) and </w:t>
+      </w:r>
+      <w:proofErr w:type="spellStart"/>
+      <w:r>
+        <w:t>isSecondTurn</w:t>
+      </w:r>
+      <w:proofErr w:type="spellEnd"/>
+      <w:r>
+        <w:t xml:space="preserve"> since these values were going to be used multiple time, so we followed the principle of </w:t>
+      </w:r>
+      <w:r>
+        <w:rPr>
+          <w:b/>
+        </w:rPr>
+        <w:t>don’t repeat yourself</w:t>
+      </w:r>
+      <w:r>
+        <w:t xml:space="preserve">. </w:t>
       </w:r>
       <w:r>
         <w:t>Using the design principle that</w:t>
@@ -554,7 +666,13 @@
         <w:t>classes should be responsible for their own properties</w:t>
       </w:r>
       <w:r>
-        <w:t xml:space="preserve">, it </w:t>
+        <w:t xml:space="preserve">, </w:t>
+      </w:r>
+      <w:r>
+        <w:t>Zombie instances</w:t>
+      </w:r>
+      <w:r>
+        <w:t xml:space="preserve"> </w:t>
       </w:r>
       <w:proofErr w:type="gramStart"/>
       <w:r>
@@ -577,81 +695,103 @@
         <w:t xml:space="preserve"> </w:t>
       </w:r>
       <w:r>
+        <w:rPr>
+          <w:strike/>
+        </w:rPr>
         <w:t xml:space="preserve">Since the maximum number of legs or arms is 2 for each zombie, we use assertions to ensure that the value does not exceed 2, following the principle of </w:t>
       </w:r>
       <w:r>
         <w:rPr>
           <w:b/>
+          <w:strike/>
         </w:rPr>
         <w:t>FF</w:t>
       </w:r>
       <w:r>
+        <w:rPr>
+          <w:strike/>
+        </w:rPr>
         <w:t xml:space="preserve"> (Fail Fast).</w:t>
       </w:r>
       <w:r>
-        <w:t xml:space="preserve"> Since zombies can lose limbs to </w:t>
-      </w:r>
-      <w:r>
-        <w:t>ANY</w:t>
-      </w:r>
-      <w:r>
-        <w:t xml:space="preserve"> attack that causes damage, to implement the losing limbs feature, </w:t>
-      </w:r>
-      <w:r>
-        <w:rPr>
-          <w:b/>
-        </w:rPr>
-        <w:t xml:space="preserve">we </w:t>
-      </w:r>
-      <w:r>
-        <w:rPr>
-          <w:b/>
-        </w:rPr>
-        <w:t>re</w:t>
-      </w:r>
-      <w:r>
-        <w:rPr>
-          <w:b/>
-        </w:rPr>
-        <w:t>used</w:t>
-      </w:r>
-      <w:r>
-        <w:rPr>
-          <w:b/>
-        </w:rPr>
-        <w:t xml:space="preserve"> methods</w:t>
-      </w:r>
-      <w:r>
-        <w:t xml:space="preserve"> the </w:t>
-      </w:r>
-      <w:r>
-        <w:t xml:space="preserve">from </w:t>
-      </w:r>
-      <w:r>
-        <w:t>Actor class</w:t>
-      </w:r>
-      <w:r>
-        <w:t xml:space="preserve"> (</w:t>
-      </w:r>
-      <w:proofErr w:type="gramStart"/>
-      <w:r>
-        <w:t>hurt(</w:t>
-      </w:r>
-      <w:proofErr w:type="gramEnd"/>
-      <w:r>
-        <w:t>))</w:t>
-      </w:r>
-      <w:r>
-        <w:t xml:space="preserve"> and override to add the feature</w:t>
-      </w:r>
-      <w:r>
-        <w:t xml:space="preserve"> using the principle </w:t>
+        <w:t xml:space="preserve"> Since zombies lose limbs to </w:t>
+      </w:r>
+      <w:r>
+        <w:t xml:space="preserve">an </w:t>
+      </w:r>
+      <w:r>
+        <w:t xml:space="preserve">attack that causes damage, to implement the losing limbs feature, </w:t>
+      </w:r>
+      <w:r>
+        <w:t xml:space="preserve">we used </w:t>
+      </w:r>
+      <w:proofErr w:type="spellStart"/>
+      <w:r>
+        <w:t>AttackAction</w:t>
+      </w:r>
+      <w:proofErr w:type="spellEnd"/>
+      <w:r>
+        <w:t xml:space="preserve"> class to call a method in the target to reduce their limbs</w:t>
+      </w:r>
+      <w:r>
+        <w:t xml:space="preserve"> and drop the limbs on the ground</w:t>
+      </w:r>
+      <w:r>
+        <w:t xml:space="preserve">. To </w:t>
+      </w:r>
+      <w:r>
+        <w:rPr>
+          <w:b/>
+        </w:rPr>
+        <w:t xml:space="preserve">avoid </w:t>
+      </w:r>
+      <w:proofErr w:type="spellStart"/>
+      <w:r>
+        <w:rPr>
+          <w:b/>
+        </w:rPr>
+        <w:t>downcasting</w:t>
+      </w:r>
+      <w:proofErr w:type="spellEnd"/>
+      <w:r>
+        <w:t xml:space="preserve">, we added a </w:t>
+      </w:r>
+      <w:proofErr w:type="spellStart"/>
+      <w:r>
+        <w:t>loseLimb</w:t>
+      </w:r>
+      <w:proofErr w:type="spellEnd"/>
+      <w:r>
+        <w:t xml:space="preserve"> method in </w:t>
+      </w:r>
+      <w:proofErr w:type="spellStart"/>
+      <w:r>
+        <w:t>ActorInterface</w:t>
+      </w:r>
+      <w:proofErr w:type="spellEnd"/>
+      <w:r>
+        <w:t>.</w:t>
+      </w:r>
+      <w:r>
+        <w:t xml:space="preserve"> We used random doubles between 0 and 1 to choose which limb to be knocked off and to follow the </w:t>
       </w:r>
       <w:r>
         <w:rPr>
           <w:b/>
         </w:rPr>
         <w:t>DRY</w:t>
+      </w:r>
+      <w:r>
+        <w:t xml:space="preserve"> principle we </w:t>
+      </w:r>
+      <w:r>
+        <w:rPr>
+          <w:b/>
+        </w:rPr>
+        <w:t>created private methods</w:t>
+      </w:r>
+      <w:r>
+        <w:t xml:space="preserve"> to be used within this method to prevent code from being repeated</w:t>
       </w:r>
       <w:r>
         <w:t xml:space="preserve">. Keeping all the methods and attributes within the Zombie class, we followed the design principle of </w:t>
@@ -671,11 +811,24 @@
         <w:t xml:space="preserve">To implement changes to zombie attacks depending on number of arms, we allowed </w:t>
       </w:r>
       <w:proofErr w:type="spellStart"/>
+      <w:proofErr w:type="gramStart"/>
       <w:r>
         <w:t>ZombieAttackBehaviour</w:t>
       </w:r>
       <w:proofErr w:type="spellEnd"/>
       <w:r>
+        <w:t xml:space="preserve">  and</w:t>
+      </w:r>
+      <w:proofErr w:type="gramEnd"/>
+      <w:r>
+        <w:t xml:space="preserve"> </w:t>
+      </w:r>
+      <w:proofErr w:type="spellStart"/>
+      <w:r>
+        <w:t>ZombieAttackAction</w:t>
+      </w:r>
+      <w:proofErr w:type="spellEnd"/>
+      <w:r>
         <w:t xml:space="preserve"> to accept </w:t>
       </w:r>
       <w:proofErr w:type="spellStart"/>
@@ -684,35 +837,60 @@
       </w:r>
       <w:proofErr w:type="spellEnd"/>
       <w:r>
-        <w:t xml:space="preserve"> and refactored its methods to add these features. We did not create a new </w:t>
-      </w:r>
-      <w:proofErr w:type="spellStart"/>
-      <w:r>
-        <w:t>AttackBehaviour</w:t>
-      </w:r>
-      <w:proofErr w:type="spellEnd"/>
-      <w:r>
-        <w:t xml:space="preserve"> class to accommodate this feature to follow the design principle of </w:t>
-      </w:r>
-      <w:r>
-        <w:rPr>
-          <w:b/>
-        </w:rPr>
-        <w:t>reduce redundanc</w:t>
-      </w:r>
-      <w:r>
-        <w:rPr>
-          <w:b/>
-        </w:rPr>
-        <w:t>y</w:t>
-      </w:r>
-      <w:r>
-        <w:t>.</w:t>
+        <w:t xml:space="preserve"> and refactored </w:t>
+      </w:r>
+      <w:r>
+        <w:t xml:space="preserve">the </w:t>
+      </w:r>
+      <w:proofErr w:type="spellStart"/>
+      <w:r>
+        <w:t>getAction</w:t>
+      </w:r>
+      <w:proofErr w:type="spellEnd"/>
+      <w:r>
+        <w:t xml:space="preserve"> and execute methods</w:t>
+      </w:r>
+      <w:r>
+        <w:t xml:space="preserve"> to add these features. </w:t>
+      </w:r>
+      <w:r>
+        <w:t xml:space="preserve">We created </w:t>
+      </w:r>
+      <w:r>
+        <w:rPr>
+          <w:b/>
+        </w:rPr>
+        <w:t>private methods</w:t>
+      </w:r>
+      <w:r>
+        <w:t xml:space="preserve"> to be used within these methods to prevent code from being repeated, using the </w:t>
+      </w:r>
+      <w:r>
+        <w:rPr>
+          <w:b/>
+        </w:rPr>
+        <w:t>DRY</w:t>
+      </w:r>
+      <w:r>
+        <w:t xml:space="preserve"> principle.</w:t>
       </w:r>
     </w:p>
     <w:p>
       <w:r>
-        <w:t xml:space="preserve">To implement changes to zombie movement we separated attack behaviour and move behaviours in to different attributes and added a new Boolean attribute, </w:t>
+        <w:lastRenderedPageBreak/>
+        <w:t xml:space="preserve">To implement changes to zombie movement we separated attack behaviour and move behaviours in to different attributes and </w:t>
+      </w:r>
+      <w:r>
+        <w:t>used</w:t>
+      </w:r>
+      <w:r>
+        <w:t xml:space="preserve"> a </w:t>
+      </w:r>
+      <w:r>
+        <w:t>the</w:t>
+      </w:r>
+      <w:r>
+        <w:t xml:space="preserve"> Boolean attribute, </w:t>
       </w:r>
       <w:proofErr w:type="spellStart"/>
       <w:r>
@@ -720,6 +898,9 @@
       </w:r>
       <w:proofErr w:type="spellEnd"/>
       <w:r>
+        <w:t xml:space="preserve"> to determine the current turn</w:t>
+      </w:r>
+      <w:r>
         <w:t xml:space="preserve"> according to the principle that </w:t>
       </w:r>
       <w:r>
@@ -735,6 +916,9 @@
         <w:t xml:space="preserve"> </w:t>
       </w:r>
       <w:r>
+        <w:t xml:space="preserve">(whether it is this Zombie’s second turn or not) </w:t>
+      </w:r>
+      <w:r>
         <w:t xml:space="preserve">and </w:t>
       </w:r>
       <w:r>
@@ -744,7 +928,29 @@
         <w:t>grouping elements that must depend on each other together inside an encapsulation boundary</w:t>
       </w:r>
       <w:r>
-        <w:t xml:space="preserve"> of a class. The Boolean will check if it is a second turn and respond accordingly. We used the design principle of </w:t>
+        <w:t xml:space="preserve"> </w:t>
+      </w:r>
+      <w:r>
+        <w:t>(</w:t>
+      </w:r>
+      <w:proofErr w:type="spellStart"/>
+      <w:r>
+        <w:t>isSecondTurn</w:t>
+      </w:r>
+      <w:proofErr w:type="spellEnd"/>
+      <w:r>
+        <w:t xml:space="preserve"> </w:t>
+      </w:r>
+      <w:r>
+        <w:t>and legsNumber)</w:t>
+      </w:r>
+      <w:bookmarkStart w:id="0" w:name="_GoBack"/>
+      <w:bookmarkEnd w:id="0"/>
+      <w:r>
+        <w:t xml:space="preserve"> </w:t>
+      </w:r>
+      <w:r>
+        <w:t xml:space="preserve">of a class. The Boolean will check if it is a second turn and respond accordingly. We used the design principle of </w:t>
       </w:r>
       <w:r>
         <w:rPr>
@@ -1508,7 +1714,15 @@
           <w:b/>
           <w:bCs/>
         </w:rPr>
-        <w:t xml:space="preserve"> classes should be responsible for their own properties</w:t>
+        <w:t xml:space="preserve"> classes should be responsible for their own </w:t>
+      </w:r>
+      <w:r>
+        <w:rPr>
+          <w:b/>
+          <w:bCs/>
+        </w:rPr>
+        <w:lastRenderedPageBreak/>
+        <w:t>properties</w:t>
       </w:r>
       <w:r>
         <w:t xml:space="preserve">, it </w:t>
@@ -1624,7 +1838,6 @@
     </w:p>
     <w:p>
       <w:r>
-        <w:lastRenderedPageBreak/>
         <w:t xml:space="preserve">We created a Food class which is a </w:t>
       </w:r>
       <w:r>

</xml_diff>

<commit_message>
Updated constants to be in uppercase, design rationale
</commit_message>
<xml_diff>
--- a/design-docs/Design Rationale.docx
+++ b/design-docs/Design Rationale.docx
@@ -271,7 +271,19 @@
         <w:rPr>
           <w:b/>
         </w:rPr>
-        <w:t xml:space="preserve">private static constants </w:t>
+        <w:t xml:space="preserve">private static </w:t>
+      </w:r>
+      <w:r>
+        <w:rPr>
+          <w:b/>
+        </w:rPr>
+        <w:t xml:space="preserve">final </w:t>
+      </w:r>
+      <w:r>
+        <w:rPr>
+          <w:b/>
+        </w:rPr>
+        <w:t xml:space="preserve">constants </w:t>
       </w:r>
       <w:r>
         <w:t xml:space="preserve">to set the </w:t>
@@ -394,11 +406,15 @@
       <w:r>
         <w:t xml:space="preserve">to set the string of </w:t>
       </w:r>
-      <w:proofErr w:type="spellStart"/>
-      <w:r>
-        <w:t>zombieDialogue</w:t>
-      </w:r>
-      <w:proofErr w:type="spellEnd"/>
+      <w:r>
+        <w:t>zombie</w:t>
+      </w:r>
+      <w:r>
+        <w:t xml:space="preserve"> d</w:t>
+      </w:r>
+      <w:r>
+        <w:t>ialogue</w:t>
+      </w:r>
       <w:r>
         <w:t xml:space="preserve"> and </w:t>
       </w:r>
@@ -425,26 +441,19 @@
       <w:r>
         <w:t xml:space="preserve"> method, we allowed the </w:t>
       </w:r>
-      <w:proofErr w:type="spellStart"/>
-      <w:r>
-        <w:t>zombieDialogue</w:t>
-      </w:r>
-      <w:proofErr w:type="spellEnd"/>
-      <w:r>
-        <w:t xml:space="preserve"> to be printed based on the constant chance set and to return </w:t>
-      </w:r>
-      <w:proofErr w:type="spellStart"/>
-      <w:proofErr w:type="gramStart"/>
+      <w:r>
+        <w:t>d</w:t>
+      </w:r>
+      <w:r>
+        <w:t xml:space="preserve">ialogue to be printed based on the constant chance set and to return </w:t>
+      </w:r>
+      <w:proofErr w:type="spellStart"/>
       <w:r>
         <w:t>DoNothingAction</w:t>
       </w:r>
       <w:proofErr w:type="spellEnd"/>
       <w:r>
-        <w:t>(</w:t>
-      </w:r>
-      <w:proofErr w:type="gramEnd"/>
-      <w:r>
-        <w:t xml:space="preserve">) for the turn instead of creating and using another Action subclass. </w:t>
+        <w:t xml:space="preserve"> for the turn instead of creating and using another Action subclass. </w:t>
       </w:r>
       <w:r>
         <w:t xml:space="preserve">This is keeping with the principle of </w:t>
@@ -453,21 +462,7 @@
         <w:rPr>
           <w:b/>
         </w:rPr>
-        <w:t>reducing dependencies (</w:t>
-      </w:r>
-      <w:proofErr w:type="spellStart"/>
-      <w:r>
-        <w:rPr>
-          <w:b/>
-        </w:rPr>
-        <w:t>ReD</w:t>
-      </w:r>
-      <w:proofErr w:type="spellEnd"/>
-      <w:r>
-        <w:rPr>
-          <w:b/>
-        </w:rPr>
-        <w:t xml:space="preserve">) </w:t>
+        <w:t xml:space="preserve">reducing dependencies </w:t>
       </w:r>
       <w:r>
         <w:t xml:space="preserve">as using another Action subclass will add a dependency. We also followed the principle of </w:t>
@@ -619,11 +614,9 @@
       <w:r>
         <w:t xml:space="preserve">, </w:t>
       </w:r>
-      <w:proofErr w:type="spellStart"/>
-      <w:r>
-        <w:t>limbLostChance</w:t>
-      </w:r>
-      <w:proofErr w:type="spellEnd"/>
+      <w:r>
+        <w:t>LIMB_LOSS_CHANCE</w:t>
+      </w:r>
       <w:r>
         <w:t xml:space="preserve"> (</w:t>
       </w:r>
@@ -648,7 +641,7 @@
         <w:rPr>
           <w:b/>
         </w:rPr>
-        <w:t>don’t repeat yourself</w:t>
+        <w:t>DRY</w:t>
       </w:r>
       <w:r>
         <w:t xml:space="preserve">. </w:t>
@@ -794,7 +787,22 @@
         <w:t xml:space="preserve"> to be used within this method to prevent code from being repeated</w:t>
       </w:r>
       <w:r>
-        <w:t xml:space="preserve">. Keeping all the methods and attributes within the Zombie class, we followed the design principle of </w:t>
+        <w:t>. Keeping all the methods and attributes within the Zombie class, we followed the design principle of</w:t>
+      </w:r>
+      <w:r>
+        <w:t xml:space="preserve"> </w:t>
+      </w:r>
+      <w:r>
+        <w:rPr>
+          <w:b/>
+        </w:rPr>
+        <w:t>reducing dependencies</w:t>
+      </w:r>
+      <w:r>
+        <w:t xml:space="preserve"> by</w:t>
+      </w:r>
+      <w:r>
+        <w:t xml:space="preserve"> </w:t>
       </w:r>
       <w:r>
         <w:rPr>
@@ -844,6 +852,7 @@
       </w:r>
       <w:proofErr w:type="spellStart"/>
       <w:r>
+        <w:lastRenderedPageBreak/>
         <w:t>getAction</w:t>
       </w:r>
       <w:proofErr w:type="spellEnd"/>
@@ -877,7 +886,6 @@
     </w:p>
     <w:p>
       <w:r>
-        <w:lastRenderedPageBreak/>
         <w:t xml:space="preserve">To implement changes to zombie movement we separated attack behaviour and move behaviours in to different attributes and </w:t>
       </w:r>
       <w:r>
@@ -919,33 +927,54 @@
         <w:t xml:space="preserve">(whether it is this Zombie’s second turn or not) </w:t>
       </w:r>
       <w:r>
+        <w:t>and</w:t>
+      </w:r>
+      <w:r>
+        <w:t xml:space="preserve"> </w:t>
+      </w:r>
+      <w:r>
+        <w:rPr>
+          <w:b/>
+        </w:rPr>
+        <w:t>reducing dependencies</w:t>
+      </w:r>
+      <w:r>
+        <w:t xml:space="preserve"> by</w:t>
+      </w:r>
+      <w:r>
+        <w:t xml:space="preserve"> </w:t>
+      </w:r>
+      <w:r>
+        <w:rPr>
+          <w:b/>
+        </w:rPr>
+        <w:t>grouping elements that must depend on each other together inside an encapsulation boundary</w:t>
+      </w:r>
+      <w:r>
+        <w:t xml:space="preserve"> </w:t>
+      </w:r>
+      <w:r>
+        <w:t>(</w:t>
+      </w:r>
+      <w:proofErr w:type="spellStart"/>
+      <w:r>
+        <w:t>isSecondTurn</w:t>
+      </w:r>
+      <w:proofErr w:type="spellEnd"/>
+      <w:r>
+        <w:t xml:space="preserve"> </w:t>
+      </w:r>
+      <w:r>
         <w:t xml:space="preserve">and </w:t>
       </w:r>
-      <w:r>
-        <w:rPr>
-          <w:b/>
-        </w:rPr>
-        <w:t>grouping elements that must depend on each other together inside an encapsulation boundary</w:t>
-      </w:r>
-      <w:r>
-        <w:t xml:space="preserve"> </w:t>
-      </w:r>
-      <w:r>
-        <w:t>(</w:t>
-      </w:r>
-      <w:proofErr w:type="spellStart"/>
-      <w:r>
-        <w:t>isSecondTurn</w:t>
-      </w:r>
-      <w:proofErr w:type="spellEnd"/>
-      <w:r>
-        <w:t xml:space="preserve"> </w:t>
-      </w:r>
-      <w:r>
-        <w:t>and legsNumber)</w:t>
-      </w:r>
-      <w:bookmarkStart w:id="0" w:name="_GoBack"/>
-      <w:bookmarkEnd w:id="0"/>
+      <w:proofErr w:type="spellStart"/>
+      <w:r>
+        <w:t>legsNumber</w:t>
+      </w:r>
+      <w:proofErr w:type="spellEnd"/>
+      <w:r>
+        <w:t>)</w:t>
+      </w:r>
       <w:r>
         <w:t xml:space="preserve"> </w:t>
       </w:r>
@@ -1183,7 +1212,7 @@
     </w:p>
     <w:p>
       <w:r>
-        <w:t>W</w:t>
+        <w:t>Firstly, w</w:t>
       </w:r>
       <w:r>
         <w:t xml:space="preserve">e created a </w:t>
@@ -1203,16 +1232,124 @@
         <w:t>inherits</w:t>
       </w:r>
       <w:r>
-        <w:t xml:space="preserve"> Item class. We further </w:t>
-      </w:r>
-      <w:r>
-        <w:rPr>
-          <w:b/>
-        </w:rPr>
-        <w:t>added</w:t>
-      </w:r>
-      <w:r>
-        <w:t xml:space="preserve"> to</w:t>
+        <w:t xml:space="preserve"> </w:t>
+      </w:r>
+      <w:proofErr w:type="spellStart"/>
+      <w:r>
+        <w:t>Portable</w:t>
+      </w:r>
+      <w:r>
+        <w:t>Item</w:t>
+      </w:r>
+      <w:proofErr w:type="spellEnd"/>
+      <w:r>
+        <w:t xml:space="preserve"> class</w:t>
+      </w:r>
+      <w:r>
+        <w:t xml:space="preserve"> (following </w:t>
+      </w:r>
+      <w:r>
+        <w:rPr>
+          <w:b/>
+        </w:rPr>
+        <w:t>DRY</w:t>
+      </w:r>
+      <w:r>
+        <w:t>)</w:t>
+      </w:r>
+      <w:r>
+        <w:t>.</w:t>
+      </w:r>
+      <w:r>
+        <w:t xml:space="preserve"> </w:t>
+      </w:r>
+      <w:proofErr w:type="spellStart"/>
+      <w:r>
+        <w:t>ZombieCorpse</w:t>
+      </w:r>
+      <w:proofErr w:type="spellEnd"/>
+      <w:r>
+        <w:t xml:space="preserve"> has a conversion counter attribute, a zombie attribute and </w:t>
+      </w:r>
+      <w:r>
+        <w:t xml:space="preserve">two </w:t>
+      </w:r>
+      <w:r>
+        <w:rPr>
+          <w:b/>
+        </w:rPr>
+        <w:t>final static</w:t>
+      </w:r>
+      <w:r>
+        <w:t xml:space="preserve"> attributes for minimum and maximum turns it takes for a corpse to convert to a Zombie. These attributes follow the </w:t>
+      </w:r>
+      <w:r>
+        <w:rPr>
+          <w:b/>
+        </w:rPr>
+        <w:t>DRY</w:t>
+      </w:r>
+      <w:r>
+        <w:t xml:space="preserve"> principle. </w:t>
+      </w:r>
+      <w:r>
+        <w:t xml:space="preserve">Since a </w:t>
+      </w:r>
+      <w:proofErr w:type="spellStart"/>
+      <w:r>
+        <w:t>ZombieCorpse</w:t>
+      </w:r>
+      <w:proofErr w:type="spellEnd"/>
+      <w:r>
+        <w:t xml:space="preserve"> knows i</w:t>
+      </w:r>
+      <w:r>
+        <w:t xml:space="preserve">ts own conversion counter at all times, it follows the principle that </w:t>
+      </w:r>
+      <w:r>
+        <w:rPr>
+          <w:b/>
+        </w:rPr>
+        <w:t xml:space="preserve">classes should be </w:t>
+      </w:r>
+      <w:proofErr w:type="spellStart"/>
+      <w:r>
+        <w:rPr>
+          <w:b/>
+        </w:rPr>
+        <w:t>reseponsible</w:t>
+      </w:r>
+      <w:proofErr w:type="spellEnd"/>
+      <w:r>
+        <w:rPr>
+          <w:b/>
+        </w:rPr>
+        <w:t xml:space="preserve"> for their own properties</w:t>
+      </w:r>
+      <w:r>
+        <w:rPr>
+          <w:b/>
+        </w:rPr>
+        <w:t>.</w:t>
+      </w:r>
+      <w:bookmarkStart w:id="0" w:name="_GoBack"/>
+      <w:bookmarkEnd w:id="0"/>
+    </w:p>
+    <w:p>
+      <w:r>
+        <w:t xml:space="preserve">We further </w:t>
+      </w:r>
+      <w:r>
+        <w:rPr>
+          <w:b/>
+        </w:rPr>
+        <w:t>refactored methods</w:t>
+      </w:r>
+      <w:r>
+        <w:t xml:space="preserve"> </w:t>
+      </w:r>
+      <w:r>
+        <w:t>in</w:t>
       </w:r>
       <w:r>
         <w:t xml:space="preserve"> the </w:t>
@@ -1223,7 +1360,13 @@
       </w:r>
       <w:proofErr w:type="spellEnd"/>
       <w:r>
-        <w:t xml:space="preserve"> class to be able to knock out humans and create </w:t>
+        <w:t xml:space="preserve"> class to be able </w:t>
+      </w:r>
+      <w:r>
+        <w:t>drop a</w:t>
+      </w:r>
+      <w:r>
+        <w:t xml:space="preserve"> </w:t>
       </w:r>
       <w:proofErr w:type="spellStart"/>
       <w:r>
@@ -1231,10 +1374,49 @@
       </w:r>
       <w:proofErr w:type="spellEnd"/>
       <w:r>
-        <w:t xml:space="preserve"> instead of normal corpse item</w:t>
-      </w:r>
-      <w:r>
-        <w:t xml:space="preserve"> since </w:t>
+        <w:t xml:space="preserve"> instead of normal corpse </w:t>
+      </w:r>
+      <w:r>
+        <w:t>Item after killing a target</w:t>
+      </w:r>
+      <w:r>
+        <w:t xml:space="preserve"> </w:t>
+      </w:r>
+      <w:r>
+        <w:t>following</w:t>
+      </w:r>
+      <w:r>
+        <w:t xml:space="preserve"> the </w:t>
+      </w:r>
+      <w:r>
+        <w:rPr>
+          <w:b/>
+        </w:rPr>
+        <w:t>DRY</w:t>
+      </w:r>
+      <w:r>
+        <w:t xml:space="preserve"> principle</w:t>
+      </w:r>
+      <w:r>
+        <w:t>.</w:t>
+      </w:r>
+      <w:r>
+        <w:t xml:space="preserve"> This also </w:t>
+      </w:r>
+      <w:r>
+        <w:rPr>
+          <w:b/>
+        </w:rPr>
+        <w:t>reduces redundancy</w:t>
+      </w:r>
+      <w:r>
+        <w:t xml:space="preserve"> of creating another action class to create</w:t>
+      </w:r>
+      <w:r>
+        <w:t xml:space="preserve"> a</w:t>
+      </w:r>
+      <w:r>
+        <w:t xml:space="preserve"> </w:t>
       </w:r>
       <w:proofErr w:type="spellStart"/>
       <w:r>
@@ -1242,31 +1424,7 @@
       </w:r>
       <w:proofErr w:type="spellEnd"/>
       <w:r>
-        <w:t xml:space="preserve"> can only be created by Zombies knocking out Humans, abiding by the </w:t>
-      </w:r>
-      <w:r>
-        <w:rPr>
-          <w:b/>
-        </w:rPr>
-        <w:t>DRY</w:t>
-      </w:r>
-      <w:r>
-        <w:t xml:space="preserve"> principle</w:t>
-      </w:r>
-      <w:r>
-        <w:t>.</w:t>
-      </w:r>
-      <w:r>
-        <w:t xml:space="preserve"> This also </w:t>
-      </w:r>
-      <w:r>
-        <w:rPr>
-          <w:b/>
-        </w:rPr>
-        <w:t>reduces redundancy</w:t>
-      </w:r>
-      <w:r>
-        <w:t xml:space="preserve"> of creating another action class to create </w:t>
+        <w:t xml:space="preserve"> instance. </w:t>
       </w:r>
       <w:proofErr w:type="spellStart"/>
       <w:r>
@@ -1274,17 +1432,6 @@
       </w:r>
       <w:proofErr w:type="spellEnd"/>
       <w:r>
-        <w:t>.</w:t>
-      </w:r>
-      <w:r>
-        <w:t xml:space="preserve"> The </w:t>
-      </w:r>
-      <w:proofErr w:type="spellStart"/>
-      <w:r>
-        <w:t>ZombieCorpse</w:t>
-      </w:r>
-      <w:proofErr w:type="spellEnd"/>
-      <w:r>
         <w:t xml:space="preserve"> uses the </w:t>
       </w:r>
       <w:proofErr w:type="gramStart"/>
@@ -1293,7 +1440,13 @@
       </w:r>
       <w:proofErr w:type="gramEnd"/>
       <w:r>
-        <w:t xml:space="preserve">) method from its parent class Item so that we abide by the </w:t>
+        <w:t>) method</w:t>
+      </w:r>
+      <w:r>
+        <w:t>s</w:t>
+      </w:r>
+      <w:r>
+        <w:t xml:space="preserve"> from its parent class Item so that we abide by the </w:t>
       </w:r>
       <w:r>
         <w:rPr>
@@ -1314,41 +1467,16 @@
         </w:rPr>
       </w:pPr>
       <w:r>
-        <w:t xml:space="preserve">The </w:t>
-      </w:r>
-      <w:proofErr w:type="spellStart"/>
-      <w:r>
-        <w:t>ZombieCorpse</w:t>
-      </w:r>
-      <w:proofErr w:type="spellEnd"/>
-      <w:r>
-        <w:t xml:space="preserve"> class has </w:t>
-      </w:r>
-      <w:r>
-        <w:t>2</w:t>
-      </w:r>
-      <w:r>
-        <w:t xml:space="preserve"> attribute</w:t>
-      </w:r>
-      <w:r>
-        <w:t>s</w:t>
-      </w:r>
-      <w:r>
-        <w:t>,</w:t>
-      </w:r>
-      <w:r>
-        <w:t xml:space="preserve"> </w:t>
-      </w:r>
-      <w:proofErr w:type="spellStart"/>
-      <w:r>
-        <w:t>conversionTurn</w:t>
-      </w:r>
-      <w:proofErr w:type="spellEnd"/>
-      <w:r>
-        <w:t xml:space="preserve"> and</w:t>
-      </w:r>
-      <w:r>
-        <w:t xml:space="preserve"> </w:t>
+        <w:t xml:space="preserve">We </w:t>
+      </w:r>
+      <w:r>
+        <w:t>use</w:t>
+      </w:r>
+      <w:r>
+        <w:t>d</w:t>
+      </w:r>
+      <w:r>
+        <w:t xml:space="preserve"> the Random class to generate an integer between 5 to 10 to set as our </w:t>
       </w:r>
       <w:proofErr w:type="spellStart"/>
       <w:r>
@@ -1356,17 +1484,6 @@
       </w:r>
       <w:proofErr w:type="spellEnd"/>
       <w:r>
-        <w:t xml:space="preserve">. We use the Random class to generate an integer between 5 to 10 to set as our </w:t>
-      </w:r>
-      <w:proofErr w:type="spellStart"/>
-      <w:r>
-        <w:t>conversion</w:t>
-      </w:r>
-      <w:r>
-        <w:t>Turn</w:t>
-      </w:r>
-      <w:proofErr w:type="spellEnd"/>
-      <w:r>
         <w:t xml:space="preserve">. We </w:t>
       </w:r>
       <w:r>
@@ -1376,14 +1493,14 @@
         <w:t>used Assertions</w:t>
       </w:r>
       <w:r>
-        <w:t xml:space="preserve"> to ensure the </w:t>
-      </w:r>
-      <w:proofErr w:type="spellStart"/>
-      <w:r>
-        <w:t>conversion</w:t>
-      </w:r>
-      <w:r>
-        <w:t>Turn</w:t>
+        <w:t xml:space="preserve"> to ensure the</w:t>
+      </w:r>
+      <w:r>
+        <w:t xml:space="preserve"> </w:t>
+      </w:r>
+      <w:proofErr w:type="spellStart"/>
+      <w:r>
+        <w:t>conversionCounter</w:t>
       </w:r>
       <w:proofErr w:type="spellEnd"/>
       <w:r>
@@ -1405,10 +1522,19 @@
       </w:r>
       <w:proofErr w:type="gramEnd"/>
       <w:r>
-        <w:t xml:space="preserve">) method of the item class to </w:t>
-      </w:r>
-      <w:r>
-        <w:t xml:space="preserve">increment </w:t>
+        <w:t xml:space="preserve">) method of the </w:t>
+      </w:r>
+      <w:r>
+        <w:t>Item</w:t>
+      </w:r>
+      <w:r>
+        <w:t xml:space="preserve"> class to </w:t>
+      </w:r>
+      <w:r>
+        <w:t>decrease</w:t>
+      </w:r>
+      <w:r>
+        <w:t xml:space="preserve"> </w:t>
       </w:r>
       <w:proofErr w:type="spellStart"/>
       <w:r>
@@ -1416,19 +1542,11 @@
       </w:r>
       <w:proofErr w:type="spellEnd"/>
       <w:r>
-        <w:t xml:space="preserve"> every turn and </w:t>
-      </w:r>
-      <w:r>
-        <w:t xml:space="preserve">compare with </w:t>
-      </w:r>
-      <w:proofErr w:type="spellStart"/>
-      <w:r>
-        <w:t>conversion</w:t>
-      </w:r>
-      <w:r>
-        <w:t>Turn</w:t>
-      </w:r>
-      <w:proofErr w:type="spellEnd"/>
+        <w:t xml:space="preserve"> every tur</w:t>
+      </w:r>
+      <w:r>
+        <w:t>n and check if it is 0</w:t>
+      </w:r>
       <w:r>
         <w:t>.</w:t>
       </w:r>
@@ -1441,13 +1559,11 @@
       </w:r>
       <w:proofErr w:type="spellEnd"/>
       <w:r>
-        <w:t xml:space="preserve"> equal to </w:t>
-      </w:r>
-      <w:proofErr w:type="spellStart"/>
-      <w:r>
-        <w:t>conversionTurn</w:t>
-      </w:r>
-      <w:proofErr w:type="spellEnd"/>
+        <w:t xml:space="preserve"> </w:t>
+      </w:r>
+      <w:r>
+        <w:t>is 0</w:t>
+      </w:r>
       <w:r>
         <w:t>, it removes the corpse from the ground and adds a Zombie actor in its place.</w:t>
       </w:r>
@@ -1630,7 +1746,11 @@
         <w:t>constants</w:t>
       </w:r>
       <w:r>
-        <w:t xml:space="preserve"> to set the number of turns it will reduce in a crop for it to ripen in the </w:t>
+        <w:t xml:space="preserve"> to set the number of turns it will </w:t>
+      </w:r>
+      <w:r>
+        <w:lastRenderedPageBreak/>
+        <w:t xml:space="preserve">reduce in a crop for it to ripen in the </w:t>
       </w:r>
       <w:proofErr w:type="spellStart"/>
       <w:r>
@@ -1714,15 +1834,7 @@
           <w:b/>
           <w:bCs/>
         </w:rPr>
-        <w:t xml:space="preserve"> classes should be responsible for their own </w:t>
-      </w:r>
-      <w:r>
-        <w:rPr>
-          <w:b/>
-          <w:bCs/>
-        </w:rPr>
-        <w:lastRenderedPageBreak/>
-        <w:t>properties</w:t>
+        <w:t xml:space="preserve"> classes should be responsible for their own properties</w:t>
       </w:r>
       <w:r>
         <w:t xml:space="preserve">, it </w:t>

</xml_diff>

<commit_message>
Modified the way Zombies pick up items
</commit_message>
<xml_diff>
--- a/design-docs/Design Rationale.docx
+++ b/design-docs/Design Rationale.docx
@@ -37,12 +37,14 @@
       <w:r>
         <w:t xml:space="preserve">Firstly, we created new classes </w:t>
       </w:r>
+      <w:proofErr w:type="spellStart"/>
       <w:r>
         <w:rPr>
           <w:b/>
         </w:rPr>
         <w:t>ZombieAttackBehaviour</w:t>
       </w:r>
+      <w:proofErr w:type="spellEnd"/>
       <w:r>
         <w:t xml:space="preserve"> which </w:t>
       </w:r>
@@ -53,14 +55,24 @@
         <w:t>inherits</w:t>
       </w:r>
       <w:r>
-        <w:t xml:space="preserve"> AttackBehaviour and </w:t>
-      </w:r>
+        <w:t xml:space="preserve"> </w:t>
+      </w:r>
+      <w:proofErr w:type="spellStart"/>
+      <w:r>
+        <w:t>AttackBehaviour</w:t>
+      </w:r>
+      <w:proofErr w:type="spellEnd"/>
+      <w:r>
+        <w:t xml:space="preserve"> and </w:t>
+      </w:r>
+      <w:proofErr w:type="spellStart"/>
       <w:r>
         <w:rPr>
           <w:b/>
         </w:rPr>
         <w:t>ZombieAttackAction</w:t>
       </w:r>
+      <w:proofErr w:type="spellEnd"/>
       <w:r>
         <w:t xml:space="preserve"> which </w:t>
       </w:r>
@@ -71,7 +83,31 @@
         <w:t>inherits</w:t>
       </w:r>
       <w:r>
-        <w:t xml:space="preserve"> AttackAction. We changed Zombie class to use ZombieAttackBehaviour instead of AttackBehaviour. We used inheritance</w:t>
+        <w:t xml:space="preserve"> </w:t>
+      </w:r>
+      <w:proofErr w:type="spellStart"/>
+      <w:r>
+        <w:t>AttackAction</w:t>
+      </w:r>
+      <w:proofErr w:type="spellEnd"/>
+      <w:r>
+        <w:t xml:space="preserve">. We changed Zombie class to use </w:t>
+      </w:r>
+      <w:proofErr w:type="spellStart"/>
+      <w:r>
+        <w:t>ZombieAttackBehaviour</w:t>
+      </w:r>
+      <w:proofErr w:type="spellEnd"/>
+      <w:r>
+        <w:t xml:space="preserve"> instead of </w:t>
+      </w:r>
+      <w:proofErr w:type="spellStart"/>
+      <w:r>
+        <w:t>AttackBehaviour</w:t>
+      </w:r>
+      <w:proofErr w:type="spellEnd"/>
+      <w:r>
+        <w:t>. We used inheritance</w:t>
       </w:r>
       <w:r>
         <w:t xml:space="preserve"> </w:t>
@@ -128,7 +164,23 @@
         <w:t>methods</w:t>
       </w:r>
       <w:r>
-        <w:t xml:space="preserve"> to AttackBehaviour and AttackAction </w:t>
+        <w:t xml:space="preserve"> to </w:t>
+      </w:r>
+      <w:proofErr w:type="spellStart"/>
+      <w:r>
+        <w:t>AttackBehaviour</w:t>
+      </w:r>
+      <w:proofErr w:type="spellEnd"/>
+      <w:r>
+        <w:t xml:space="preserve"> and </w:t>
+      </w:r>
+      <w:proofErr w:type="spellStart"/>
+      <w:r>
+        <w:t>AttackAction</w:t>
+      </w:r>
+      <w:proofErr w:type="spellEnd"/>
+      <w:r>
+        <w:t xml:space="preserve"> </w:t>
       </w:r>
       <w:r>
         <w:t>to prevent repetitive</w:t>
@@ -155,106 +207,95 @@
           <w:b/>
         </w:rPr>
       </w:pPr>
-      <w:r>
-        <w:t>In ZombieAttackBehaviour, Zombies check if they are standing on a WeaponItem and picks it up</w:t>
-      </w:r>
-      <w:r>
-        <w:t xml:space="preserve">, instead of having another independent class, following </w:t>
-      </w:r>
-      <w:r>
-        <w:rPr>
-          <w:b/>
-        </w:rPr>
-        <w:t>reduce dependencies</w:t>
-      </w:r>
-      <w:r>
-        <w:t xml:space="preserve"> principle</w:t>
+      <w:bookmarkStart w:id="0" w:name="_GoBack"/>
+      <w:bookmarkEnd w:id="0"/>
+      <w:r>
+        <w:t xml:space="preserve">In </w:t>
+      </w:r>
+      <w:proofErr w:type="spellStart"/>
+      <w:r>
+        <w:t>ZombieAttackAction</w:t>
+      </w:r>
+      <w:proofErr w:type="spellEnd"/>
+      <w:r>
+        <w:t xml:space="preserve">, </w:t>
+      </w:r>
+      <w:r>
+        <w:t xml:space="preserve">we </w:t>
+      </w:r>
+      <w:r>
+        <w:t>used</w:t>
+      </w:r>
+      <w:r>
+        <w:rPr>
+          <w:b/>
+        </w:rPr>
+        <w:t xml:space="preserve"> </w:t>
+      </w:r>
+      <w:r>
+        <w:rPr>
+          <w:b/>
+        </w:rPr>
+        <w:t xml:space="preserve">private static </w:t>
+      </w:r>
+      <w:r>
+        <w:rPr>
+          <w:b/>
+        </w:rPr>
+        <w:t xml:space="preserve">final </w:t>
+      </w:r>
+      <w:r>
+        <w:rPr>
+          <w:b/>
+        </w:rPr>
+        <w:t xml:space="preserve">constants </w:t>
+      </w:r>
+      <w:r>
+        <w:t xml:space="preserve">to set the </w:t>
+      </w:r>
+      <w:r>
+        <w:t>miss chances</w:t>
+      </w:r>
+      <w:r>
+        <w:t xml:space="preserve">, </w:t>
+      </w:r>
+      <w:r>
+        <w:t xml:space="preserve">bite </w:t>
+      </w:r>
+      <w:r>
+        <w:t>damage</w:t>
+      </w:r>
+      <w:r>
+        <w:t>,</w:t>
+      </w:r>
+      <w:r>
+        <w:t xml:space="preserve"> health restored of each bite to be the same using the principle of </w:t>
+      </w:r>
+      <w:r>
+        <w:rPr>
+          <w:b/>
+        </w:rPr>
+        <w:t>DRY</w:t>
+      </w:r>
+      <w:r>
+        <w:rPr>
+          <w:b/>
+        </w:rPr>
+        <w:t xml:space="preserve"> </w:t>
+      </w:r>
+      <w:r>
+        <w:t xml:space="preserve">and to </w:t>
+      </w:r>
+      <w:r>
+        <w:rPr>
+          <w:b/>
+        </w:rPr>
+        <w:t>prevent privacy leaks</w:t>
       </w:r>
       <w:r>
         <w:t>.</w:t>
       </w:r>
       <w:r>
-        <w:t xml:space="preserve"> </w:t>
-      </w:r>
-      <w:r>
-        <w:t xml:space="preserve">In ZombieAttackAction, </w:t>
-      </w:r>
-      <w:r>
-        <w:t xml:space="preserve">we </w:t>
-      </w:r>
-      <w:r>
-        <w:t>used</w:t>
-      </w:r>
-      <w:r>
-        <w:rPr>
-          <w:b/>
-        </w:rPr>
-        <w:t xml:space="preserve"> </w:t>
-      </w:r>
-      <w:r>
-        <w:rPr>
-          <w:b/>
-        </w:rPr>
-        <w:t xml:space="preserve">private static </w:t>
-      </w:r>
-      <w:r>
-        <w:rPr>
-          <w:b/>
-        </w:rPr>
-        <w:t xml:space="preserve">final </w:t>
-      </w:r>
-      <w:r>
-        <w:rPr>
-          <w:b/>
-        </w:rPr>
-        <w:t xml:space="preserve">constants </w:t>
-      </w:r>
-      <w:r>
-        <w:t xml:space="preserve">to set the </w:t>
-      </w:r>
-      <w:r>
-        <w:t>miss chances</w:t>
-      </w:r>
-      <w:r>
-        <w:t xml:space="preserve">, </w:t>
-      </w:r>
-      <w:r>
-        <w:t xml:space="preserve">bite </w:t>
-      </w:r>
-      <w:r>
-        <w:t>damage</w:t>
-      </w:r>
-      <w:r>
-        <w:t>,</w:t>
-      </w:r>
-      <w:r>
-        <w:t xml:space="preserve"> health restored of each bite to be the same using the principle of </w:t>
-      </w:r>
-      <w:r>
-        <w:rPr>
-          <w:b/>
-        </w:rPr>
-        <w:t>DRY</w:t>
-      </w:r>
-      <w:r>
-        <w:rPr>
-          <w:b/>
-        </w:rPr>
-        <w:t xml:space="preserve"> </w:t>
-      </w:r>
-      <w:r>
-        <w:t xml:space="preserve">and to </w:t>
-      </w:r>
-      <w:r>
-        <w:rPr>
-          <w:b/>
-        </w:rPr>
-        <w:t>prevent privacy leaks</w:t>
-      </w:r>
-      <w:r>
-        <w:t>.</w:t>
-      </w:r>
-      <w:r>
         <w:t xml:space="preserve"> This also follows the principle of </w:t>
       </w:r>
       <w:r>
@@ -275,8 +316,13 @@
       <w:r>
         <w:t xml:space="preserve"> </w:t>
       </w:r>
-      <w:r>
-        <w:t>ZombieAttackAction holds its own properties.</w:t>
+      <w:proofErr w:type="spellStart"/>
+      <w:r>
+        <w:t>ZombieAttackAction</w:t>
+      </w:r>
+      <w:proofErr w:type="spellEnd"/>
+      <w:r>
+        <w:t xml:space="preserve"> holds its own properties.</w:t>
       </w:r>
       <w:r>
         <w:t xml:space="preserve"> We </w:t>
@@ -350,13 +396,29 @@
         <w:t xml:space="preserve">. </w:t>
       </w:r>
       <w:r>
-        <w:t xml:space="preserve">In the playTurn method, we allowed the </w:t>
+        <w:t xml:space="preserve">In the </w:t>
+      </w:r>
+      <w:proofErr w:type="spellStart"/>
+      <w:r>
+        <w:t>playTurn</w:t>
+      </w:r>
+      <w:proofErr w:type="spellEnd"/>
+      <w:r>
+        <w:t xml:space="preserve"> method, we allowed the </w:t>
       </w:r>
       <w:r>
         <w:t>d</w:t>
       </w:r>
       <w:r>
-        <w:t xml:space="preserve">ialogue to be printed based on the constant chance set and to return DoNothingAction for the turn instead of creating and using another Action subclass. </w:t>
+        <w:t xml:space="preserve">ialogue to be printed based on the constant chance set and to return </w:t>
+      </w:r>
+      <w:proofErr w:type="spellStart"/>
+      <w:r>
+        <w:t>DoNothingAction</w:t>
+      </w:r>
+      <w:proofErr w:type="spellEnd"/>
+      <w:r>
+        <w:t xml:space="preserve"> for the turn instead of creating and using another Action subclass. </w:t>
       </w:r>
       <w:r>
         <w:t xml:space="preserve">This is keeping with the principle of </w:t>
@@ -368,7 +430,39 @@
         <w:t xml:space="preserve">reducing dependencies </w:t>
       </w:r>
       <w:r>
-        <w:t xml:space="preserve">as using another Action subclass will add a dependency. We also followed the principle of </w:t>
+        <w:t xml:space="preserve">as using another Action subclass will add a dependency. </w:t>
+      </w:r>
+      <w:r>
+        <w:t xml:space="preserve">Zombies </w:t>
+      </w:r>
+      <w:r>
+        <w:t>also c</w:t>
+      </w:r>
+      <w:r>
+        <w:t xml:space="preserve">heck if they are standing on a </w:t>
+      </w:r>
+      <w:proofErr w:type="spellStart"/>
+      <w:r>
+        <w:t>WeaponItem</w:t>
+      </w:r>
+      <w:proofErr w:type="spellEnd"/>
+      <w:r>
+        <w:t xml:space="preserve"> and picks it up, instead of having another independent Action class, following </w:t>
+      </w:r>
+      <w:r>
+        <w:rPr>
+          <w:b/>
+        </w:rPr>
+        <w:t>reduce dependencies</w:t>
+      </w:r>
+      <w:r>
+        <w:t xml:space="preserve"> principle</w:t>
+      </w:r>
+      <w:r>
+        <w:t xml:space="preserve">. </w:t>
+      </w:r>
+      <w:r>
+        <w:t xml:space="preserve">We also followed the principle of </w:t>
       </w:r>
       <w:r>
         <w:rPr>
@@ -435,21 +529,25 @@
       <w:r>
         <w:t xml:space="preserve">Firstly, we created new classes </w:t>
       </w:r>
+      <w:proofErr w:type="spellStart"/>
       <w:r>
         <w:rPr>
           <w:b/>
         </w:rPr>
         <w:t>ZombieArm</w:t>
       </w:r>
+      <w:proofErr w:type="spellEnd"/>
       <w:r>
         <w:t xml:space="preserve"> and </w:t>
       </w:r>
+      <w:proofErr w:type="spellStart"/>
       <w:r>
         <w:rPr>
           <w:b/>
         </w:rPr>
         <w:t>ZombieLeg</w:t>
       </w:r>
+      <w:proofErr w:type="spellEnd"/>
       <w:r>
         <w:t xml:space="preserve"> which </w:t>
       </w:r>
@@ -460,7 +558,15 @@
         <w:t>inherit</w:t>
       </w:r>
       <w:r>
-        <w:t xml:space="preserve"> WeaponItem (following </w:t>
+        <w:t xml:space="preserve"> </w:t>
+      </w:r>
+      <w:proofErr w:type="spellStart"/>
+      <w:r>
+        <w:t>WeaponItem</w:t>
+      </w:r>
+      <w:proofErr w:type="spellEnd"/>
+      <w:r>
+        <w:t xml:space="preserve"> (following </w:t>
       </w:r>
       <w:r>
         <w:rPr>
@@ -469,7 +575,23 @@
         <w:t>DRY</w:t>
       </w:r>
       <w:r>
-        <w:t xml:space="preserve"> principle). We added four attributes in the Zombie class, armsNumber, legsNumber, LIMB_LOSS_CHANCE (</w:t>
+        <w:t xml:space="preserve"> principle). We added four attributes in the Zombie class, </w:t>
+      </w:r>
+      <w:proofErr w:type="spellStart"/>
+      <w:r>
+        <w:t>armsNumber</w:t>
+      </w:r>
+      <w:proofErr w:type="spellEnd"/>
+      <w:r>
+        <w:t xml:space="preserve">, </w:t>
+      </w:r>
+      <w:proofErr w:type="spellStart"/>
+      <w:r>
+        <w:t>legsNumber</w:t>
+      </w:r>
+      <w:proofErr w:type="spellEnd"/>
+      <w:r>
+        <w:t>, LIMB_LOSS_CHANCE (</w:t>
       </w:r>
       <w:r>
         <w:rPr>
@@ -478,7 +600,15 @@
         <w:t>static final</w:t>
       </w:r>
       <w:r>
-        <w:t xml:space="preserve">) and isSecondTurn since these values were going to be used multiple time, so we followed the principle of </w:t>
+        <w:t xml:space="preserve">) and </w:t>
+      </w:r>
+      <w:proofErr w:type="spellStart"/>
+      <w:r>
+        <w:t>isSecondTurn</w:t>
+      </w:r>
+      <w:proofErr w:type="spellEnd"/>
+      <w:r>
+        <w:t xml:space="preserve"> since these values were going to be used multiple time, so we followed the principle of </w:t>
       </w:r>
       <w:r>
         <w:rPr>
@@ -496,7 +626,15 @@
         <w:t>classes should be responsible for their own properties</w:t>
       </w:r>
       <w:r>
-        <w:t xml:space="preserve">, Zombie instances knows its own number of limbs at all times. </w:t>
+        <w:t xml:space="preserve">, Zombie instances </w:t>
+      </w:r>
+      <w:proofErr w:type="gramStart"/>
+      <w:r>
+        <w:t>knows its own number of limbs at all times</w:t>
+      </w:r>
+      <w:proofErr w:type="gramEnd"/>
+      <w:r>
+        <w:t xml:space="preserve">. </w:t>
       </w:r>
       <w:r>
         <w:rPr>
@@ -518,16 +656,48 @@
         <w:t xml:space="preserve"> (Fail Fast).</w:t>
       </w:r>
       <w:r>
-        <w:t xml:space="preserve"> Since zombies lose limbs to an attack that causes damage, to implement the losing limbs feature, we used AttackAction class to call a method in the target to reduce their limbs and drop the limbs on the ground. To </w:t>
-      </w:r>
-      <w:r>
-        <w:rPr>
-          <w:b/>
-        </w:rPr>
-        <w:t>avoid downcasting</w:t>
-      </w:r>
-      <w:r>
-        <w:t xml:space="preserve">, we added a loseLimb method in ActorInterface. We used random doubles between 0 and 1 to choose which limb to be knocked off and to follow the </w:t>
+        <w:t xml:space="preserve"> Since zombies lose limbs to an attack that causes damage, to implement the losing limbs feature, we used </w:t>
+      </w:r>
+      <w:proofErr w:type="spellStart"/>
+      <w:r>
+        <w:t>AttackAction</w:t>
+      </w:r>
+      <w:proofErr w:type="spellEnd"/>
+      <w:r>
+        <w:t xml:space="preserve"> class to call a method in the target to reduce their limbs and drop the limbs on the ground. To </w:t>
+      </w:r>
+      <w:r>
+        <w:rPr>
+          <w:b/>
+        </w:rPr>
+        <w:t xml:space="preserve">avoid </w:t>
+      </w:r>
+      <w:proofErr w:type="spellStart"/>
+      <w:r>
+        <w:rPr>
+          <w:b/>
+        </w:rPr>
+        <w:t>downcasting</w:t>
+      </w:r>
+      <w:proofErr w:type="spellEnd"/>
+      <w:r>
+        <w:t xml:space="preserve">, we added a </w:t>
+      </w:r>
+      <w:proofErr w:type="spellStart"/>
+      <w:r>
+        <w:t>loseLimb</w:t>
+      </w:r>
+      <w:proofErr w:type="spellEnd"/>
+      <w:r>
+        <w:t xml:space="preserve"> method in </w:t>
+      </w:r>
+      <w:proofErr w:type="spellStart"/>
+      <w:r>
+        <w:t>ActorInterface</w:t>
+      </w:r>
+      <w:proofErr w:type="spellEnd"/>
+      <w:r>
+        <w:t xml:space="preserve">. We used random doubles between 0 and 1 to choose which limb to be knocked off and to follow the </w:t>
       </w:r>
       <w:r>
         <w:rPr>
@@ -568,11 +738,45 @@
     </w:p>
     <w:p>
       <w:r>
-        <w:t xml:space="preserve">To implement changes to zombie attacks depending on number of arms, we allowed ZombieAttackBehaviour  and ZombieAttackAction to accept armsNumber and refactored the </w:t>
-      </w:r>
+        <w:t xml:space="preserve">To implement changes to zombie attacks depending on number of arms, we allowed </w:t>
+      </w:r>
+      <w:proofErr w:type="spellStart"/>
+      <w:proofErr w:type="gramStart"/>
+      <w:r>
+        <w:t>ZombieAttackBehaviour</w:t>
+      </w:r>
+      <w:proofErr w:type="spellEnd"/>
+      <w:r>
+        <w:t xml:space="preserve">  and</w:t>
+      </w:r>
+      <w:proofErr w:type="gramEnd"/>
+      <w:r>
+        <w:t xml:space="preserve"> </w:t>
+      </w:r>
+      <w:proofErr w:type="spellStart"/>
+      <w:r>
+        <w:t>ZombieAttackAction</w:t>
+      </w:r>
+      <w:proofErr w:type="spellEnd"/>
+      <w:r>
+        <w:t xml:space="preserve"> to accept </w:t>
+      </w:r>
+      <w:proofErr w:type="spellStart"/>
+      <w:r>
+        <w:t>armsNumber</w:t>
+      </w:r>
+      <w:proofErr w:type="spellEnd"/>
+      <w:r>
+        <w:t xml:space="preserve"> and refactored the </w:t>
+      </w:r>
+      <w:proofErr w:type="spellStart"/>
       <w:r>
         <w:lastRenderedPageBreak/>
-        <w:t xml:space="preserve">getAction and execute methods to add these features. We created </w:t>
+        <w:t>getAction</w:t>
+      </w:r>
+      <w:proofErr w:type="spellEnd"/>
+      <w:r>
+        <w:t xml:space="preserve"> and execute methods to add these features. We created </w:t>
       </w:r>
       <w:r>
         <w:rPr>
@@ -595,7 +799,15 @@
     </w:p>
     <w:p>
       <w:r>
-        <w:t xml:space="preserve">To implement changes to zombie movement we separated attack behaviour and move behaviours in to different attributes and used a the Boolean attribute, isSecondTurn to determine the current turn according to the principle that </w:t>
+        <w:t xml:space="preserve">To implement changes to zombie movement we separated attack behaviour and move behaviours in to different attributes and used a the Boolean attribute, </w:t>
+      </w:r>
+      <w:proofErr w:type="spellStart"/>
+      <w:r>
+        <w:t>isSecondTurn</w:t>
+      </w:r>
+      <w:proofErr w:type="spellEnd"/>
+      <w:r>
+        <w:t xml:space="preserve"> to determine the current turn according to the principle that </w:t>
       </w:r>
       <w:r>
         <w:rPr>
@@ -628,7 +840,23 @@
         <w:t>grouping elements that must depend on each other together inside an encapsulation boundary</w:t>
       </w:r>
       <w:r>
-        <w:t xml:space="preserve"> (isSecondTurn and legsNumber) of a class. The Boolean will check if it is a second turn and respond accordingly. We used the design principle of </w:t>
+        <w:t xml:space="preserve"> (</w:t>
+      </w:r>
+      <w:proofErr w:type="spellStart"/>
+      <w:r>
+        <w:t>isSecondTurn</w:t>
+      </w:r>
+      <w:proofErr w:type="spellEnd"/>
+      <w:r>
+        <w:t xml:space="preserve"> and </w:t>
+      </w:r>
+      <w:proofErr w:type="spellStart"/>
+      <w:r>
+        <w:t>legsNumber</w:t>
+      </w:r>
+      <w:proofErr w:type="spellEnd"/>
+      <w:r>
+        <w:t xml:space="preserve">) of a class. The Boolean will check if it is a second turn and respond accordingly. We used the design principle of </w:t>
       </w:r>
       <w:r>
         <w:rPr>
@@ -675,6 +903,7 @@
       <w:r>
         <w:t xml:space="preserve">e created a </w:t>
       </w:r>
+      <w:proofErr w:type="spellStart"/>
       <w:r>
         <w:t>C</w:t>
       </w:r>
@@ -684,6 +913,7 @@
       <w:r>
         <w:t>Action</w:t>
       </w:r>
+      <w:proofErr w:type="spellEnd"/>
       <w:r>
         <w:t xml:space="preserve"> class</w:t>
       </w:r>
@@ -720,18 +950,25 @@
       <w:r>
         <w:t xml:space="preserve"> </w:t>
       </w:r>
+      <w:proofErr w:type="spellStart"/>
       <w:r>
         <w:t>Z</w:t>
       </w:r>
       <w:r>
-        <w:t xml:space="preserve">ombieArm and </w:t>
-      </w:r>
+        <w:t>ombieArm</w:t>
+      </w:r>
+      <w:proofErr w:type="spellEnd"/>
+      <w:r>
+        <w:t xml:space="preserve"> and </w:t>
+      </w:r>
+      <w:proofErr w:type="spellStart"/>
       <w:r>
         <w:t>Z</w:t>
       </w:r>
       <w:r>
         <w:t>ombieLeg</w:t>
       </w:r>
+      <w:proofErr w:type="spellEnd"/>
       <w:r>
         <w:t xml:space="preserve"> using the design principle that </w:t>
       </w:r>
@@ -739,7 +976,21 @@
         <w:rPr>
           <w:b/>
         </w:rPr>
-        <w:t>classes should be reseponsible for their own properties</w:t>
+        <w:t xml:space="preserve">classes should be </w:t>
+      </w:r>
+      <w:proofErr w:type="spellStart"/>
+      <w:r>
+        <w:rPr>
+          <w:b/>
+        </w:rPr>
+        <w:t>reseponsible</w:t>
+      </w:r>
+      <w:proofErr w:type="spellEnd"/>
+      <w:r>
+        <w:rPr>
+          <w:b/>
+        </w:rPr>
+        <w:t xml:space="preserve"> for their own properties</w:t>
       </w:r>
       <w:r>
         <w:t>.</w:t>
@@ -747,11 +998,32 @@
       <w:r>
         <w:t xml:space="preserve"> </w:t>
       </w:r>
-      <w:r>
-        <w:t>CraftingAction takes in the item to be crafted into and removes the item from player’s inventory and adds crafted item.</w:t>
-      </w:r>
-      <w:r>
-        <w:t xml:space="preserve"> We added a new method in the Item Interface which allows CraftingAction to access the result of crafting an Item. By using the interface, we have prepared all our Item subclasses for expansion if we need to expand CraftingAction to these classes. This follows the principle of </w:t>
+      <w:proofErr w:type="spellStart"/>
+      <w:r>
+        <w:t>CraftingAction</w:t>
+      </w:r>
+      <w:proofErr w:type="spellEnd"/>
+      <w:r>
+        <w:t xml:space="preserve"> takes in the item to be crafted into and removes the item from player’s inventory and adds crafted item.</w:t>
+      </w:r>
+      <w:r>
+        <w:t xml:space="preserve"> We added a new method in the Item Interface which allows </w:t>
+      </w:r>
+      <w:proofErr w:type="spellStart"/>
+      <w:r>
+        <w:t>CraftingAction</w:t>
+      </w:r>
+      <w:proofErr w:type="spellEnd"/>
+      <w:r>
+        <w:t xml:space="preserve"> to access the result of crafting an Item. By using the interface, we have prepared all our Item subclasses for expansion if we need to expand </w:t>
+      </w:r>
+      <w:proofErr w:type="spellStart"/>
+      <w:r>
+        <w:t>CraftingAction</w:t>
+      </w:r>
+      <w:proofErr w:type="spellEnd"/>
+      <w:r>
+        <w:t xml:space="preserve"> to these classes. This follows the principle of </w:t>
       </w:r>
       <w:r>
         <w:rPr>
@@ -761,7 +1033,15 @@
         <w:t>DRY</w:t>
       </w:r>
       <w:r>
-        <w:t xml:space="preserve"> so that we do not need to add a new item every time we expand CraftingAction to an Item subclass.</w:t>
+        <w:t xml:space="preserve"> so that we do not need to add a new item every time we expand </w:t>
+      </w:r>
+      <w:proofErr w:type="spellStart"/>
+      <w:r>
+        <w:t>CraftingAction</w:t>
+      </w:r>
+      <w:proofErr w:type="spellEnd"/>
+      <w:r>
+        <w:t xml:space="preserve"> to an Item subclass.</w:t>
       </w:r>
       <w:r>
         <w:t xml:space="preserve"> </w:t>
@@ -776,7 +1056,31 @@
         <w:t>inherits</w:t>
       </w:r>
       <w:r>
-        <w:t xml:space="preserve"> WeaponItem which are ZombieClub and ZombieMace </w:t>
+        <w:t xml:space="preserve"> </w:t>
+      </w:r>
+      <w:proofErr w:type="spellStart"/>
+      <w:r>
+        <w:t>WeaponItem</w:t>
+      </w:r>
+      <w:proofErr w:type="spellEnd"/>
+      <w:r>
+        <w:t xml:space="preserve"> which are </w:t>
+      </w:r>
+      <w:proofErr w:type="spellStart"/>
+      <w:r>
+        <w:t>ZombieClub</w:t>
+      </w:r>
+      <w:proofErr w:type="spellEnd"/>
+      <w:r>
+        <w:t xml:space="preserve"> and </w:t>
+      </w:r>
+      <w:proofErr w:type="spellStart"/>
+      <w:r>
+        <w:t>ZombieMace</w:t>
+      </w:r>
+      <w:proofErr w:type="spellEnd"/>
+      <w:r>
+        <w:t xml:space="preserve"> </w:t>
       </w:r>
       <w:r>
         <w:t xml:space="preserve">using the principle of </w:t>
@@ -817,7 +1121,15 @@
     </w:p>
     <w:p>
       <w:r>
-        <w:t xml:space="preserve">Firstly, we created a ZombieCorpse class which </w:t>
+        <w:t xml:space="preserve">Firstly, we created a </w:t>
+      </w:r>
+      <w:proofErr w:type="spellStart"/>
+      <w:r>
+        <w:t>ZombieCorpse</w:t>
+      </w:r>
+      <w:proofErr w:type="spellEnd"/>
+      <w:r>
+        <w:t xml:space="preserve"> class which </w:t>
       </w:r>
       <w:r>
         <w:rPr>
@@ -826,7 +1138,15 @@
         <w:t>inherits</w:t>
       </w:r>
       <w:r>
-        <w:t xml:space="preserve"> PortableItem class (following </w:t>
+        <w:t xml:space="preserve"> </w:t>
+      </w:r>
+      <w:proofErr w:type="spellStart"/>
+      <w:r>
+        <w:t>PortableItem</w:t>
+      </w:r>
+      <w:proofErr w:type="spellEnd"/>
+      <w:r>
+        <w:t xml:space="preserve"> class (following </w:t>
       </w:r>
       <w:r>
         <w:rPr>
@@ -835,7 +1155,15 @@
         <w:t>DRY</w:t>
       </w:r>
       <w:r>
-        <w:t xml:space="preserve">). ZombieCorpse has a conversion counter attribute, a zombie attribute and two </w:t>
+        <w:t xml:space="preserve">). </w:t>
+      </w:r>
+      <w:proofErr w:type="spellStart"/>
+      <w:r>
+        <w:t>ZombieCorpse</w:t>
+      </w:r>
+      <w:proofErr w:type="spellEnd"/>
+      <w:r>
+        <w:t xml:space="preserve"> has a conversion counter attribute, a zombie attribute and two </w:t>
       </w:r>
       <w:r>
         <w:rPr>
@@ -853,13 +1181,43 @@
         <w:t>DRY</w:t>
       </w:r>
       <w:r>
-        <w:t xml:space="preserve"> principle. Since a ZombieCorpse knows its own conversion counter at all times, it follows the principle that </w:t>
-      </w:r>
-      <w:r>
-        <w:rPr>
-          <w:b/>
-        </w:rPr>
-        <w:t>classes should be reseponsible for their own properties</w:t>
+        <w:t xml:space="preserve"> principle. Since a </w:t>
+      </w:r>
+      <w:proofErr w:type="spellStart"/>
+      <w:r>
+        <w:t>ZombieCorpse</w:t>
+      </w:r>
+      <w:proofErr w:type="spellEnd"/>
+      <w:r>
+        <w:t xml:space="preserve"> </w:t>
+      </w:r>
+      <w:proofErr w:type="gramStart"/>
+      <w:r>
+        <w:t>knows its own conversion counter at all times</w:t>
+      </w:r>
+      <w:proofErr w:type="gramEnd"/>
+      <w:r>
+        <w:t xml:space="preserve">, it follows the principle that </w:t>
+      </w:r>
+      <w:r>
+        <w:rPr>
+          <w:b/>
+        </w:rPr>
+        <w:t xml:space="preserve">classes should be </w:t>
+      </w:r>
+      <w:proofErr w:type="spellStart"/>
+      <w:r>
+        <w:rPr>
+          <w:b/>
+        </w:rPr>
+        <w:t>reseponsible</w:t>
+      </w:r>
+      <w:proofErr w:type="spellEnd"/>
+      <w:r>
+        <w:rPr>
+          <w:b/>
+        </w:rPr>
+        <w:t xml:space="preserve"> for their own properties</w:t>
       </w:r>
       <w:r>
         <w:rPr>
@@ -879,7 +1237,23 @@
         <w:t>refactored methods</w:t>
       </w:r>
       <w:r>
-        <w:t xml:space="preserve"> in the ZombieAttackAction class to be able drop a ZombieCorpse instead of normal corpse Item after killing a target following the </w:t>
+        <w:t xml:space="preserve"> in the </w:t>
+      </w:r>
+      <w:proofErr w:type="spellStart"/>
+      <w:r>
+        <w:t>ZombieAttackAction</w:t>
+      </w:r>
+      <w:proofErr w:type="spellEnd"/>
+      <w:r>
+        <w:t xml:space="preserve"> class to be able drop a </w:t>
+      </w:r>
+      <w:proofErr w:type="spellStart"/>
+      <w:r>
+        <w:t>ZombieCorpse</w:t>
+      </w:r>
+      <w:proofErr w:type="spellEnd"/>
+      <w:r>
+        <w:t xml:space="preserve"> instead of normal corpse Item after killing a target following the </w:t>
       </w:r>
       <w:r>
         <w:rPr>
@@ -897,7 +1271,31 @@
         <w:t>reduces redundancy</w:t>
       </w:r>
       <w:r>
-        <w:t xml:space="preserve"> of creating another action class to create a ZombieCorpse instance. ZombieCorpse uses the tick() methods from its parent class Item so that we abide by the </w:t>
+        <w:t xml:space="preserve"> of creating another action class to create a </w:t>
+      </w:r>
+      <w:proofErr w:type="spellStart"/>
+      <w:r>
+        <w:t>ZombieCorpse</w:t>
+      </w:r>
+      <w:proofErr w:type="spellEnd"/>
+      <w:r>
+        <w:t xml:space="preserve"> instance. </w:t>
+      </w:r>
+      <w:proofErr w:type="spellStart"/>
+      <w:r>
+        <w:t>ZombieCorpse</w:t>
+      </w:r>
+      <w:proofErr w:type="spellEnd"/>
+      <w:r>
+        <w:t xml:space="preserve"> uses the </w:t>
+      </w:r>
+      <w:proofErr w:type="gramStart"/>
+      <w:r>
+        <w:t>tick(</w:t>
+      </w:r>
+      <w:proofErr w:type="gramEnd"/>
+      <w:r>
+        <w:t xml:space="preserve">) methods from its parent class Item so that we abide by the </w:t>
       </w:r>
       <w:r>
         <w:rPr>
@@ -918,7 +1316,15 @@
         </w:rPr>
       </w:pPr>
       <w:r>
-        <w:t xml:space="preserve">We used the Random class to generate an integer between 5 to 10 to set as our conversionCounter. We </w:t>
+        <w:t xml:space="preserve">We used the Random class to generate an integer between 5 to 10 to set as our </w:t>
+      </w:r>
+      <w:proofErr w:type="spellStart"/>
+      <w:r>
+        <w:t>conversionCounter</w:t>
+      </w:r>
+      <w:proofErr w:type="spellEnd"/>
+      <w:r>
+        <w:t xml:space="preserve">. We </w:t>
       </w:r>
       <w:r>
         <w:rPr>
@@ -927,7 +1333,15 @@
         <w:t>used Assertions</w:t>
       </w:r>
       <w:r>
-        <w:t xml:space="preserve"> to ensure the conversionCounter is in the specified range, following the </w:t>
+        <w:t xml:space="preserve"> to ensure the </w:t>
+      </w:r>
+      <w:proofErr w:type="spellStart"/>
+      <w:r>
+        <w:t>conversionCounter</w:t>
+      </w:r>
+      <w:proofErr w:type="spellEnd"/>
+      <w:r>
+        <w:t xml:space="preserve"> is in the specified range, following the </w:t>
       </w:r>
       <w:r>
         <w:rPr>
@@ -937,13 +1351,51 @@
         <w:t>Fail Fast</w:t>
       </w:r>
       <w:r>
-        <w:t xml:space="preserve"> principle. We use the tick() method of the Item class to decrease conversionCounter every turn and check if it is 0. If conversionCounter is 0, it removes the corpse from the ground and adds a Zombie actor in its place. </w:t>
+        <w:t xml:space="preserve"> principle. We use the </w:t>
+      </w:r>
+      <w:proofErr w:type="gramStart"/>
+      <w:r>
+        <w:t>tick(</w:t>
+      </w:r>
+      <w:proofErr w:type="gramEnd"/>
+      <w:r>
+        <w:t xml:space="preserve">) method of the Item class to decrease </w:t>
+      </w:r>
+      <w:proofErr w:type="spellStart"/>
+      <w:r>
+        <w:t>conversionCounter</w:t>
+      </w:r>
+      <w:proofErr w:type="spellEnd"/>
+      <w:r>
+        <w:t xml:space="preserve"> every turn and check if it is 0. If </w:t>
+      </w:r>
+      <w:proofErr w:type="spellStart"/>
+      <w:r>
+        <w:t>conversionCounter</w:t>
+      </w:r>
+      <w:proofErr w:type="spellEnd"/>
+      <w:r>
+        <w:t xml:space="preserve"> is 0, it removes the corpse from the ground and adds a Zombie actor in its place. </w:t>
       </w:r>
       <w:r>
         <w:rPr>
           <w:bCs/>
         </w:rPr>
-        <w:t>Since everything is within the ZombieCorpse class, we followed the principle</w:t>
+        <w:t xml:space="preserve">Since everything is within the </w:t>
+      </w:r>
+      <w:proofErr w:type="spellStart"/>
+      <w:r>
+        <w:rPr>
+          <w:bCs/>
+        </w:rPr>
+        <w:t>ZombieCorpse</w:t>
+      </w:r>
+      <w:proofErr w:type="spellEnd"/>
+      <w:r>
+        <w:rPr>
+          <w:bCs/>
+        </w:rPr>
+        <w:t xml:space="preserve"> class, we followed the principle</w:t>
       </w:r>
       <w:r>
         <w:rPr>
@@ -959,8 +1411,6 @@
           <w:sz w:val="28"/>
         </w:rPr>
       </w:pPr>
-      <w:bookmarkStart w:id="0" w:name="_GoBack"/>
-      <w:bookmarkEnd w:id="0"/>
       <w:r>
         <w:rPr>
           <w:b/>
@@ -1004,7 +1454,15 @@
       </w:r>
       <w:r>
         <w:lastRenderedPageBreak/>
-        <w:t xml:space="preserve">principle. Since the Farmer has unique behaviours only found in this class, we created a FarmerBehaviour class which </w:t>
+        <w:t xml:space="preserve">principle. Since the Farmer has unique behaviours only found in this class, we created a </w:t>
+      </w:r>
+      <w:proofErr w:type="spellStart"/>
+      <w:r>
+        <w:t>FarmerBehaviour</w:t>
+      </w:r>
+      <w:proofErr w:type="spellEnd"/>
+      <w:r>
+        <w:t xml:space="preserve"> class which </w:t>
       </w:r>
       <w:r>
         <w:rPr>
@@ -1033,14 +1491,51 @@
         <w:t xml:space="preserve">the Action </w:t>
       </w:r>
       <w:r>
-        <w:t>class are the SowAction class, FertilizeAction class and the HarvestAction class. For the SowAction class, we use</w:t>
+        <w:t xml:space="preserve">class are the </w:t>
+      </w:r>
+      <w:proofErr w:type="spellStart"/>
+      <w:r>
+        <w:t>SowAction</w:t>
+      </w:r>
+      <w:proofErr w:type="spellEnd"/>
+      <w:r>
+        <w:t xml:space="preserve"> class, </w:t>
+      </w:r>
+      <w:proofErr w:type="spellStart"/>
+      <w:r>
+        <w:t>FertilizeAction</w:t>
+      </w:r>
+      <w:proofErr w:type="spellEnd"/>
+      <w:r>
+        <w:t xml:space="preserve"> class and the </w:t>
+      </w:r>
+      <w:proofErr w:type="spellStart"/>
+      <w:r>
+        <w:t>HarvestAction</w:t>
+      </w:r>
+      <w:proofErr w:type="spellEnd"/>
+      <w:r>
+        <w:t xml:space="preserve"> class. For the </w:t>
+      </w:r>
+      <w:proofErr w:type="spellStart"/>
+      <w:r>
+        <w:t>SowAction</w:t>
+      </w:r>
+      <w:proofErr w:type="spellEnd"/>
+      <w:r>
+        <w:t xml:space="preserve"> class, we use</w:t>
       </w:r>
       <w:r>
         <w:t xml:space="preserve">d random doubles between 0 to 1 </w:t>
       </w:r>
       <w:r>
-        <w:t>in FarmingBehaviour</w:t>
-      </w:r>
+        <w:t xml:space="preserve">in </w:t>
+      </w:r>
+      <w:proofErr w:type="spellStart"/>
+      <w:r>
+        <w:t>FarmingBehaviour</w:t>
+      </w:r>
+      <w:proofErr w:type="spellEnd"/>
       <w:r>
         <w:t xml:space="preserve"> to </w:t>
       </w:r>
@@ -1048,7 +1543,15 @@
         <w:t>get</w:t>
       </w:r>
       <w:r>
-        <w:t xml:space="preserve"> the probability of the class to sow a patch of dirt, and use</w:t>
+        <w:t xml:space="preserve"> the probability of the class to sow a patch of </w:t>
+      </w:r>
+      <w:proofErr w:type="gramStart"/>
+      <w:r>
+        <w:t>dirt, and</w:t>
+      </w:r>
+      <w:proofErr w:type="gramEnd"/>
+      <w:r>
+        <w:t xml:space="preserve"> use</w:t>
       </w:r>
       <w:r>
         <w:t>d</w:t>
@@ -1063,7 +1566,15 @@
         <w:t>constants</w:t>
       </w:r>
       <w:r>
-        <w:t xml:space="preserve"> to set the number of turns it will reduce in a crop for it to ripen in the FertilizeAction class</w:t>
+        <w:t xml:space="preserve"> to set the number of turns it will reduce in a crop for it to ripen in the </w:t>
+      </w:r>
+      <w:proofErr w:type="spellStart"/>
+      <w:r>
+        <w:t>FertilizeAction</w:t>
+      </w:r>
+      <w:proofErr w:type="spellEnd"/>
+      <w:r>
+        <w:t xml:space="preserve"> class</w:t>
       </w:r>
       <w:r>
         <w:t xml:space="preserve">. Usage of constants follows the </w:t>
@@ -1109,9 +1620,11 @@
       <w:r>
         <w:t xml:space="preserve">, </w:t>
       </w:r>
+      <w:proofErr w:type="spellStart"/>
       <w:r>
         <w:t>ripeAge</w:t>
       </w:r>
+      <w:proofErr w:type="spellEnd"/>
       <w:r>
         <w:t xml:space="preserve">. Using the design principle </w:t>
       </w:r>
@@ -1126,16 +1639,37 @@
         <w:t xml:space="preserve"> classes should be responsible for their own properties</w:t>
       </w:r>
       <w:r>
-        <w:t xml:space="preserve">, it knows its own </w:t>
-      </w:r>
-      <w:r>
-        <w:t xml:space="preserve">ripeAge </w:t>
-      </w:r>
-      <w:r>
-        <w:t xml:space="preserve">at all times. </w:t>
-      </w:r>
-      <w:r>
-        <w:t xml:space="preserve">The ripeAge attribute is a constant to abide by the </w:t>
+        <w:t xml:space="preserve">, it </w:t>
+      </w:r>
+      <w:proofErr w:type="gramStart"/>
+      <w:r>
+        <w:t xml:space="preserve">knows its own </w:t>
+      </w:r>
+      <w:proofErr w:type="spellStart"/>
+      <w:r>
+        <w:t>ripeAge</w:t>
+      </w:r>
+      <w:proofErr w:type="spellEnd"/>
+      <w:r>
+        <w:t xml:space="preserve"> </w:t>
+      </w:r>
+      <w:r>
+        <w:t>at all times</w:t>
+      </w:r>
+      <w:proofErr w:type="gramEnd"/>
+      <w:r>
+        <w:t xml:space="preserve">. </w:t>
+      </w:r>
+      <w:r>
+        <w:t xml:space="preserve">The </w:t>
+      </w:r>
+      <w:proofErr w:type="spellStart"/>
+      <w:r>
+        <w:t>ripeAge</w:t>
+      </w:r>
+      <w:proofErr w:type="spellEnd"/>
+      <w:r>
+        <w:t xml:space="preserve"> attribute is a constant to abide by the </w:t>
       </w:r>
       <w:r>
         <w:rPr>
@@ -1160,7 +1694,15 @@
         <w:t>Assertions</w:t>
       </w:r>
       <w:r>
-        <w:t xml:space="preserve"> to ensure that ripeAge never decrements below 0. This follows the </w:t>
+        <w:t xml:space="preserve"> to ensure that </w:t>
+      </w:r>
+      <w:proofErr w:type="spellStart"/>
+      <w:r>
+        <w:t>ripeAge</w:t>
+      </w:r>
+      <w:proofErr w:type="spellEnd"/>
+      <w:r>
+        <w:t xml:space="preserve"> never decrements below 0. This follows the </w:t>
       </w:r>
       <w:r>
         <w:rPr>
@@ -1201,8 +1743,13 @@
       <w:r>
         <w:t xml:space="preserve"> attribute, </w:t>
       </w:r>
-      <w:r>
-        <w:t>NUTRIENTS(static final)</w:t>
+      <w:proofErr w:type="gramStart"/>
+      <w:r>
+        <w:t>NUTRIENTS(</w:t>
+      </w:r>
+      <w:proofErr w:type="gramEnd"/>
+      <w:r>
+        <w:t>static final)</w:t>
       </w:r>
       <w:r>
         <w:t xml:space="preserve"> which is the amount of health points that the player will recover after eating the Food object. </w:t>
@@ -1244,7 +1791,15 @@
     </w:p>
     <w:p>
       <w:r>
-        <w:t xml:space="preserve">We created an EatAction class which </w:t>
+        <w:t xml:space="preserve">We created an </w:t>
+      </w:r>
+      <w:proofErr w:type="spellStart"/>
+      <w:r>
+        <w:t>EatAction</w:t>
+      </w:r>
+      <w:proofErr w:type="spellEnd"/>
+      <w:r>
+        <w:t xml:space="preserve"> class which </w:t>
       </w:r>
       <w:r>
         <w:rPr>
@@ -1267,7 +1822,20 @@
     </w:p>
     <w:p>
       <w:r>
-        <w:t xml:space="preserve">To allow Human actors to eat Food when damaged, we changed the playTurn() </w:t>
+        <w:t xml:space="preserve">To allow Human actors to eat Food when damaged, we changed the </w:t>
+      </w:r>
+      <w:proofErr w:type="spellStart"/>
+      <w:proofErr w:type="gramStart"/>
+      <w:r>
+        <w:t>playTurn</w:t>
+      </w:r>
+      <w:proofErr w:type="spellEnd"/>
+      <w:r>
+        <w:t>(</w:t>
+      </w:r>
+      <w:proofErr w:type="gramEnd"/>
+      <w:r>
+        <w:t xml:space="preserve">) </w:t>
       </w:r>
       <w:r>
         <w:rPr>

</xml_diff>

<commit_message>
Updated the Design Rationale
Included the design rationale for Mambo Marie
</commit_message>
<xml_diff>
--- a/design-docs/Design Rationale.docx
+++ b/design-docs/Design Rationale.docx
@@ -1113,11 +1113,9 @@
         <w:rPr>
           <w:rFonts w:ascii="Arial" w:hAnsi="Arial" w:cs="Arial"/>
         </w:rPr>
-        <w:lastRenderedPageBreak/>
         <w:t xml:space="preserve">To implement changes to zombie attacks depending on number of arms, we allowed </w:t>
       </w:r>
       <w:proofErr w:type="spellStart"/>
-      <w:proofErr w:type="gramStart"/>
       <w:r>
         <w:rPr>
           <w:rFonts w:ascii="Arial" w:hAnsi="Arial" w:cs="Arial"/>
@@ -1129,14 +1127,7 @@
         <w:rPr>
           <w:rFonts w:ascii="Arial" w:hAnsi="Arial" w:cs="Arial"/>
         </w:rPr>
-        <w:t xml:space="preserve">  and</w:t>
-      </w:r>
-      <w:proofErr w:type="gramEnd"/>
-      <w:r>
-        <w:rPr>
-          <w:rFonts w:ascii="Arial" w:hAnsi="Arial" w:cs="Arial"/>
-        </w:rPr>
-        <w:t xml:space="preserve"> </w:t>
+        <w:t xml:space="preserve">  and </w:t>
       </w:r>
       <w:proofErr w:type="spellStart"/>
       <w:r>
@@ -1996,21 +1987,7 @@
         <w:rPr>
           <w:rFonts w:ascii="Arial" w:hAnsi="Arial" w:cs="Arial"/>
         </w:rPr>
-        <w:t xml:space="preserve"> uses the </w:t>
-      </w:r>
-      <w:proofErr w:type="gramStart"/>
-      <w:r>
-        <w:rPr>
-          <w:rFonts w:ascii="Arial" w:hAnsi="Arial" w:cs="Arial"/>
-        </w:rPr>
-        <w:t>tick(</w:t>
-      </w:r>
-      <w:proofErr w:type="gramEnd"/>
-      <w:r>
-        <w:rPr>
-          <w:rFonts w:ascii="Arial" w:hAnsi="Arial" w:cs="Arial"/>
-        </w:rPr>
-        <w:t xml:space="preserve">) methods from its parent class Item so that we abide by the </w:t>
+        <w:t xml:space="preserve"> uses the tick() methods from its parent class Item so that we abide by the </w:t>
       </w:r>
       <w:r>
         <w:rPr>
@@ -2095,21 +2072,7 @@
         <w:rPr>
           <w:rFonts w:ascii="Arial" w:hAnsi="Arial" w:cs="Arial"/>
         </w:rPr>
-        <w:t xml:space="preserve"> principle. We use the </w:t>
-      </w:r>
-      <w:proofErr w:type="gramStart"/>
-      <w:r>
-        <w:rPr>
-          <w:rFonts w:ascii="Arial" w:hAnsi="Arial" w:cs="Arial"/>
-        </w:rPr>
-        <w:t>tick(</w:t>
-      </w:r>
-      <w:proofErr w:type="gramEnd"/>
-      <w:r>
-        <w:rPr>
-          <w:rFonts w:ascii="Arial" w:hAnsi="Arial" w:cs="Arial"/>
-        </w:rPr>
-        <w:t xml:space="preserve">) method of the Item class to decrease </w:t>
+        <w:t xml:space="preserve"> principle. We use the tick() method of the Item class to decrease </w:t>
       </w:r>
       <w:proofErr w:type="spellStart"/>
       <w:r>
@@ -2155,28 +2118,7 @@
         <w:rPr>
           <w:rFonts w:ascii="Arial" w:hAnsi="Arial" w:cs="Arial"/>
         </w:rPr>
-        <w:t xml:space="preserve"> </w:t>
-      </w:r>
-      <w:r>
-        <w:rPr>
-          <w:rFonts w:ascii="Arial" w:hAnsi="Arial" w:cs="Arial"/>
-        </w:rPr>
-        <w:lastRenderedPageBreak/>
-        <w:t xml:space="preserve">private method to prevent repeated code in </w:t>
-      </w:r>
-      <w:proofErr w:type="gramStart"/>
-      <w:r>
-        <w:rPr>
-          <w:rFonts w:ascii="Arial" w:hAnsi="Arial" w:cs="Arial"/>
-        </w:rPr>
-        <w:t>tick(</w:t>
-      </w:r>
-      <w:proofErr w:type="gramEnd"/>
-      <w:r>
-        <w:rPr>
-          <w:rFonts w:ascii="Arial" w:hAnsi="Arial" w:cs="Arial"/>
-        </w:rPr>
-        <w:t xml:space="preserve">) when a </w:t>
+        <w:t xml:space="preserve"> private method to prevent repeated code in tick() when a </w:t>
       </w:r>
       <w:proofErr w:type="spellStart"/>
       <w:r>
@@ -2246,8 +2188,6 @@
           <w:bCs/>
         </w:rPr>
       </w:pPr>
-      <w:bookmarkStart w:id="0" w:name="_GoBack"/>
-      <w:bookmarkEnd w:id="0"/>
     </w:p>
     <w:p>
       <w:pPr>
@@ -2478,21 +2418,7 @@
         <w:rPr>
           <w:rFonts w:ascii="Arial" w:hAnsi="Arial" w:cs="Arial"/>
         </w:rPr>
-        <w:t xml:space="preserve"> the probability of the class to sow a patch of </w:t>
-      </w:r>
-      <w:proofErr w:type="gramStart"/>
-      <w:r>
-        <w:rPr>
-          <w:rFonts w:ascii="Arial" w:hAnsi="Arial" w:cs="Arial"/>
-        </w:rPr>
-        <w:t>dirt, and</w:t>
-      </w:r>
-      <w:proofErr w:type="gramEnd"/>
-      <w:r>
-        <w:rPr>
-          <w:rFonts w:ascii="Arial" w:hAnsi="Arial" w:cs="Arial"/>
-        </w:rPr>
-        <w:t xml:space="preserve"> use</w:t>
+        <w:t xml:space="preserve"> the probability of the class to sow a patch of dirt, and use</w:t>
       </w:r>
       <w:r>
         <w:rPr>
@@ -2816,19 +2742,11 @@
         </w:rPr>
         <w:t xml:space="preserve"> attribute, </w:t>
       </w:r>
-      <w:proofErr w:type="gramStart"/>
-      <w:r>
-        <w:rPr>
-          <w:rFonts w:ascii="Arial" w:hAnsi="Arial" w:cs="Arial"/>
-        </w:rPr>
-        <w:t>NUTRIENTS(</w:t>
-      </w:r>
-      <w:proofErr w:type="gramEnd"/>
-      <w:r>
-        <w:rPr>
-          <w:rFonts w:ascii="Arial" w:hAnsi="Arial" w:cs="Arial"/>
-        </w:rPr>
-        <w:t>static final)</w:t>
+      <w:r>
+        <w:rPr>
+          <w:rFonts w:ascii="Arial" w:hAnsi="Arial" w:cs="Arial"/>
+        </w:rPr>
+        <w:t>NUTRIENTS(static final)</w:t>
       </w:r>
       <w:r>
         <w:rPr>
@@ -2967,7 +2885,6 @@
         <w:t xml:space="preserve">To allow Human actors to eat Food when damaged, we changed the </w:t>
       </w:r>
       <w:proofErr w:type="spellStart"/>
-      <w:proofErr w:type="gramStart"/>
       <w:r>
         <w:rPr>
           <w:rFonts w:ascii="Arial" w:hAnsi="Arial" w:cs="Arial"/>
@@ -2979,14 +2896,7 @@
         <w:rPr>
           <w:rFonts w:ascii="Arial" w:hAnsi="Arial" w:cs="Arial"/>
         </w:rPr>
-        <w:t>(</w:t>
-      </w:r>
-      <w:proofErr w:type="gramEnd"/>
-      <w:r>
-        <w:rPr>
-          <w:rFonts w:ascii="Arial" w:hAnsi="Arial" w:cs="Arial"/>
-        </w:rPr>
-        <w:t xml:space="preserve">) </w:t>
+        <w:t xml:space="preserve">() </w:t>
       </w:r>
       <w:r>
         <w:rPr>
@@ -3027,6 +2937,260 @@
         </w:rPr>
         <w:t xml:space="preserve"> from Actor.</w:t>
       </w:r>
+    </w:p>
+    <w:p>
+      <w:pPr>
+        <w:spacing w:line="276" w:lineRule="auto"/>
+        <w:rPr>
+          <w:rFonts w:ascii="Arial" w:hAnsi="Arial" w:cs="Arial"/>
+        </w:rPr>
+      </w:pPr>
+    </w:p>
+    <w:p>
+      <w:pPr>
+        <w:spacing w:line="276" w:lineRule="auto"/>
+        <w:rPr>
+          <w:rFonts w:ascii="Arial" w:hAnsi="Arial" w:cs="Arial"/>
+          <w:b/>
+          <w:bCs/>
+          <w:sz w:val="28"/>
+        </w:rPr>
+      </w:pPr>
+      <w:r>
+        <w:rPr>
+          <w:rFonts w:ascii="Arial" w:hAnsi="Arial" w:cs="Arial"/>
+          <w:b/>
+          <w:bCs/>
+          <w:sz w:val="28"/>
+        </w:rPr>
+        <w:t>M</w:t>
+      </w:r>
+      <w:r>
+        <w:rPr>
+          <w:rFonts w:ascii="Arial" w:hAnsi="Arial" w:cs="Arial"/>
+          <w:b/>
+          <w:bCs/>
+          <w:sz w:val="28"/>
+        </w:rPr>
+        <w:t>am</w:t>
+      </w:r>
+      <w:r>
+        <w:rPr>
+          <w:rFonts w:ascii="Arial" w:hAnsi="Arial" w:cs="Arial"/>
+          <w:b/>
+          <w:bCs/>
+          <w:sz w:val="28"/>
+        </w:rPr>
+        <w:t>bo</w:t>
+      </w:r>
+      <w:r>
+        <w:rPr>
+          <w:rFonts w:ascii="Arial" w:hAnsi="Arial" w:cs="Arial"/>
+          <w:b/>
+          <w:bCs/>
+          <w:sz w:val="28"/>
+        </w:rPr>
+        <w:t xml:space="preserve"> </w:t>
+      </w:r>
+      <w:r>
+        <w:rPr>
+          <w:rFonts w:ascii="Arial" w:hAnsi="Arial" w:cs="Arial"/>
+          <w:b/>
+          <w:bCs/>
+          <w:sz w:val="28"/>
+        </w:rPr>
+        <w:t>Marie</w:t>
+      </w:r>
+    </w:p>
+    <w:p>
+      <w:pPr>
+        <w:spacing w:line="276" w:lineRule="auto"/>
+        <w:rPr>
+          <w:rFonts w:ascii="Arial" w:hAnsi="Arial" w:cs="Arial"/>
+        </w:rPr>
+      </w:pPr>
+      <w:r>
+        <w:rPr>
+          <w:rFonts w:ascii="Arial" w:hAnsi="Arial" w:cs="Arial"/>
+        </w:rPr>
+        <w:t xml:space="preserve">We created a </w:t>
+      </w:r>
+      <w:proofErr w:type="spellStart"/>
+      <w:r>
+        <w:rPr>
+          <w:rFonts w:ascii="Arial" w:hAnsi="Arial" w:cs="Arial"/>
+        </w:rPr>
+        <w:t>MamboMarie</w:t>
+      </w:r>
+      <w:proofErr w:type="spellEnd"/>
+      <w:r>
+        <w:rPr>
+          <w:rFonts w:ascii="Arial" w:hAnsi="Arial" w:cs="Arial"/>
+        </w:rPr>
+        <w:t xml:space="preserve"> class which inherits the </w:t>
+      </w:r>
+      <w:proofErr w:type="spellStart"/>
+      <w:r>
+        <w:rPr>
+          <w:rFonts w:ascii="Arial" w:hAnsi="Arial" w:cs="Arial"/>
+        </w:rPr>
+        <w:t>ZombieActor</w:t>
+      </w:r>
+      <w:proofErr w:type="spellEnd"/>
+      <w:r>
+        <w:rPr>
+          <w:rFonts w:ascii="Arial" w:hAnsi="Arial" w:cs="Arial"/>
+        </w:rPr>
+        <w:t xml:space="preserve"> class as it is a new type of actor.</w:t>
+      </w:r>
+    </w:p>
+    <w:p>
+      <w:pPr>
+        <w:spacing w:line="276" w:lineRule="auto"/>
+        <w:rPr>
+          <w:rFonts w:ascii="Arial" w:hAnsi="Arial" w:cs="Arial"/>
+        </w:rPr>
+      </w:pPr>
+      <w:r>
+        <w:rPr>
+          <w:rFonts w:ascii="Arial" w:hAnsi="Arial" w:cs="Arial"/>
+        </w:rPr>
+        <w:t xml:space="preserve">We created a </w:t>
+      </w:r>
+      <w:proofErr w:type="spellStart"/>
+      <w:r>
+        <w:rPr>
+          <w:rFonts w:ascii="Arial" w:hAnsi="Arial" w:cs="Arial"/>
+        </w:rPr>
+        <w:t>MamboSpawner</w:t>
+      </w:r>
+      <w:proofErr w:type="spellEnd"/>
+      <w:r>
+        <w:rPr>
+          <w:rFonts w:ascii="Arial" w:hAnsi="Arial" w:cs="Arial"/>
+        </w:rPr>
+        <w:t xml:space="preserve"> class which acts as an invisible item that is not accessible by the player. The </w:t>
+      </w:r>
+      <w:proofErr w:type="spellStart"/>
+      <w:r>
+        <w:rPr>
+          <w:rFonts w:ascii="Arial" w:hAnsi="Arial" w:cs="Arial"/>
+        </w:rPr>
+        <w:t>MamboSpawner</w:t>
+      </w:r>
+      <w:proofErr w:type="spellEnd"/>
+      <w:r>
+        <w:rPr>
+          <w:rFonts w:ascii="Arial" w:hAnsi="Arial" w:cs="Arial"/>
+        </w:rPr>
+        <w:t xml:space="preserve"> is responsible for spawning and removing Mambo Marie. The </w:t>
+      </w:r>
+      <w:proofErr w:type="spellStart"/>
+      <w:r>
+        <w:rPr>
+          <w:rFonts w:ascii="Arial" w:hAnsi="Arial" w:cs="Arial"/>
+        </w:rPr>
+        <w:t>MamboSpawner</w:t>
+      </w:r>
+      <w:proofErr w:type="spellEnd"/>
+      <w:r>
+        <w:rPr>
+          <w:rFonts w:ascii="Arial" w:hAnsi="Arial" w:cs="Arial"/>
+        </w:rPr>
+        <w:t xml:space="preserve"> keeps track of the number of turns Mambo Marie has been present on the map as Mambo Marie must vanish after 30 turns. </w:t>
+      </w:r>
+    </w:p>
+    <w:p>
+      <w:pPr>
+        <w:spacing w:line="276" w:lineRule="auto"/>
+        <w:rPr>
+          <w:rFonts w:ascii="Arial" w:hAnsi="Arial" w:cs="Arial"/>
+        </w:rPr>
+      </w:pPr>
+      <w:r>
+        <w:rPr>
+          <w:rFonts w:ascii="Arial" w:hAnsi="Arial" w:cs="Arial"/>
+        </w:rPr>
+        <w:t xml:space="preserve">We created a </w:t>
+      </w:r>
+      <w:proofErr w:type="spellStart"/>
+      <w:r>
+        <w:rPr>
+          <w:rFonts w:ascii="Arial" w:hAnsi="Arial" w:cs="Arial"/>
+        </w:rPr>
+        <w:t>ChantAction</w:t>
+      </w:r>
+      <w:proofErr w:type="spellEnd"/>
+      <w:r>
+        <w:rPr>
+          <w:rFonts w:ascii="Arial" w:hAnsi="Arial" w:cs="Arial"/>
+        </w:rPr>
+        <w:t xml:space="preserve"> class that inherits the Action class. The </w:t>
+      </w:r>
+      <w:proofErr w:type="spellStart"/>
+      <w:r>
+        <w:rPr>
+          <w:rFonts w:ascii="Arial" w:hAnsi="Arial" w:cs="Arial"/>
+        </w:rPr>
+        <w:t>ChantAction</w:t>
+      </w:r>
+      <w:proofErr w:type="spellEnd"/>
+      <w:r>
+        <w:rPr>
+          <w:rFonts w:ascii="Arial" w:hAnsi="Arial" w:cs="Arial"/>
+        </w:rPr>
+        <w:t xml:space="preserve"> summons Zombies at random locations of the map. The </w:t>
+      </w:r>
+      <w:proofErr w:type="spellStart"/>
+      <w:r>
+        <w:rPr>
+          <w:rFonts w:ascii="Arial" w:hAnsi="Arial" w:cs="Arial"/>
+        </w:rPr>
+        <w:t>ChantAction</w:t>
+      </w:r>
+      <w:proofErr w:type="spellEnd"/>
+      <w:r>
+        <w:rPr>
+          <w:rFonts w:ascii="Arial" w:hAnsi="Arial" w:cs="Arial"/>
+        </w:rPr>
+        <w:t xml:space="preserve"> class reuses the methods in the </w:t>
+      </w:r>
+      <w:proofErr w:type="spellStart"/>
+      <w:r>
+        <w:rPr>
+          <w:rFonts w:ascii="Arial" w:hAnsi="Arial" w:cs="Arial"/>
+        </w:rPr>
+        <w:t>GameMap</w:t>
+      </w:r>
+      <w:proofErr w:type="spellEnd"/>
+      <w:r>
+        <w:rPr>
+          <w:rFonts w:ascii="Arial" w:hAnsi="Arial" w:cs="Arial"/>
+        </w:rPr>
+        <w:t xml:space="preserve"> class to get the range of x values and range of y values of the game map to generate a random coordinate to spawn a Zombie. This abides by the </w:t>
+      </w:r>
+      <w:r>
+        <w:rPr>
+          <w:rFonts w:ascii="Arial" w:hAnsi="Arial" w:cs="Arial"/>
+          <w:b/>
+          <w:bCs/>
+        </w:rPr>
+        <w:t>DRY</w:t>
+      </w:r>
+      <w:r>
+        <w:rPr>
+          <w:rFonts w:ascii="Arial" w:hAnsi="Arial" w:cs="Arial"/>
+        </w:rPr>
+        <w:t xml:space="preserve"> principle.</w:t>
+      </w:r>
+    </w:p>
+    <w:p>
+      <w:pPr>
+        <w:spacing w:line="276" w:lineRule="auto"/>
+        <w:rPr>
+          <w:rFonts w:ascii="Arial" w:hAnsi="Arial" w:cs="Arial"/>
+        </w:rPr>
+      </w:pPr>
     </w:p>
     <w:sectPr>
       <w:pgSz w:w="11906" w:h="16838"/>
@@ -3055,7 +3219,7 @@
       </w:pPr>
     </w:pPrDefault>
   </w:docDefaults>
-  <w:latentStyles w:defLockedState="0" w:defUIPriority="99" w:defSemiHidden="0" w:defUnhideWhenUsed="0" w:defQFormat="0" w:count="375">
+  <w:latentStyles w:defLockedState="0" w:defUIPriority="99" w:defSemiHidden="0" w:defUnhideWhenUsed="0" w:defQFormat="0" w:count="377">
     <w:lsdException w:name="Normal" w:uiPriority="0" w:qFormat="1"/>
     <w:lsdException w:name="heading 1" w:uiPriority="9" w:qFormat="1"/>
     <w:lsdException w:name="heading 2" w:semiHidden="1" w:uiPriority="9" w:unhideWhenUsed="1" w:qFormat="1"/>
@@ -3161,7 +3325,6 @@
     <w:lsdException w:name="HTML Sample" w:semiHidden="1" w:unhideWhenUsed="1"/>
     <w:lsdException w:name="HTML Typewriter" w:semiHidden="1" w:unhideWhenUsed="1"/>
     <w:lsdException w:name="HTML Variable" w:semiHidden="1" w:unhideWhenUsed="1"/>
-    <w:lsdException w:name="Normal Table" w:semiHidden="1" w:unhideWhenUsed="1"/>
     <w:lsdException w:name="annotation subject" w:semiHidden="1" w:unhideWhenUsed="1"/>
     <w:lsdException w:name="No List" w:semiHidden="1" w:unhideWhenUsed="1"/>
     <w:lsdException w:name="Outline List 1" w:semiHidden="1" w:unhideWhenUsed="1"/>
@@ -3207,11 +3370,9 @@
     <w:lsdException w:name="Table Subtle 1" w:semiHidden="1" w:unhideWhenUsed="1"/>
     <w:lsdException w:name="Table Subtle 2" w:semiHidden="1" w:unhideWhenUsed="1"/>
     <w:lsdException w:name="Table Web 1" w:semiHidden="1" w:unhideWhenUsed="1"/>
-    <w:lsdException w:name="Table Web 2" w:semiHidden="1" w:unhideWhenUsed="1"/>
     <w:lsdException w:name="Table Web 3" w:semiHidden="1" w:unhideWhenUsed="1"/>
     <w:lsdException w:name="Balloon Text" w:semiHidden="1" w:unhideWhenUsed="1"/>
     <w:lsdException w:name="Table Grid" w:uiPriority="39"/>
-    <w:lsdException w:name="Table Theme" w:semiHidden="1" w:unhideWhenUsed="1"/>
     <w:lsdException w:name="Placeholder Text" w:semiHidden="1"/>
     <w:lsdException w:name="No Spacing" w:uiPriority="1" w:qFormat="1"/>
     <w:lsdException w:name="Light Shading" w:uiPriority="60"/>
@@ -3431,6 +3592,8 @@
     <w:lsdException w:name="Smart Hyperlink" w:semiHidden="1" w:unhideWhenUsed="1"/>
     <w:lsdException w:name="Hashtag" w:semiHidden="1" w:unhideWhenUsed="1"/>
     <w:lsdException w:name="Unresolved Mention" w:semiHidden="1" w:unhideWhenUsed="1"/>
+    <w:lsdException w:name="Smart Link" w:semiHidden="1" w:unhideWhenUsed="1"/>
+    <w:lsdException w:name="Smart Link Error" w:semiHidden="1" w:unhideWhenUsed="1"/>
   </w:latentStyles>
   <w:style w:type="paragraph" w:default="1" w:styleId="Normal">
     <w:name w:val="Normal"/>

</xml_diff>

<commit_message>
Updated the Design Rationale and Sequence Diagrams
Added Going to Town and Shotgun and Sniper Rifle features in the design
rationale
</commit_message>
<xml_diff>
--- a/design-docs/Design Rationale.docx
+++ b/design-docs/Design Rationale.docx
@@ -1113,6 +1113,7 @@
         <w:rPr>
           <w:rFonts w:ascii="Arial" w:hAnsi="Arial" w:cs="Arial"/>
         </w:rPr>
+        <w:lastRenderedPageBreak/>
         <w:t xml:space="preserve">To implement changes to zombie attacks depending on number of arms, we allowed </w:t>
       </w:r>
       <w:proofErr w:type="spellStart"/>
@@ -2118,7 +2119,14 @@
         <w:rPr>
           <w:rFonts w:ascii="Arial" w:hAnsi="Arial" w:cs="Arial"/>
         </w:rPr>
-        <w:t xml:space="preserve"> private method to prevent repeated code in tick() when a </w:t>
+        <w:t xml:space="preserve"> </w:t>
+      </w:r>
+      <w:r>
+        <w:rPr>
+          <w:rFonts w:ascii="Arial" w:hAnsi="Arial" w:cs="Arial"/>
+        </w:rPr>
+        <w:lastRenderedPageBreak/>
+        <w:t xml:space="preserve">private method to prevent repeated code in tick() when a </w:t>
       </w:r>
       <w:proofErr w:type="spellStart"/>
       <w:r>
@@ -2951,8 +2959,6 @@
         <w:spacing w:line="276" w:lineRule="auto"/>
         <w:rPr>
           <w:rFonts w:ascii="Arial" w:hAnsi="Arial" w:cs="Arial"/>
-          <w:b/>
-          <w:bCs/>
           <w:sz w:val="28"/>
         </w:rPr>
       </w:pPr>
@@ -2963,7 +2969,7 @@
           <w:bCs/>
           <w:sz w:val="28"/>
         </w:rPr>
-        <w:t>M</w:t>
+        <w:t>Going to Town</w:t>
       </w:r>
       <w:r>
         <w:rPr>
@@ -2972,34 +2978,7 @@
           <w:bCs/>
           <w:sz w:val="28"/>
         </w:rPr>
-        <w:t>am</w:t>
-      </w:r>
-      <w:r>
-        <w:rPr>
-          <w:rFonts w:ascii="Arial" w:hAnsi="Arial" w:cs="Arial"/>
-          <w:b/>
-          <w:bCs/>
-          <w:sz w:val="28"/>
-        </w:rPr>
-        <w:t>bo</w:t>
-      </w:r>
-      <w:r>
-        <w:rPr>
-          <w:rFonts w:ascii="Arial" w:hAnsi="Arial" w:cs="Arial"/>
-          <w:b/>
-          <w:bCs/>
-          <w:sz w:val="28"/>
-        </w:rPr>
         <w:t xml:space="preserve"> </w:t>
-      </w:r>
-      <w:r>
-        <w:rPr>
-          <w:rFonts w:ascii="Arial" w:hAnsi="Arial" w:cs="Arial"/>
-          <w:b/>
-          <w:bCs/>
-          <w:sz w:val="28"/>
-        </w:rPr>
-        <w:t>Marie</w:t>
       </w:r>
     </w:p>
     <w:p>
@@ -3007,41 +2986,61 @@
         <w:spacing w:line="276" w:lineRule="auto"/>
         <w:rPr>
           <w:rFonts w:ascii="Arial" w:hAnsi="Arial" w:cs="Arial"/>
+          <w:b/>
+          <w:bCs/>
         </w:rPr>
       </w:pPr>
       <w:r>
         <w:rPr>
           <w:rFonts w:ascii="Arial" w:hAnsi="Arial" w:cs="Arial"/>
         </w:rPr>
-        <w:t xml:space="preserve">We created a </w:t>
-      </w:r>
-      <w:proofErr w:type="spellStart"/>
-      <w:r>
-        <w:rPr>
-          <w:rFonts w:ascii="Arial" w:hAnsi="Arial" w:cs="Arial"/>
-        </w:rPr>
-        <w:t>MamboMarie</w:t>
-      </w:r>
-      <w:proofErr w:type="spellEnd"/>
-      <w:r>
-        <w:rPr>
-          <w:rFonts w:ascii="Arial" w:hAnsi="Arial" w:cs="Arial"/>
-        </w:rPr>
-        <w:t xml:space="preserve"> class which inherits the </w:t>
-      </w:r>
-      <w:proofErr w:type="spellStart"/>
-      <w:r>
-        <w:rPr>
-          <w:rFonts w:ascii="Arial" w:hAnsi="Arial" w:cs="Arial"/>
-        </w:rPr>
-        <w:t>ZombieActor</w:t>
-      </w:r>
-      <w:proofErr w:type="spellEnd"/>
-      <w:r>
-        <w:rPr>
-          <w:rFonts w:ascii="Arial" w:hAnsi="Arial" w:cs="Arial"/>
-        </w:rPr>
-        <w:t xml:space="preserve"> class as it is a new type of actor.</w:t>
+        <w:t xml:space="preserve">We created a new </w:t>
+      </w:r>
+      <w:proofErr w:type="spellStart"/>
+      <w:r>
+        <w:rPr>
+          <w:rFonts w:ascii="Arial" w:hAnsi="Arial" w:cs="Arial"/>
+        </w:rPr>
+        <w:t>GameMap</w:t>
+      </w:r>
+      <w:proofErr w:type="spellEnd"/>
+      <w:r>
+        <w:rPr>
+          <w:rFonts w:ascii="Arial" w:hAnsi="Arial" w:cs="Arial"/>
+        </w:rPr>
+        <w:t xml:space="preserve"> with its own </w:t>
+      </w:r>
+      <w:proofErr w:type="spellStart"/>
+      <w:r>
+        <w:rPr>
+          <w:rFonts w:ascii="Arial" w:hAnsi="Arial" w:cs="Arial"/>
+        </w:rPr>
+        <w:t>FancyGroundFactory</w:t>
+      </w:r>
+      <w:proofErr w:type="spellEnd"/>
+      <w:r>
+        <w:rPr>
+          <w:rFonts w:ascii="Arial" w:hAnsi="Arial" w:cs="Arial"/>
+        </w:rPr>
+        <w:t xml:space="preserve"> with new terrain classes within the Application class to follow the principle of </w:t>
+      </w:r>
+      <w:proofErr w:type="spellStart"/>
+      <w:r>
+        <w:rPr>
+          <w:rFonts w:ascii="Arial" w:hAnsi="Arial" w:cs="Arial"/>
+          <w:b/>
+          <w:bCs/>
+        </w:rPr>
+        <w:t>of</w:t>
+      </w:r>
+      <w:proofErr w:type="spellEnd"/>
+      <w:r>
+        <w:rPr>
+          <w:rFonts w:ascii="Arial" w:hAnsi="Arial" w:cs="Arial"/>
+          <w:b/>
+          <w:bCs/>
+        </w:rPr>
+        <w:t xml:space="preserve"> grouping elements that depends on each other together in an encapsulation boundary to minimize dependencies that cross the encapsulation boundary.</w:t>
       </w:r>
     </w:p>
     <w:p>
@@ -3055,49 +3054,102 @@
         <w:rPr>
           <w:rFonts w:ascii="Arial" w:hAnsi="Arial" w:cs="Arial"/>
         </w:rPr>
-        <w:t xml:space="preserve">We created a </w:t>
-      </w:r>
-      <w:proofErr w:type="spellStart"/>
-      <w:r>
-        <w:rPr>
-          <w:rFonts w:ascii="Arial" w:hAnsi="Arial" w:cs="Arial"/>
-        </w:rPr>
-        <w:t>MamboSpawner</w:t>
-      </w:r>
-      <w:proofErr w:type="spellEnd"/>
-      <w:r>
-        <w:rPr>
-          <w:rFonts w:ascii="Arial" w:hAnsi="Arial" w:cs="Arial"/>
-        </w:rPr>
-        <w:t xml:space="preserve"> class which acts as an invisible item that is not accessible by the player. The </w:t>
-      </w:r>
-      <w:proofErr w:type="spellStart"/>
-      <w:r>
-        <w:rPr>
-          <w:rFonts w:ascii="Arial" w:hAnsi="Arial" w:cs="Arial"/>
-        </w:rPr>
-        <w:t>MamboSpawner</w:t>
-      </w:r>
-      <w:proofErr w:type="spellEnd"/>
-      <w:r>
-        <w:rPr>
-          <w:rFonts w:ascii="Arial" w:hAnsi="Arial" w:cs="Arial"/>
-        </w:rPr>
-        <w:t xml:space="preserve"> is responsible for spawning and removing Mambo Marie. The </w:t>
-      </w:r>
-      <w:proofErr w:type="spellStart"/>
-      <w:r>
-        <w:rPr>
-          <w:rFonts w:ascii="Arial" w:hAnsi="Arial" w:cs="Arial"/>
-        </w:rPr>
-        <w:t>MamboSpawner</w:t>
-      </w:r>
-      <w:proofErr w:type="spellEnd"/>
-      <w:r>
-        <w:rPr>
-          <w:rFonts w:ascii="Arial" w:hAnsi="Arial" w:cs="Arial"/>
-        </w:rPr>
-        <w:t xml:space="preserve"> keeps track of the number of turns Mambo Marie has been present on the map as Mambo Marie must vanish after 30 turns. </w:t>
+        <w:t xml:space="preserve">To allow Players to travel between </w:t>
+      </w:r>
+      <w:proofErr w:type="spellStart"/>
+      <w:r>
+        <w:rPr>
+          <w:rFonts w:ascii="Arial" w:hAnsi="Arial" w:cs="Arial"/>
+        </w:rPr>
+        <w:t>GameMaps</w:t>
+      </w:r>
+      <w:proofErr w:type="spellEnd"/>
+      <w:r>
+        <w:rPr>
+          <w:rFonts w:ascii="Arial" w:hAnsi="Arial" w:cs="Arial"/>
+        </w:rPr>
+        <w:t xml:space="preserve">, we created a Vehicle class that </w:t>
+      </w:r>
+      <w:r>
+        <w:rPr>
+          <w:rFonts w:ascii="Arial" w:hAnsi="Arial" w:cs="Arial"/>
+          <w:b/>
+        </w:rPr>
+        <w:t>inherits</w:t>
+      </w:r>
+      <w:r>
+        <w:rPr>
+          <w:rFonts w:ascii="Arial" w:hAnsi="Arial" w:cs="Arial"/>
+        </w:rPr>
+        <w:t xml:space="preserve"> Item class to follow </w:t>
+      </w:r>
+      <w:r>
+        <w:rPr>
+          <w:rFonts w:ascii="Arial" w:hAnsi="Arial" w:cs="Arial"/>
+          <w:b/>
+        </w:rPr>
+        <w:t>DRY</w:t>
+      </w:r>
+      <w:r>
+        <w:rPr>
+          <w:rFonts w:ascii="Arial" w:hAnsi="Arial" w:cs="Arial"/>
+        </w:rPr>
+        <w:t xml:space="preserve">. The Vehicle is placed on both </w:t>
+      </w:r>
+      <w:proofErr w:type="spellStart"/>
+      <w:r>
+        <w:rPr>
+          <w:rFonts w:ascii="Arial" w:hAnsi="Arial" w:cs="Arial"/>
+        </w:rPr>
+        <w:t>GameMaps</w:t>
+      </w:r>
+      <w:proofErr w:type="spellEnd"/>
+      <w:r>
+        <w:rPr>
+          <w:rFonts w:ascii="Arial" w:hAnsi="Arial" w:cs="Arial"/>
+        </w:rPr>
+        <w:t xml:space="preserve"> and uses a </w:t>
+      </w:r>
+      <w:proofErr w:type="spellStart"/>
+      <w:r>
+        <w:rPr>
+          <w:rFonts w:ascii="Arial" w:hAnsi="Arial" w:cs="Arial"/>
+        </w:rPr>
+        <w:t>MoveActorAction</w:t>
+      </w:r>
+      <w:proofErr w:type="spellEnd"/>
+      <w:r>
+        <w:rPr>
+          <w:rFonts w:ascii="Arial" w:hAnsi="Arial" w:cs="Arial"/>
+        </w:rPr>
+        <w:t xml:space="preserve"> to transport players between </w:t>
+      </w:r>
+      <w:proofErr w:type="spellStart"/>
+      <w:r>
+        <w:rPr>
+          <w:rFonts w:ascii="Arial" w:hAnsi="Arial" w:cs="Arial"/>
+        </w:rPr>
+        <w:t>GameMaps</w:t>
+      </w:r>
+      <w:proofErr w:type="spellEnd"/>
+      <w:r>
+        <w:rPr>
+          <w:rFonts w:ascii="Arial" w:hAnsi="Arial" w:cs="Arial"/>
+        </w:rPr>
+        <w:t xml:space="preserve">. Since we did not create a new Action to move the Player, we followed the principle of </w:t>
+      </w:r>
+      <w:r>
+        <w:rPr>
+          <w:rFonts w:ascii="Arial" w:hAnsi="Arial" w:cs="Arial"/>
+          <w:b/>
+        </w:rPr>
+        <w:t>DRY</w:t>
+      </w:r>
+      <w:r>
+        <w:rPr>
+          <w:rFonts w:ascii="Arial" w:hAnsi="Arial" w:cs="Arial"/>
+        </w:rPr>
+        <w:t>.</w:t>
       </w:r>
     </w:p>
     <w:p>
@@ -3105,11 +3157,482 @@
         <w:spacing w:line="276" w:lineRule="auto"/>
         <w:rPr>
           <w:rFonts w:ascii="Arial" w:hAnsi="Arial" w:cs="Arial"/>
+          <w:b/>
+          <w:bCs/>
+          <w:sz w:val="28"/>
         </w:rPr>
       </w:pPr>
       <w:r>
         <w:rPr>
           <w:rFonts w:ascii="Arial" w:hAnsi="Arial" w:cs="Arial"/>
+          <w:b/>
+          <w:bCs/>
+          <w:sz w:val="28"/>
+        </w:rPr>
+        <w:lastRenderedPageBreak/>
+        <w:t>Shotgun and Sniper Rifle</w:t>
+      </w:r>
+    </w:p>
+    <w:p>
+      <w:pPr>
+        <w:spacing w:line="276" w:lineRule="auto"/>
+        <w:rPr>
+          <w:rFonts w:ascii="Arial" w:hAnsi="Arial" w:cs="Arial"/>
+        </w:rPr>
+      </w:pPr>
+      <w:r>
+        <w:rPr>
+          <w:rFonts w:ascii="Arial" w:hAnsi="Arial" w:cs="Arial"/>
+          <w:bCs/>
+        </w:rPr>
+        <w:t xml:space="preserve">Firstly, we created an </w:t>
+      </w:r>
+      <w:r>
+        <w:rPr>
+          <w:rFonts w:ascii="Arial" w:hAnsi="Arial" w:cs="Arial"/>
+          <w:b/>
+          <w:bCs/>
+        </w:rPr>
+        <w:t>abstract</w:t>
+      </w:r>
+      <w:r>
+        <w:rPr>
+          <w:rFonts w:ascii="Arial" w:hAnsi="Arial" w:cs="Arial"/>
+          <w:bCs/>
+        </w:rPr>
+        <w:t xml:space="preserve"> class </w:t>
+      </w:r>
+      <w:proofErr w:type="spellStart"/>
+      <w:r>
+        <w:rPr>
+          <w:rFonts w:ascii="Arial" w:hAnsi="Arial" w:cs="Arial"/>
+          <w:bCs/>
+        </w:rPr>
+        <w:t>GunItem</w:t>
+      </w:r>
+      <w:proofErr w:type="spellEnd"/>
+      <w:r>
+        <w:rPr>
+          <w:rFonts w:ascii="Arial" w:hAnsi="Arial" w:cs="Arial"/>
+          <w:bCs/>
+        </w:rPr>
+        <w:t xml:space="preserve"> and Ammo</w:t>
+      </w:r>
+      <w:r>
+        <w:rPr>
+          <w:rFonts w:ascii="Arial" w:hAnsi="Arial" w:cs="Arial"/>
+          <w:bCs/>
+        </w:rPr>
+        <w:t xml:space="preserve"> which </w:t>
+      </w:r>
+      <w:r>
+        <w:rPr>
+          <w:rFonts w:ascii="Arial" w:hAnsi="Arial" w:cs="Arial"/>
+          <w:b/>
+          <w:bCs/>
+        </w:rPr>
+        <w:t>inherits</w:t>
+      </w:r>
+      <w:r>
+        <w:rPr>
+          <w:rFonts w:ascii="Arial" w:hAnsi="Arial" w:cs="Arial"/>
+          <w:bCs/>
+        </w:rPr>
+        <w:t xml:space="preserve"> </w:t>
+      </w:r>
+      <w:proofErr w:type="spellStart"/>
+      <w:r>
+        <w:rPr>
+          <w:rFonts w:ascii="Arial" w:hAnsi="Arial" w:cs="Arial"/>
+          <w:bCs/>
+        </w:rPr>
+        <w:t>Weapon</w:t>
+      </w:r>
+      <w:r>
+        <w:rPr>
+          <w:rFonts w:ascii="Arial" w:hAnsi="Arial" w:cs="Arial"/>
+          <w:bCs/>
+        </w:rPr>
+        <w:t>Item</w:t>
+      </w:r>
+      <w:proofErr w:type="spellEnd"/>
+      <w:r>
+        <w:rPr>
+          <w:rFonts w:ascii="Arial" w:hAnsi="Arial" w:cs="Arial"/>
+          <w:bCs/>
+        </w:rPr>
+        <w:t xml:space="preserve"> and </w:t>
+      </w:r>
+      <w:proofErr w:type="spellStart"/>
+      <w:r>
+        <w:rPr>
+          <w:rFonts w:ascii="Arial" w:hAnsi="Arial" w:cs="Arial"/>
+          <w:bCs/>
+        </w:rPr>
+        <w:t>PortableItem</w:t>
+      </w:r>
+      <w:proofErr w:type="spellEnd"/>
+      <w:r>
+        <w:rPr>
+          <w:rFonts w:ascii="Arial" w:hAnsi="Arial" w:cs="Arial"/>
+          <w:bCs/>
+        </w:rPr>
+        <w:t xml:space="preserve"> respectively</w:t>
+      </w:r>
+      <w:r>
+        <w:rPr>
+          <w:rFonts w:ascii="Arial" w:hAnsi="Arial" w:cs="Arial"/>
+          <w:bCs/>
+        </w:rPr>
+        <w:t xml:space="preserve">. This is to </w:t>
+      </w:r>
+      <w:r>
+        <w:rPr>
+          <w:rFonts w:ascii="Arial" w:hAnsi="Arial" w:cs="Arial"/>
+          <w:b/>
+          <w:bCs/>
+        </w:rPr>
+        <w:t>prevent repeated code</w:t>
+      </w:r>
+      <w:r>
+        <w:rPr>
+          <w:rFonts w:ascii="Arial" w:hAnsi="Arial" w:cs="Arial"/>
+          <w:bCs/>
+        </w:rPr>
+        <w:t xml:space="preserve"> when calling</w:t>
+      </w:r>
+      <w:r>
+        <w:rPr>
+          <w:rFonts w:ascii="Arial" w:hAnsi="Arial" w:cs="Arial"/>
+          <w:bCs/>
+        </w:rPr>
+        <w:t xml:space="preserve"> methods in</w:t>
+      </w:r>
+      <w:r>
+        <w:rPr>
+          <w:rFonts w:ascii="Arial" w:hAnsi="Arial" w:cs="Arial"/>
+          <w:bCs/>
+        </w:rPr>
+        <w:t xml:space="preserve"> the different gun Items</w:t>
+      </w:r>
+      <w:r>
+        <w:rPr>
+          <w:rFonts w:ascii="Arial" w:hAnsi="Arial" w:cs="Arial"/>
+          <w:bCs/>
+        </w:rPr>
+        <w:t xml:space="preserve"> following the principle of </w:t>
+      </w:r>
+      <w:r>
+        <w:rPr>
+          <w:rFonts w:ascii="Arial" w:hAnsi="Arial" w:cs="Arial"/>
+          <w:b/>
+          <w:bCs/>
+        </w:rPr>
+        <w:t>DRY</w:t>
+      </w:r>
+      <w:r>
+        <w:rPr>
+          <w:rFonts w:ascii="Arial" w:hAnsi="Arial" w:cs="Arial"/>
+          <w:bCs/>
+        </w:rPr>
+        <w:t xml:space="preserve">. </w:t>
+      </w:r>
+      <w:r>
+        <w:rPr>
+          <w:rFonts w:ascii="Arial" w:hAnsi="Arial" w:cs="Arial"/>
+          <w:bCs/>
+        </w:rPr>
+        <w:t xml:space="preserve">In the Player class, we looped over the Player’s inventory every turn to check for </w:t>
+      </w:r>
+      <w:proofErr w:type="spellStart"/>
+      <w:r>
+        <w:rPr>
+          <w:rFonts w:ascii="Arial" w:hAnsi="Arial" w:cs="Arial"/>
+          <w:bCs/>
+        </w:rPr>
+        <w:t>GunItem</w:t>
+      </w:r>
+      <w:proofErr w:type="spellEnd"/>
+      <w:r>
+        <w:rPr>
+          <w:rFonts w:ascii="Arial" w:hAnsi="Arial" w:cs="Arial"/>
+          <w:bCs/>
+        </w:rPr>
+        <w:t xml:space="preserve"> instances</w:t>
+      </w:r>
+      <w:r>
+        <w:rPr>
+          <w:rFonts w:ascii="Arial" w:hAnsi="Arial" w:cs="Arial"/>
+          <w:bCs/>
+        </w:rPr>
+        <w:t xml:space="preserve"> and if they were loaded. If their ammo is in the Player’s inventory,</w:t>
+      </w:r>
+      <w:r>
+        <w:rPr>
+          <w:rFonts w:ascii="Arial" w:hAnsi="Arial" w:cs="Arial"/>
+          <w:bCs/>
+        </w:rPr>
+        <w:t xml:space="preserve"> their respective </w:t>
+      </w:r>
+      <w:r>
+        <w:rPr>
+          <w:rFonts w:ascii="Arial" w:hAnsi="Arial" w:cs="Arial"/>
+          <w:bCs/>
+        </w:rPr>
+        <w:t xml:space="preserve">are </w:t>
+      </w:r>
+      <w:r>
+        <w:rPr>
+          <w:rFonts w:ascii="Arial" w:hAnsi="Arial" w:cs="Arial"/>
+          <w:bCs/>
+        </w:rPr>
+        <w:t>Actions</w:t>
+      </w:r>
+      <w:r>
+        <w:rPr>
+          <w:rFonts w:ascii="Arial" w:hAnsi="Arial" w:cs="Arial"/>
+          <w:bCs/>
+        </w:rPr>
+        <w:t xml:space="preserve"> are added</w:t>
+      </w:r>
+      <w:r>
+        <w:rPr>
+          <w:rFonts w:ascii="Arial" w:hAnsi="Arial" w:cs="Arial"/>
+          <w:bCs/>
+        </w:rPr>
+        <w:t xml:space="preserve">. Each </w:t>
+      </w:r>
+      <w:proofErr w:type="spellStart"/>
+      <w:r>
+        <w:rPr>
+          <w:rFonts w:ascii="Arial" w:hAnsi="Arial" w:cs="Arial"/>
+          <w:bCs/>
+        </w:rPr>
+        <w:t>GunItem</w:t>
+      </w:r>
+      <w:proofErr w:type="spellEnd"/>
+      <w:r>
+        <w:rPr>
+          <w:rFonts w:ascii="Arial" w:hAnsi="Arial" w:cs="Arial"/>
+          <w:bCs/>
+        </w:rPr>
+        <w:t xml:space="preserve"> </w:t>
+      </w:r>
+      <w:r>
+        <w:rPr>
+          <w:rFonts w:ascii="Arial" w:hAnsi="Arial" w:cs="Arial"/>
+          <w:b/>
+          <w:bCs/>
+        </w:rPr>
+        <w:t>knows its own Action</w:t>
+      </w:r>
+      <w:r>
+        <w:rPr>
+          <w:rFonts w:ascii="Arial" w:hAnsi="Arial" w:cs="Arial"/>
+          <w:bCs/>
+        </w:rPr>
+        <w:t xml:space="preserve"> to be added</w:t>
+      </w:r>
+      <w:r>
+        <w:rPr>
+          <w:rFonts w:ascii="Arial" w:hAnsi="Arial" w:cs="Arial"/>
+          <w:bCs/>
+        </w:rPr>
+        <w:t xml:space="preserve"> and </w:t>
+      </w:r>
+      <w:r>
+        <w:rPr>
+          <w:rFonts w:ascii="Arial" w:hAnsi="Arial" w:cs="Arial"/>
+          <w:b/>
+          <w:bCs/>
+        </w:rPr>
+        <w:t>its</w:t>
+      </w:r>
+      <w:r>
+        <w:rPr>
+          <w:rFonts w:ascii="Arial" w:hAnsi="Arial" w:cs="Arial"/>
+          <w:bCs/>
+        </w:rPr>
+        <w:t xml:space="preserve"> </w:t>
+      </w:r>
+      <w:r>
+        <w:rPr>
+          <w:rFonts w:ascii="Arial" w:hAnsi="Arial" w:cs="Arial"/>
+          <w:b/>
+          <w:bCs/>
+        </w:rPr>
+        <w:t>own ammo type</w:t>
+      </w:r>
+      <w:r>
+        <w:rPr>
+          <w:rFonts w:ascii="Arial" w:hAnsi="Arial" w:cs="Arial"/>
+          <w:bCs/>
+        </w:rPr>
+        <w:t xml:space="preserve">, </w:t>
+      </w:r>
+      <w:r>
+        <w:rPr>
+          <w:rFonts w:ascii="Arial" w:hAnsi="Arial" w:cs="Arial"/>
+          <w:bCs/>
+        </w:rPr>
+        <w:t xml:space="preserve">following the principle that </w:t>
+      </w:r>
+      <w:r>
+        <w:rPr>
+          <w:rFonts w:ascii="Arial" w:hAnsi="Arial" w:cs="Arial"/>
+          <w:b/>
+        </w:rPr>
+        <w:t>classes should be responsible for their own properties.</w:t>
+      </w:r>
+      <w:r>
+        <w:rPr>
+          <w:rFonts w:ascii="Arial" w:hAnsi="Arial" w:cs="Arial"/>
+          <w:b/>
+        </w:rPr>
+        <w:t xml:space="preserve"> </w:t>
+      </w:r>
+      <w:r>
+        <w:rPr>
+          <w:rFonts w:ascii="Arial" w:hAnsi="Arial" w:cs="Arial"/>
+        </w:rPr>
+        <w:t xml:space="preserve">Since each </w:t>
+      </w:r>
+      <w:proofErr w:type="spellStart"/>
+      <w:r>
+        <w:rPr>
+          <w:rFonts w:ascii="Arial" w:hAnsi="Arial" w:cs="Arial"/>
+        </w:rPr>
+        <w:t>GunItem</w:t>
+      </w:r>
+      <w:proofErr w:type="spellEnd"/>
+      <w:r>
+        <w:rPr>
+          <w:rFonts w:ascii="Arial" w:hAnsi="Arial" w:cs="Arial"/>
+        </w:rPr>
+        <w:t xml:space="preserve"> knows its own ammo and Actions, we </w:t>
+      </w:r>
+      <w:r>
+        <w:rPr>
+          <w:rFonts w:ascii="Arial" w:hAnsi="Arial" w:cs="Arial"/>
+          <w:b/>
+        </w:rPr>
+        <w:t>reduced dependencies</w:t>
+      </w:r>
+      <w:r>
+        <w:rPr>
+          <w:rFonts w:ascii="Arial" w:hAnsi="Arial" w:cs="Arial"/>
+          <w:b/>
+        </w:rPr>
+        <w:t xml:space="preserve"> </w:t>
+      </w:r>
+      <w:r>
+        <w:rPr>
+          <w:rFonts w:ascii="Arial" w:hAnsi="Arial" w:cs="Arial"/>
+        </w:rPr>
+        <w:t>because Player class is not dependent on them.</w:t>
+      </w:r>
+    </w:p>
+    <w:p>
+      <w:pPr>
+        <w:spacing w:line="276" w:lineRule="auto"/>
+        <w:rPr>
+          <w:rFonts w:ascii="Arial" w:hAnsi="Arial" w:cs="Arial"/>
+          <w:b/>
+          <w:bCs/>
+          <w:sz w:val="24"/>
+        </w:rPr>
+      </w:pPr>
+      <w:r>
+        <w:rPr>
+          <w:rFonts w:ascii="Arial" w:hAnsi="Arial" w:cs="Arial"/>
+          <w:b/>
+          <w:bCs/>
+          <w:sz w:val="24"/>
+        </w:rPr>
+        <w:t>Shotgun</w:t>
+      </w:r>
+    </w:p>
+    <w:p>
+      <w:pPr>
+        <w:spacing w:line="276" w:lineRule="auto"/>
+        <w:rPr>
+          <w:rFonts w:ascii="Arial" w:hAnsi="Arial" w:cs="Arial"/>
+        </w:rPr>
+      </w:pPr>
+      <w:r>
+        <w:rPr>
+          <w:rFonts w:ascii="Arial" w:hAnsi="Arial" w:cs="Arial"/>
+        </w:rPr>
+        <w:t>We created Items for shotgun</w:t>
+      </w:r>
+      <w:r>
+        <w:rPr>
+          <w:rFonts w:ascii="Arial" w:hAnsi="Arial" w:cs="Arial"/>
+        </w:rPr>
+        <w:t>:</w:t>
+      </w:r>
+      <w:r>
+        <w:rPr>
+          <w:rFonts w:ascii="Arial" w:hAnsi="Arial" w:cs="Arial"/>
+        </w:rPr>
+        <w:t xml:space="preserve"> Shotgun and </w:t>
+      </w:r>
+      <w:proofErr w:type="spellStart"/>
+      <w:r>
+        <w:rPr>
+          <w:rFonts w:ascii="Arial" w:hAnsi="Arial" w:cs="Arial"/>
+        </w:rPr>
+        <w:t>ShotgunAmmo</w:t>
+      </w:r>
+      <w:proofErr w:type="spellEnd"/>
+      <w:r>
+        <w:rPr>
+          <w:rFonts w:ascii="Arial" w:hAnsi="Arial" w:cs="Arial"/>
+        </w:rPr>
+        <w:t xml:space="preserve"> class</w:t>
+      </w:r>
+      <w:r>
+        <w:rPr>
+          <w:rFonts w:ascii="Arial" w:hAnsi="Arial" w:cs="Arial"/>
+        </w:rPr>
+        <w:t>es</w:t>
+      </w:r>
+      <w:r>
+        <w:rPr>
+          <w:rFonts w:ascii="Arial" w:hAnsi="Arial" w:cs="Arial"/>
+        </w:rPr>
+        <w:t xml:space="preserve"> which </w:t>
+      </w:r>
+      <w:r>
+        <w:rPr>
+          <w:rFonts w:ascii="Arial" w:hAnsi="Arial" w:cs="Arial"/>
+          <w:b/>
+        </w:rPr>
+        <w:t>inherit</w:t>
+      </w:r>
+      <w:r>
+        <w:rPr>
+          <w:rFonts w:ascii="Arial" w:hAnsi="Arial" w:cs="Arial"/>
+        </w:rPr>
+        <w:t xml:space="preserve"> </w:t>
+      </w:r>
+      <w:proofErr w:type="spellStart"/>
+      <w:r>
+        <w:rPr>
+          <w:rFonts w:ascii="Arial" w:hAnsi="Arial" w:cs="Arial"/>
+        </w:rPr>
+        <w:t>GunItem</w:t>
+      </w:r>
+      <w:proofErr w:type="spellEnd"/>
+      <w:r>
+        <w:rPr>
+          <w:rFonts w:ascii="Arial" w:hAnsi="Arial" w:cs="Arial"/>
+        </w:rPr>
+        <w:t xml:space="preserve"> and Ammo respectively. </w:t>
+      </w:r>
+      <w:r>
+        <w:rPr>
+          <w:rFonts w:ascii="Arial" w:hAnsi="Arial" w:cs="Arial"/>
         </w:rPr>
         <w:t xml:space="preserve">We created a </w:t>
       </w:r>
@@ -3118,6 +3641,1445 @@
         <w:rPr>
           <w:rFonts w:ascii="Arial" w:hAnsi="Arial" w:cs="Arial"/>
         </w:rPr>
+        <w:t>ShotgunAction</w:t>
+      </w:r>
+      <w:proofErr w:type="spellEnd"/>
+      <w:r>
+        <w:rPr>
+          <w:rFonts w:ascii="Arial" w:hAnsi="Arial" w:cs="Arial"/>
+        </w:rPr>
+        <w:t xml:space="preserve"> class which </w:t>
+      </w:r>
+      <w:r>
+        <w:rPr>
+          <w:rFonts w:ascii="Arial" w:hAnsi="Arial" w:cs="Arial"/>
+          <w:b/>
+        </w:rPr>
+        <w:t>inherits</w:t>
+      </w:r>
+      <w:r>
+        <w:rPr>
+          <w:rFonts w:ascii="Arial" w:hAnsi="Arial" w:cs="Arial"/>
+        </w:rPr>
+        <w:t xml:space="preserve"> Action that </w:t>
+      </w:r>
+      <w:r>
+        <w:rPr>
+          <w:rFonts w:ascii="Arial" w:hAnsi="Arial" w:cs="Arial"/>
+        </w:rPr>
+        <w:t>provides</w:t>
+      </w:r>
+      <w:r>
+        <w:rPr>
+          <w:rFonts w:ascii="Arial" w:hAnsi="Arial" w:cs="Arial"/>
+        </w:rPr>
+        <w:t xml:space="preserve"> a submenu for Players that choose to use the Shotgun.</w:t>
+      </w:r>
+      <w:r>
+        <w:rPr>
+          <w:rFonts w:ascii="Arial" w:hAnsi="Arial" w:cs="Arial"/>
+        </w:rPr>
+        <w:t xml:space="preserve"> This follows the </w:t>
+      </w:r>
+      <w:r>
+        <w:rPr>
+          <w:rFonts w:ascii="Arial" w:hAnsi="Arial" w:cs="Arial"/>
+          <w:b/>
+        </w:rPr>
+        <w:t>DRY</w:t>
+      </w:r>
+      <w:r>
+        <w:rPr>
+          <w:rFonts w:ascii="Arial" w:hAnsi="Arial" w:cs="Arial"/>
+        </w:rPr>
+        <w:t xml:space="preserve"> principle as we did not create a new </w:t>
+      </w:r>
+      <w:r>
+        <w:rPr>
+          <w:rFonts w:ascii="Arial" w:hAnsi="Arial" w:cs="Arial"/>
+        </w:rPr>
+        <w:t xml:space="preserve">class to show the submenu. We further created two new Action classes, </w:t>
+      </w:r>
+      <w:proofErr w:type="spellStart"/>
+      <w:r>
+        <w:rPr>
+          <w:rFonts w:ascii="Arial" w:hAnsi="Arial" w:cs="Arial"/>
+        </w:rPr>
+        <w:t>ShotgunShootAction</w:t>
+      </w:r>
+      <w:proofErr w:type="spellEnd"/>
+      <w:r>
+        <w:rPr>
+          <w:rFonts w:ascii="Arial" w:hAnsi="Arial" w:cs="Arial"/>
+        </w:rPr>
+        <w:t xml:space="preserve"> and </w:t>
+      </w:r>
+      <w:proofErr w:type="spellStart"/>
+      <w:r>
+        <w:rPr>
+          <w:rFonts w:ascii="Arial" w:hAnsi="Arial" w:cs="Arial"/>
+        </w:rPr>
+        <w:t>ShotgunAttackAction</w:t>
+      </w:r>
+      <w:proofErr w:type="spellEnd"/>
+      <w:r>
+        <w:rPr>
+          <w:rFonts w:ascii="Arial" w:hAnsi="Arial" w:cs="Arial"/>
+        </w:rPr>
+        <w:t xml:space="preserve"> which </w:t>
+      </w:r>
+      <w:r>
+        <w:rPr>
+          <w:rFonts w:ascii="Arial" w:hAnsi="Arial" w:cs="Arial"/>
+          <w:b/>
+        </w:rPr>
+        <w:t>inherits</w:t>
+      </w:r>
+      <w:r>
+        <w:rPr>
+          <w:rFonts w:ascii="Arial" w:hAnsi="Arial" w:cs="Arial"/>
+        </w:rPr>
+        <w:t xml:space="preserve"> Action and </w:t>
+      </w:r>
+      <w:proofErr w:type="spellStart"/>
+      <w:r>
+        <w:rPr>
+          <w:rFonts w:ascii="Arial" w:hAnsi="Arial" w:cs="Arial"/>
+        </w:rPr>
+        <w:t>AttackAction</w:t>
+      </w:r>
+      <w:proofErr w:type="spellEnd"/>
+      <w:r>
+        <w:rPr>
+          <w:rFonts w:ascii="Arial" w:hAnsi="Arial" w:cs="Arial"/>
+        </w:rPr>
+        <w:t xml:space="preserve"> respectively.</w:t>
+      </w:r>
+    </w:p>
+    <w:p>
+      <w:pPr>
+        <w:spacing w:line="276" w:lineRule="auto"/>
+        <w:rPr>
+          <w:rFonts w:ascii="Arial" w:hAnsi="Arial" w:cs="Arial"/>
+        </w:rPr>
+      </w:pPr>
+      <w:proofErr w:type="spellStart"/>
+      <w:r>
+        <w:rPr>
+          <w:rFonts w:ascii="Arial" w:hAnsi="Arial" w:cs="Arial"/>
+        </w:rPr>
+        <w:t>ShotgunAction</w:t>
+      </w:r>
+      <w:proofErr w:type="spellEnd"/>
+      <w:r>
+        <w:rPr>
+          <w:rFonts w:ascii="Arial" w:hAnsi="Arial" w:cs="Arial"/>
+        </w:rPr>
+        <w:t xml:space="preserve"> </w:t>
+      </w:r>
+      <w:r>
+        <w:rPr>
+          <w:rFonts w:ascii="Arial" w:hAnsi="Arial" w:cs="Arial"/>
+          <w:b/>
+        </w:rPr>
+        <w:t>reuses methods</w:t>
+      </w:r>
+      <w:r>
+        <w:rPr>
+          <w:rFonts w:ascii="Arial" w:hAnsi="Arial" w:cs="Arial"/>
+        </w:rPr>
+        <w:t xml:space="preserve"> from the </w:t>
+      </w:r>
+      <w:r>
+        <w:rPr>
+          <w:rFonts w:ascii="Arial" w:hAnsi="Arial" w:cs="Arial"/>
+        </w:rPr>
+        <w:t>engine</w:t>
+      </w:r>
+      <w:r>
+        <w:rPr>
+          <w:rFonts w:ascii="Arial" w:hAnsi="Arial" w:cs="Arial"/>
+        </w:rPr>
+        <w:t xml:space="preserve"> to obtain the Exit directions the Player can shoot in and creates a </w:t>
+      </w:r>
+      <w:proofErr w:type="spellStart"/>
+      <w:r>
+        <w:rPr>
+          <w:rFonts w:ascii="Arial" w:hAnsi="Arial" w:cs="Arial"/>
+        </w:rPr>
+        <w:t>ShotgunShootAction</w:t>
+      </w:r>
+      <w:proofErr w:type="spellEnd"/>
+      <w:r>
+        <w:rPr>
+          <w:rFonts w:ascii="Arial" w:hAnsi="Arial" w:cs="Arial"/>
+        </w:rPr>
+        <w:t xml:space="preserve"> for each direction. </w:t>
+      </w:r>
+    </w:p>
+    <w:p>
+      <w:pPr>
+        <w:spacing w:line="276" w:lineRule="auto"/>
+        <w:rPr>
+          <w:rFonts w:ascii="Arial" w:hAnsi="Arial" w:cs="Arial"/>
+        </w:rPr>
+      </w:pPr>
+      <w:r>
+        <w:rPr>
+          <w:rFonts w:ascii="Arial" w:hAnsi="Arial" w:cs="Arial"/>
+        </w:rPr>
+        <w:t xml:space="preserve">In </w:t>
+      </w:r>
+      <w:proofErr w:type="spellStart"/>
+      <w:r>
+        <w:rPr>
+          <w:rFonts w:ascii="Arial" w:hAnsi="Arial" w:cs="Arial"/>
+        </w:rPr>
+        <w:t>ShotgunShootAction</w:t>
+      </w:r>
+      <w:proofErr w:type="spellEnd"/>
+      <w:r>
+        <w:rPr>
+          <w:rFonts w:ascii="Arial" w:hAnsi="Arial" w:cs="Arial"/>
+        </w:rPr>
+        <w:t xml:space="preserve">, it scans the area blasted in the direction chosen by </w:t>
+      </w:r>
+      <w:r>
+        <w:rPr>
+          <w:rFonts w:ascii="Arial" w:hAnsi="Arial" w:cs="Arial"/>
+          <w:b/>
+        </w:rPr>
+        <w:t>reusing methods</w:t>
+      </w:r>
+      <w:r>
+        <w:rPr>
+          <w:rFonts w:ascii="Arial" w:hAnsi="Arial" w:cs="Arial"/>
+        </w:rPr>
+        <w:t xml:space="preserve"> in the Exit class. Since it mostly depends on the Exit class to obtain the area affected, we </w:t>
+      </w:r>
+      <w:r>
+        <w:rPr>
+          <w:rFonts w:ascii="Arial" w:hAnsi="Arial" w:cs="Arial"/>
+          <w:b/>
+        </w:rPr>
+        <w:t>reduced dependencies</w:t>
+      </w:r>
+      <w:r>
+        <w:rPr>
+          <w:rFonts w:ascii="Arial" w:hAnsi="Arial" w:cs="Arial"/>
+        </w:rPr>
+        <w:t xml:space="preserve"> to other classes. </w:t>
+      </w:r>
+      <w:proofErr w:type="spellStart"/>
+      <w:r>
+        <w:rPr>
+          <w:rFonts w:ascii="Arial" w:hAnsi="Arial" w:cs="Arial"/>
+        </w:rPr>
+        <w:t>ShotgunAttackAction</w:t>
+      </w:r>
+      <w:proofErr w:type="spellEnd"/>
+      <w:r>
+        <w:rPr>
+          <w:rFonts w:ascii="Arial" w:hAnsi="Arial" w:cs="Arial"/>
+        </w:rPr>
+        <w:t xml:space="preserve"> is created for every Actor affected in the area.</w:t>
+      </w:r>
+      <w:r>
+        <w:rPr>
+          <w:rFonts w:ascii="Arial" w:hAnsi="Arial" w:cs="Arial"/>
+        </w:rPr>
+        <w:t xml:space="preserve"> It also reduces the ammo by calling the </w:t>
+      </w:r>
+      <w:proofErr w:type="spellStart"/>
+      <w:proofErr w:type="gramStart"/>
+      <w:r>
+        <w:rPr>
+          <w:rFonts w:ascii="Arial" w:hAnsi="Arial" w:cs="Arial"/>
+        </w:rPr>
+        <w:t>reduceAmmo</w:t>
+      </w:r>
+      <w:proofErr w:type="spellEnd"/>
+      <w:r>
+        <w:rPr>
+          <w:rFonts w:ascii="Arial" w:hAnsi="Arial" w:cs="Arial"/>
+        </w:rPr>
+        <w:t>(</w:t>
+      </w:r>
+      <w:proofErr w:type="gramEnd"/>
+      <w:r>
+        <w:rPr>
+          <w:rFonts w:ascii="Arial" w:hAnsi="Arial" w:cs="Arial"/>
+        </w:rPr>
+        <w:t xml:space="preserve">) method in Shotgun, which is </w:t>
+      </w:r>
+      <w:r>
+        <w:rPr>
+          <w:rFonts w:ascii="Arial" w:hAnsi="Arial" w:cs="Arial"/>
+          <w:b/>
+        </w:rPr>
+        <w:t>inherited</w:t>
+      </w:r>
+      <w:r>
+        <w:rPr>
+          <w:rFonts w:ascii="Arial" w:hAnsi="Arial" w:cs="Arial"/>
+        </w:rPr>
+        <w:t xml:space="preserve"> from </w:t>
+      </w:r>
+      <w:proofErr w:type="spellStart"/>
+      <w:r>
+        <w:rPr>
+          <w:rFonts w:ascii="Arial" w:hAnsi="Arial" w:cs="Arial"/>
+        </w:rPr>
+        <w:t>GunItem</w:t>
+      </w:r>
+      <w:proofErr w:type="spellEnd"/>
+      <w:r>
+        <w:rPr>
+          <w:rFonts w:ascii="Arial" w:hAnsi="Arial" w:cs="Arial"/>
+        </w:rPr>
+        <w:t>. Since the Shotgun is responsible for handling its own ammo, it follows the principle</w:t>
+      </w:r>
+      <w:r>
+        <w:rPr>
+          <w:rFonts w:ascii="Arial" w:hAnsi="Arial" w:cs="Arial"/>
+          <w:bCs/>
+        </w:rPr>
+        <w:t xml:space="preserve"> </w:t>
+      </w:r>
+      <w:r>
+        <w:rPr>
+          <w:rFonts w:ascii="Arial" w:hAnsi="Arial" w:cs="Arial"/>
+          <w:bCs/>
+        </w:rPr>
+        <w:t xml:space="preserve">that </w:t>
+      </w:r>
+      <w:r>
+        <w:rPr>
+          <w:rFonts w:ascii="Arial" w:hAnsi="Arial" w:cs="Arial"/>
+          <w:b/>
+        </w:rPr>
+        <w:t>classes should be responsible for their own properties</w:t>
+      </w:r>
+      <w:r>
+        <w:rPr>
+          <w:rFonts w:ascii="Arial" w:hAnsi="Arial" w:cs="Arial"/>
+          <w:b/>
+        </w:rPr>
+        <w:t>.</w:t>
+      </w:r>
+    </w:p>
+    <w:p>
+      <w:pPr>
+        <w:spacing w:line="276" w:lineRule="auto"/>
+        <w:rPr>
+          <w:rFonts w:ascii="Arial" w:hAnsi="Arial" w:cs="Arial"/>
+        </w:rPr>
+      </w:pPr>
+      <w:r>
+        <w:rPr>
+          <w:rFonts w:ascii="Arial" w:hAnsi="Arial" w:cs="Arial"/>
+        </w:rPr>
+        <w:t xml:space="preserve">In </w:t>
+      </w:r>
+      <w:proofErr w:type="spellStart"/>
+      <w:r>
+        <w:rPr>
+          <w:rFonts w:ascii="Arial" w:hAnsi="Arial" w:cs="Arial"/>
+        </w:rPr>
+        <w:t>ShotgunAttackAction</w:t>
+      </w:r>
+      <w:proofErr w:type="spellEnd"/>
+      <w:r>
+        <w:rPr>
+          <w:rFonts w:ascii="Arial" w:hAnsi="Arial" w:cs="Arial"/>
+        </w:rPr>
+        <w:t xml:space="preserve">, it has </w:t>
+      </w:r>
+      <w:r>
+        <w:rPr>
+          <w:rFonts w:ascii="Arial" w:hAnsi="Arial" w:cs="Arial"/>
+          <w:b/>
+        </w:rPr>
+        <w:t>private static final constants</w:t>
+      </w:r>
+      <w:r>
+        <w:rPr>
+          <w:rFonts w:ascii="Arial" w:hAnsi="Arial" w:cs="Arial"/>
+          <w:b/>
+        </w:rPr>
+        <w:t xml:space="preserve"> </w:t>
+      </w:r>
+      <w:r>
+        <w:rPr>
+          <w:rFonts w:ascii="Arial" w:hAnsi="Arial" w:cs="Arial"/>
+        </w:rPr>
+        <w:t xml:space="preserve">representing the damage and the miss chance of the Shotgun. It </w:t>
+      </w:r>
+      <w:r>
+        <w:rPr>
+          <w:rFonts w:ascii="Arial" w:hAnsi="Arial" w:cs="Arial"/>
+          <w:b/>
+        </w:rPr>
+        <w:t>reuses protected</w:t>
+      </w:r>
+      <w:r>
+        <w:rPr>
+          <w:rFonts w:ascii="Arial" w:hAnsi="Arial" w:cs="Arial"/>
+        </w:rPr>
+        <w:t xml:space="preserve"> </w:t>
+      </w:r>
+      <w:r>
+        <w:rPr>
+          <w:rFonts w:ascii="Arial" w:hAnsi="Arial" w:cs="Arial"/>
+          <w:b/>
+        </w:rPr>
+        <w:t>methods</w:t>
+      </w:r>
+      <w:r>
+        <w:rPr>
+          <w:rFonts w:ascii="Arial" w:hAnsi="Arial" w:cs="Arial"/>
+        </w:rPr>
+        <w:t xml:space="preserve"> from its parent class, </w:t>
+      </w:r>
+      <w:proofErr w:type="spellStart"/>
+      <w:r>
+        <w:rPr>
+          <w:rFonts w:ascii="Arial" w:hAnsi="Arial" w:cs="Arial"/>
+        </w:rPr>
+        <w:t>AttackAction</w:t>
+      </w:r>
+      <w:proofErr w:type="spellEnd"/>
+      <w:r>
+        <w:rPr>
+          <w:rFonts w:ascii="Arial" w:hAnsi="Arial" w:cs="Arial"/>
+        </w:rPr>
+        <w:t xml:space="preserve">, to decrease the health of the Actors affected, following </w:t>
+      </w:r>
+      <w:r>
+        <w:rPr>
+          <w:rFonts w:ascii="Arial" w:hAnsi="Arial" w:cs="Arial"/>
+          <w:b/>
+        </w:rPr>
+        <w:t>DRY</w:t>
+      </w:r>
+      <w:r>
+        <w:rPr>
+          <w:rFonts w:ascii="Arial" w:hAnsi="Arial" w:cs="Arial"/>
+        </w:rPr>
+        <w:t>.</w:t>
+      </w:r>
+    </w:p>
+    <w:p>
+      <w:pPr>
+        <w:spacing w:line="276" w:lineRule="auto"/>
+        <w:rPr>
+          <w:rFonts w:ascii="Arial" w:hAnsi="Arial" w:cs="Arial"/>
+          <w:b/>
+          <w:bCs/>
+          <w:sz w:val="24"/>
+        </w:rPr>
+      </w:pPr>
+      <w:r>
+        <w:rPr>
+          <w:rFonts w:ascii="Arial" w:hAnsi="Arial" w:cs="Arial"/>
+          <w:b/>
+          <w:bCs/>
+          <w:sz w:val="24"/>
+        </w:rPr>
+        <w:t>Sniper Rifle</w:t>
+      </w:r>
+    </w:p>
+    <w:p>
+      <w:pPr>
+        <w:spacing w:line="276" w:lineRule="auto"/>
+        <w:rPr>
+          <w:rFonts w:ascii="Arial" w:hAnsi="Arial" w:cs="Arial"/>
+        </w:rPr>
+      </w:pPr>
+      <w:r>
+        <w:rPr>
+          <w:rFonts w:ascii="Arial" w:hAnsi="Arial" w:cs="Arial"/>
+        </w:rPr>
+        <w:t xml:space="preserve">We created Items for </w:t>
+      </w:r>
+      <w:r>
+        <w:rPr>
+          <w:rFonts w:ascii="Arial" w:hAnsi="Arial" w:cs="Arial"/>
+        </w:rPr>
+        <w:t>sniper rifle:</w:t>
+      </w:r>
+      <w:r>
+        <w:rPr>
+          <w:rFonts w:ascii="Arial" w:hAnsi="Arial" w:cs="Arial"/>
+        </w:rPr>
+        <w:t xml:space="preserve"> </w:t>
+      </w:r>
+      <w:proofErr w:type="spellStart"/>
+      <w:r>
+        <w:rPr>
+          <w:rFonts w:ascii="Arial" w:hAnsi="Arial" w:cs="Arial"/>
+        </w:rPr>
+        <w:t>SniperRifle</w:t>
+      </w:r>
+      <w:proofErr w:type="spellEnd"/>
+      <w:r>
+        <w:rPr>
+          <w:rFonts w:ascii="Arial" w:hAnsi="Arial" w:cs="Arial"/>
+        </w:rPr>
+        <w:t xml:space="preserve"> and </w:t>
+      </w:r>
+      <w:proofErr w:type="spellStart"/>
+      <w:r>
+        <w:rPr>
+          <w:rFonts w:ascii="Arial" w:hAnsi="Arial" w:cs="Arial"/>
+        </w:rPr>
+        <w:t>SniperAmmo</w:t>
+      </w:r>
+      <w:proofErr w:type="spellEnd"/>
+      <w:r>
+        <w:rPr>
+          <w:rFonts w:ascii="Arial" w:hAnsi="Arial" w:cs="Arial"/>
+        </w:rPr>
+        <w:t xml:space="preserve"> class</w:t>
+      </w:r>
+      <w:r>
+        <w:rPr>
+          <w:rFonts w:ascii="Arial" w:hAnsi="Arial" w:cs="Arial"/>
+        </w:rPr>
+        <w:t>es</w:t>
+      </w:r>
+      <w:r>
+        <w:rPr>
+          <w:rFonts w:ascii="Arial" w:hAnsi="Arial" w:cs="Arial"/>
+        </w:rPr>
+        <w:t xml:space="preserve"> which </w:t>
+      </w:r>
+      <w:r>
+        <w:rPr>
+          <w:rFonts w:ascii="Arial" w:hAnsi="Arial" w:cs="Arial"/>
+          <w:b/>
+        </w:rPr>
+        <w:t>inherit</w:t>
+      </w:r>
+      <w:r>
+        <w:rPr>
+          <w:rFonts w:ascii="Arial" w:hAnsi="Arial" w:cs="Arial"/>
+        </w:rPr>
+        <w:t xml:space="preserve"> </w:t>
+      </w:r>
+      <w:proofErr w:type="spellStart"/>
+      <w:r>
+        <w:rPr>
+          <w:rFonts w:ascii="Arial" w:hAnsi="Arial" w:cs="Arial"/>
+        </w:rPr>
+        <w:t>GunItem</w:t>
+      </w:r>
+      <w:proofErr w:type="spellEnd"/>
+      <w:r>
+        <w:rPr>
+          <w:rFonts w:ascii="Arial" w:hAnsi="Arial" w:cs="Arial"/>
+        </w:rPr>
+        <w:t xml:space="preserve"> and Ammo respectively.</w:t>
+      </w:r>
+      <w:r>
+        <w:rPr>
+          <w:rFonts w:ascii="Arial" w:hAnsi="Arial" w:cs="Arial"/>
+        </w:rPr>
+        <w:t xml:space="preserve"> We created a </w:t>
+      </w:r>
+      <w:proofErr w:type="spellStart"/>
+      <w:r>
+        <w:rPr>
+          <w:rFonts w:ascii="Arial" w:hAnsi="Arial" w:cs="Arial"/>
+        </w:rPr>
+        <w:t>SniperAction</w:t>
+      </w:r>
+      <w:proofErr w:type="spellEnd"/>
+      <w:r>
+        <w:rPr>
+          <w:rFonts w:ascii="Arial" w:hAnsi="Arial" w:cs="Arial"/>
+        </w:rPr>
+        <w:t xml:space="preserve"> class which </w:t>
+      </w:r>
+      <w:r>
+        <w:rPr>
+          <w:rFonts w:ascii="Arial" w:hAnsi="Arial" w:cs="Arial"/>
+          <w:b/>
+        </w:rPr>
+        <w:t>inherits</w:t>
+      </w:r>
+      <w:r>
+        <w:rPr>
+          <w:rFonts w:ascii="Arial" w:hAnsi="Arial" w:cs="Arial"/>
+        </w:rPr>
+        <w:t xml:space="preserve"> Action that provides a submenu for Players that choose to use the </w:t>
+      </w:r>
+      <w:proofErr w:type="spellStart"/>
+      <w:r>
+        <w:rPr>
+          <w:rFonts w:ascii="Arial" w:hAnsi="Arial" w:cs="Arial"/>
+        </w:rPr>
+        <w:t>SniperRifle</w:t>
+      </w:r>
+      <w:proofErr w:type="spellEnd"/>
+      <w:r>
+        <w:rPr>
+          <w:rFonts w:ascii="Arial" w:hAnsi="Arial" w:cs="Arial"/>
+        </w:rPr>
+        <w:t xml:space="preserve">. We also created </w:t>
+      </w:r>
+      <w:proofErr w:type="spellStart"/>
+      <w:r>
+        <w:rPr>
+          <w:rFonts w:ascii="Arial" w:hAnsi="Arial" w:cs="Arial"/>
+        </w:rPr>
+        <w:t>SniperAimAction</w:t>
+      </w:r>
+      <w:proofErr w:type="spellEnd"/>
+      <w:r>
+        <w:rPr>
+          <w:rFonts w:ascii="Arial" w:hAnsi="Arial" w:cs="Arial"/>
+        </w:rPr>
+        <w:t xml:space="preserve"> and </w:t>
+      </w:r>
+      <w:proofErr w:type="spellStart"/>
+      <w:r>
+        <w:rPr>
+          <w:rFonts w:ascii="Arial" w:hAnsi="Arial" w:cs="Arial"/>
+        </w:rPr>
+        <w:t>SniperShootAction</w:t>
+      </w:r>
+      <w:proofErr w:type="spellEnd"/>
+      <w:r>
+        <w:rPr>
+          <w:rFonts w:ascii="Arial" w:hAnsi="Arial" w:cs="Arial"/>
+        </w:rPr>
+        <w:t xml:space="preserve"> for aiming and shooting Actions which </w:t>
+      </w:r>
+      <w:r>
+        <w:rPr>
+          <w:rFonts w:ascii="Arial" w:hAnsi="Arial" w:cs="Arial"/>
+          <w:b/>
+        </w:rPr>
+        <w:t>inherit</w:t>
+      </w:r>
+      <w:r>
+        <w:rPr>
+          <w:rFonts w:ascii="Arial" w:hAnsi="Arial" w:cs="Arial"/>
+        </w:rPr>
+        <w:t xml:space="preserve"> Action and </w:t>
+      </w:r>
+      <w:proofErr w:type="spellStart"/>
+      <w:r>
+        <w:rPr>
+          <w:rFonts w:ascii="Arial" w:hAnsi="Arial" w:cs="Arial"/>
+        </w:rPr>
+        <w:t>AttackAction</w:t>
+      </w:r>
+      <w:proofErr w:type="spellEnd"/>
+      <w:r>
+        <w:rPr>
+          <w:rFonts w:ascii="Arial" w:hAnsi="Arial" w:cs="Arial"/>
+        </w:rPr>
+        <w:t xml:space="preserve"> respectively.</w:t>
+      </w:r>
+      <w:r>
+        <w:rPr>
+          <w:rFonts w:ascii="Arial" w:hAnsi="Arial" w:cs="Arial"/>
+        </w:rPr>
+        <w:t xml:space="preserve"> This follows the </w:t>
+      </w:r>
+      <w:r>
+        <w:rPr>
+          <w:rFonts w:ascii="Arial" w:hAnsi="Arial" w:cs="Arial"/>
+          <w:b/>
+        </w:rPr>
+        <w:t>DRY</w:t>
+      </w:r>
+      <w:r>
+        <w:rPr>
+          <w:rFonts w:ascii="Arial" w:hAnsi="Arial" w:cs="Arial"/>
+        </w:rPr>
+        <w:t xml:space="preserve"> principle.</w:t>
+      </w:r>
+      <w:r>
+        <w:rPr>
+          <w:rFonts w:ascii="Arial" w:hAnsi="Arial" w:cs="Arial"/>
+        </w:rPr>
+        <w:t xml:space="preserve"> In the Player class, we added a </w:t>
+      </w:r>
+      <w:r>
+        <w:rPr>
+          <w:rFonts w:ascii="Arial" w:hAnsi="Arial" w:cs="Arial"/>
+          <w:b/>
+        </w:rPr>
+        <w:t>private</w:t>
+      </w:r>
+      <w:r>
+        <w:rPr>
+          <w:rFonts w:ascii="Arial" w:hAnsi="Arial" w:cs="Arial"/>
+        </w:rPr>
+        <w:t xml:space="preserve"> </w:t>
+      </w:r>
+      <w:r>
+        <w:rPr>
+          <w:rFonts w:ascii="Arial" w:hAnsi="Arial" w:cs="Arial"/>
+          <w:b/>
+        </w:rPr>
+        <w:t>aims</w:t>
+      </w:r>
+      <w:r>
+        <w:rPr>
+          <w:rFonts w:ascii="Arial" w:hAnsi="Arial" w:cs="Arial"/>
+        </w:rPr>
+        <w:t xml:space="preserve"> </w:t>
+      </w:r>
+      <w:r>
+        <w:rPr>
+          <w:rFonts w:ascii="Arial" w:hAnsi="Arial" w:cs="Arial"/>
+          <w:b/>
+        </w:rPr>
+        <w:t>attribute</w:t>
+      </w:r>
+      <w:r>
+        <w:rPr>
+          <w:rFonts w:ascii="Arial" w:hAnsi="Arial" w:cs="Arial"/>
+        </w:rPr>
+        <w:t xml:space="preserve"> which tracks the number of aims the Player has on a target. We </w:t>
+      </w:r>
+      <w:r>
+        <w:rPr>
+          <w:rFonts w:ascii="Arial" w:hAnsi="Arial" w:cs="Arial"/>
+          <w:b/>
+        </w:rPr>
+        <w:t>added getter and setter</w:t>
+      </w:r>
+      <w:r>
+        <w:rPr>
+          <w:rFonts w:ascii="Arial" w:hAnsi="Arial" w:cs="Arial"/>
+          <w:b/>
+        </w:rPr>
+        <w:t xml:space="preserve"> methods</w:t>
+      </w:r>
+      <w:r>
+        <w:rPr>
+          <w:rFonts w:ascii="Arial" w:hAnsi="Arial" w:cs="Arial"/>
+        </w:rPr>
+        <w:t xml:space="preserve"> to add and clear the aims</w:t>
+      </w:r>
+      <w:r>
+        <w:rPr>
+          <w:rFonts w:ascii="Arial" w:hAnsi="Arial" w:cs="Arial"/>
+        </w:rPr>
+        <w:t xml:space="preserve"> to reduce privacy leaks</w:t>
+      </w:r>
+      <w:r>
+        <w:rPr>
+          <w:rFonts w:ascii="Arial" w:hAnsi="Arial" w:cs="Arial"/>
+        </w:rPr>
+        <w:t xml:space="preserve">. Since using the </w:t>
+      </w:r>
+      <w:proofErr w:type="spellStart"/>
+      <w:r>
+        <w:rPr>
+          <w:rFonts w:ascii="Arial" w:hAnsi="Arial" w:cs="Arial"/>
+        </w:rPr>
+        <w:t>SniperRifle</w:t>
+      </w:r>
+      <w:proofErr w:type="spellEnd"/>
+      <w:r>
+        <w:rPr>
+          <w:rFonts w:ascii="Arial" w:hAnsi="Arial" w:cs="Arial"/>
+        </w:rPr>
+        <w:t xml:space="preserve"> is only an Action the Player can do, we </w:t>
+      </w:r>
+      <w:r>
+        <w:rPr>
+          <w:rFonts w:ascii="Arial" w:hAnsi="Arial" w:cs="Arial"/>
+          <w:bCs/>
+        </w:rPr>
+        <w:t>follow</w:t>
+      </w:r>
+      <w:r>
+        <w:rPr>
+          <w:rFonts w:ascii="Arial" w:hAnsi="Arial" w:cs="Arial"/>
+          <w:bCs/>
+        </w:rPr>
+        <w:t>ed</w:t>
+      </w:r>
+      <w:r>
+        <w:rPr>
+          <w:rFonts w:ascii="Arial" w:hAnsi="Arial" w:cs="Arial"/>
+          <w:bCs/>
+        </w:rPr>
+        <w:t xml:space="preserve"> the principle that </w:t>
+      </w:r>
+      <w:r>
+        <w:rPr>
+          <w:rFonts w:ascii="Arial" w:hAnsi="Arial" w:cs="Arial"/>
+          <w:b/>
+        </w:rPr>
+        <w:t>classes should be responsible for their own properties</w:t>
+      </w:r>
+      <w:r>
+        <w:rPr>
+          <w:rFonts w:ascii="Arial" w:hAnsi="Arial" w:cs="Arial"/>
+          <w:b/>
+        </w:rPr>
+        <w:t xml:space="preserve"> </w:t>
+      </w:r>
+      <w:r>
+        <w:rPr>
+          <w:rFonts w:ascii="Arial" w:hAnsi="Arial" w:cs="Arial"/>
+        </w:rPr>
+        <w:t>by allowing the Player class to know its own aim count at all times.</w:t>
+      </w:r>
+    </w:p>
+    <w:p>
+      <w:pPr>
+        <w:spacing w:line="276" w:lineRule="auto"/>
+        <w:rPr>
+          <w:rFonts w:ascii="Arial" w:hAnsi="Arial" w:cs="Arial"/>
+        </w:rPr>
+      </w:pPr>
+      <w:r>
+        <w:rPr>
+          <w:rFonts w:ascii="Arial" w:hAnsi="Arial" w:cs="Arial"/>
+        </w:rPr>
+        <w:t xml:space="preserve">In </w:t>
+      </w:r>
+      <w:proofErr w:type="spellStart"/>
+      <w:r>
+        <w:rPr>
+          <w:rFonts w:ascii="Arial" w:hAnsi="Arial" w:cs="Arial"/>
+        </w:rPr>
+        <w:t>SniperAction</w:t>
+      </w:r>
+      <w:proofErr w:type="spellEnd"/>
+      <w:r>
+        <w:rPr>
+          <w:rFonts w:ascii="Arial" w:hAnsi="Arial" w:cs="Arial"/>
+        </w:rPr>
+        <w:t xml:space="preserve">, it checks the number of aims the Player has before proceeding. If the Player has not aimed before this, they are given a new set of </w:t>
+      </w:r>
+      <w:proofErr w:type="spellStart"/>
+      <w:r>
+        <w:rPr>
+          <w:rFonts w:ascii="Arial" w:hAnsi="Arial" w:cs="Arial"/>
+        </w:rPr>
+        <w:t>SniperAimAction</w:t>
+      </w:r>
+      <w:proofErr w:type="spellEnd"/>
+      <w:r>
+        <w:rPr>
+          <w:rFonts w:ascii="Arial" w:hAnsi="Arial" w:cs="Arial"/>
+        </w:rPr>
+        <w:t xml:space="preserve"> and </w:t>
+      </w:r>
+      <w:proofErr w:type="spellStart"/>
+      <w:r>
+        <w:rPr>
+          <w:rFonts w:ascii="Arial" w:hAnsi="Arial" w:cs="Arial"/>
+        </w:rPr>
+        <w:lastRenderedPageBreak/>
+        <w:t>SniperShootAction</w:t>
+      </w:r>
+      <w:proofErr w:type="spellEnd"/>
+      <w:r>
+        <w:rPr>
+          <w:rFonts w:ascii="Arial" w:hAnsi="Arial" w:cs="Arial"/>
+        </w:rPr>
+        <w:t xml:space="preserve"> </w:t>
+      </w:r>
+      <w:r>
+        <w:rPr>
+          <w:rFonts w:ascii="Arial" w:hAnsi="Arial" w:cs="Arial"/>
+        </w:rPr>
+        <w:t>for</w:t>
+      </w:r>
+      <w:r>
+        <w:rPr>
+          <w:rFonts w:ascii="Arial" w:hAnsi="Arial" w:cs="Arial"/>
+        </w:rPr>
+        <w:t xml:space="preserve"> Zombie Actors on the map</w:t>
+      </w:r>
+      <w:r>
+        <w:rPr>
+          <w:rFonts w:ascii="Arial" w:hAnsi="Arial" w:cs="Arial"/>
+        </w:rPr>
+        <w:t xml:space="preserve"> in a submenu</w:t>
+      </w:r>
+      <w:r>
+        <w:rPr>
+          <w:rFonts w:ascii="Arial" w:hAnsi="Arial" w:cs="Arial"/>
+        </w:rPr>
+        <w:t xml:space="preserve">. We </w:t>
+      </w:r>
+      <w:r>
+        <w:rPr>
+          <w:rFonts w:ascii="Arial" w:hAnsi="Arial" w:cs="Arial"/>
+          <w:b/>
+        </w:rPr>
+        <w:t>reused methods</w:t>
+      </w:r>
+      <w:r>
+        <w:rPr>
+          <w:rFonts w:ascii="Arial" w:hAnsi="Arial" w:cs="Arial"/>
+        </w:rPr>
+        <w:t xml:space="preserve"> from the engine to scan the whole map for valid targets. Each </w:t>
+      </w:r>
+      <w:proofErr w:type="spellStart"/>
+      <w:r>
+        <w:rPr>
+          <w:rFonts w:ascii="Arial" w:hAnsi="Arial" w:cs="Arial"/>
+        </w:rPr>
+        <w:t>SniperAimAction</w:t>
+      </w:r>
+      <w:proofErr w:type="spellEnd"/>
+      <w:r>
+        <w:rPr>
+          <w:rFonts w:ascii="Arial" w:hAnsi="Arial" w:cs="Arial"/>
+        </w:rPr>
+        <w:t xml:space="preserve"> is </w:t>
+      </w:r>
+      <w:r>
+        <w:rPr>
+          <w:rFonts w:ascii="Arial" w:hAnsi="Arial" w:cs="Arial"/>
+          <w:b/>
+        </w:rPr>
+        <w:t xml:space="preserve">responsible for its own </w:t>
+      </w:r>
+      <w:proofErr w:type="spellStart"/>
+      <w:r>
+        <w:rPr>
+          <w:rFonts w:ascii="Arial" w:hAnsi="Arial" w:cs="Arial"/>
+          <w:b/>
+        </w:rPr>
+        <w:t>SniperShootAction</w:t>
+      </w:r>
+      <w:proofErr w:type="spellEnd"/>
+      <w:r>
+        <w:rPr>
+          <w:rFonts w:ascii="Arial" w:hAnsi="Arial" w:cs="Arial"/>
+        </w:rPr>
+        <w:t xml:space="preserve">, and can be accessed by the </w:t>
+      </w:r>
+      <w:proofErr w:type="spellStart"/>
+      <w:proofErr w:type="gramStart"/>
+      <w:r>
+        <w:rPr>
+          <w:rFonts w:ascii="Arial" w:hAnsi="Arial" w:cs="Arial"/>
+        </w:rPr>
+        <w:t>getNextAction</w:t>
+      </w:r>
+      <w:proofErr w:type="spellEnd"/>
+      <w:r>
+        <w:rPr>
+          <w:rFonts w:ascii="Arial" w:hAnsi="Arial" w:cs="Arial"/>
+        </w:rPr>
+        <w:t>(</w:t>
+      </w:r>
+      <w:proofErr w:type="gramEnd"/>
+      <w:r>
+        <w:rPr>
+          <w:rFonts w:ascii="Arial" w:hAnsi="Arial" w:cs="Arial"/>
+        </w:rPr>
+        <w:t xml:space="preserve">) method. This follows the principle that </w:t>
+      </w:r>
+      <w:r>
+        <w:rPr>
+          <w:rFonts w:ascii="Arial" w:hAnsi="Arial" w:cs="Arial"/>
+          <w:b/>
+        </w:rPr>
+        <w:t>classes should be re</w:t>
+      </w:r>
+      <w:bookmarkStart w:id="0" w:name="_GoBack"/>
+      <w:bookmarkEnd w:id="0"/>
+      <w:r>
+        <w:rPr>
+          <w:rFonts w:ascii="Arial" w:hAnsi="Arial" w:cs="Arial"/>
+          <w:b/>
+        </w:rPr>
+        <w:t>sponsible for their own properties</w:t>
+      </w:r>
+      <w:r>
+        <w:rPr>
+          <w:rFonts w:ascii="Arial" w:hAnsi="Arial" w:cs="Arial"/>
+          <w:b/>
+        </w:rPr>
+        <w:t xml:space="preserve">. </w:t>
+      </w:r>
+      <w:r>
+        <w:rPr>
+          <w:rFonts w:ascii="Arial" w:hAnsi="Arial" w:cs="Arial"/>
+        </w:rPr>
+        <w:t>If the Player has aimed before this, it clears the number of aims and returns the same previous Actions available.</w:t>
+      </w:r>
+    </w:p>
+    <w:p>
+      <w:pPr>
+        <w:spacing w:line="276" w:lineRule="auto"/>
+        <w:rPr>
+          <w:rFonts w:ascii="Arial" w:hAnsi="Arial" w:cs="Arial"/>
+        </w:rPr>
+      </w:pPr>
+      <w:r>
+        <w:rPr>
+          <w:rFonts w:ascii="Arial" w:hAnsi="Arial" w:cs="Arial"/>
+        </w:rPr>
+        <w:t xml:space="preserve">In </w:t>
+      </w:r>
+      <w:proofErr w:type="spellStart"/>
+      <w:r>
+        <w:rPr>
+          <w:rFonts w:ascii="Arial" w:hAnsi="Arial" w:cs="Arial"/>
+        </w:rPr>
+        <w:t>SniperAimAction</w:t>
+      </w:r>
+      <w:proofErr w:type="spellEnd"/>
+      <w:r>
+        <w:rPr>
+          <w:rFonts w:ascii="Arial" w:hAnsi="Arial" w:cs="Arial"/>
+        </w:rPr>
+        <w:t>, it adds to the Player’s aim count.</w:t>
+      </w:r>
+    </w:p>
+    <w:p>
+      <w:pPr>
+        <w:spacing w:line="276" w:lineRule="auto"/>
+        <w:rPr>
+          <w:rFonts w:ascii="Arial" w:hAnsi="Arial" w:cs="Arial"/>
+        </w:rPr>
+      </w:pPr>
+      <w:r>
+        <w:rPr>
+          <w:rFonts w:ascii="Arial" w:hAnsi="Arial" w:cs="Arial"/>
+        </w:rPr>
+        <w:t xml:space="preserve">In </w:t>
+      </w:r>
+      <w:proofErr w:type="spellStart"/>
+      <w:r>
+        <w:rPr>
+          <w:rFonts w:ascii="Arial" w:hAnsi="Arial" w:cs="Arial"/>
+        </w:rPr>
+        <w:t>SniperShootAction</w:t>
+      </w:r>
+      <w:proofErr w:type="spellEnd"/>
+      <w:r>
+        <w:rPr>
+          <w:rFonts w:ascii="Arial" w:hAnsi="Arial" w:cs="Arial"/>
+        </w:rPr>
+        <w:t>,</w:t>
+      </w:r>
+      <w:r>
+        <w:rPr>
+          <w:rFonts w:ascii="Arial" w:hAnsi="Arial" w:cs="Arial"/>
+        </w:rPr>
+        <w:t xml:space="preserve"> </w:t>
+      </w:r>
+      <w:r>
+        <w:rPr>
+          <w:rFonts w:ascii="Arial" w:hAnsi="Arial" w:cs="Arial"/>
+        </w:rPr>
+        <w:t xml:space="preserve">it has </w:t>
+      </w:r>
+      <w:r>
+        <w:rPr>
+          <w:rFonts w:ascii="Arial" w:hAnsi="Arial" w:cs="Arial"/>
+          <w:b/>
+        </w:rPr>
+        <w:t>private static final constants</w:t>
+      </w:r>
+      <w:r>
+        <w:rPr>
+          <w:rFonts w:ascii="Arial" w:hAnsi="Arial" w:cs="Arial"/>
+          <w:b/>
+        </w:rPr>
+        <w:t xml:space="preserve"> </w:t>
+      </w:r>
+      <w:r>
+        <w:rPr>
+          <w:rFonts w:ascii="Arial" w:hAnsi="Arial" w:cs="Arial"/>
+        </w:rPr>
+        <w:t xml:space="preserve">representing the damage and the miss chance of the </w:t>
+      </w:r>
+      <w:proofErr w:type="spellStart"/>
+      <w:r>
+        <w:rPr>
+          <w:rFonts w:ascii="Arial" w:hAnsi="Arial" w:cs="Arial"/>
+        </w:rPr>
+        <w:t>SniperRifle</w:t>
+      </w:r>
+      <w:proofErr w:type="spellEnd"/>
+      <w:r>
+        <w:rPr>
+          <w:rFonts w:ascii="Arial" w:hAnsi="Arial" w:cs="Arial"/>
+        </w:rPr>
+        <w:t xml:space="preserve">. It </w:t>
+      </w:r>
+      <w:r>
+        <w:rPr>
+          <w:rFonts w:ascii="Arial" w:hAnsi="Arial" w:cs="Arial"/>
+          <w:b/>
+        </w:rPr>
+        <w:t>reuses protected</w:t>
+      </w:r>
+      <w:r>
+        <w:rPr>
+          <w:rFonts w:ascii="Arial" w:hAnsi="Arial" w:cs="Arial"/>
+        </w:rPr>
+        <w:t xml:space="preserve"> </w:t>
+      </w:r>
+      <w:r>
+        <w:rPr>
+          <w:rFonts w:ascii="Arial" w:hAnsi="Arial" w:cs="Arial"/>
+          <w:b/>
+        </w:rPr>
+        <w:t>methods</w:t>
+      </w:r>
+      <w:r>
+        <w:rPr>
+          <w:rFonts w:ascii="Arial" w:hAnsi="Arial" w:cs="Arial"/>
+        </w:rPr>
+        <w:t xml:space="preserve"> from its parent class, </w:t>
+      </w:r>
+      <w:proofErr w:type="spellStart"/>
+      <w:r>
+        <w:rPr>
+          <w:rFonts w:ascii="Arial" w:hAnsi="Arial" w:cs="Arial"/>
+        </w:rPr>
+        <w:t>AttackAction</w:t>
+      </w:r>
+      <w:proofErr w:type="spellEnd"/>
+      <w:r>
+        <w:rPr>
+          <w:rFonts w:ascii="Arial" w:hAnsi="Arial" w:cs="Arial"/>
+        </w:rPr>
+        <w:t xml:space="preserve">, to decrease the health </w:t>
+      </w:r>
+      <w:r>
+        <w:rPr>
+          <w:rFonts w:ascii="Arial" w:hAnsi="Arial" w:cs="Arial"/>
+        </w:rPr>
+        <w:t>or kill</w:t>
+      </w:r>
+      <w:r>
+        <w:rPr>
+          <w:rFonts w:ascii="Arial" w:hAnsi="Arial" w:cs="Arial"/>
+        </w:rPr>
+        <w:t xml:space="preserve"> the Actors affected, following </w:t>
+      </w:r>
+      <w:r>
+        <w:rPr>
+          <w:rFonts w:ascii="Arial" w:hAnsi="Arial" w:cs="Arial"/>
+          <w:b/>
+        </w:rPr>
+        <w:t>DRY</w:t>
+      </w:r>
+      <w:r>
+        <w:rPr>
+          <w:rFonts w:ascii="Arial" w:hAnsi="Arial" w:cs="Arial"/>
+        </w:rPr>
+        <w:t>.</w:t>
+      </w:r>
+      <w:r>
+        <w:rPr>
+          <w:rFonts w:ascii="Arial" w:hAnsi="Arial" w:cs="Arial"/>
+        </w:rPr>
+        <w:t xml:space="preserve"> It also reduces the ammo by calling the </w:t>
+      </w:r>
+      <w:proofErr w:type="spellStart"/>
+      <w:proofErr w:type="gramStart"/>
+      <w:r>
+        <w:rPr>
+          <w:rFonts w:ascii="Arial" w:hAnsi="Arial" w:cs="Arial"/>
+        </w:rPr>
+        <w:t>reduceAmmo</w:t>
+      </w:r>
+      <w:proofErr w:type="spellEnd"/>
+      <w:r>
+        <w:rPr>
+          <w:rFonts w:ascii="Arial" w:hAnsi="Arial" w:cs="Arial"/>
+        </w:rPr>
+        <w:t>(</w:t>
+      </w:r>
+      <w:proofErr w:type="gramEnd"/>
+      <w:r>
+        <w:rPr>
+          <w:rFonts w:ascii="Arial" w:hAnsi="Arial" w:cs="Arial"/>
+        </w:rPr>
+        <w:t xml:space="preserve">) method in the </w:t>
+      </w:r>
+      <w:proofErr w:type="spellStart"/>
+      <w:r>
+        <w:rPr>
+          <w:rFonts w:ascii="Arial" w:hAnsi="Arial" w:cs="Arial"/>
+        </w:rPr>
+        <w:t>SniperRifle</w:t>
+      </w:r>
+      <w:proofErr w:type="spellEnd"/>
+      <w:r>
+        <w:rPr>
+          <w:rFonts w:ascii="Arial" w:hAnsi="Arial" w:cs="Arial"/>
+        </w:rPr>
+        <w:t xml:space="preserve">, which is </w:t>
+      </w:r>
+      <w:r>
+        <w:rPr>
+          <w:rFonts w:ascii="Arial" w:hAnsi="Arial" w:cs="Arial"/>
+          <w:b/>
+        </w:rPr>
+        <w:t>inherited</w:t>
+      </w:r>
+      <w:r>
+        <w:rPr>
+          <w:rFonts w:ascii="Arial" w:hAnsi="Arial" w:cs="Arial"/>
+        </w:rPr>
+        <w:t xml:space="preserve"> from </w:t>
+      </w:r>
+      <w:proofErr w:type="spellStart"/>
+      <w:r>
+        <w:rPr>
+          <w:rFonts w:ascii="Arial" w:hAnsi="Arial" w:cs="Arial"/>
+        </w:rPr>
+        <w:t>GunItem</w:t>
+      </w:r>
+      <w:proofErr w:type="spellEnd"/>
+      <w:r>
+        <w:rPr>
+          <w:rFonts w:ascii="Arial" w:hAnsi="Arial" w:cs="Arial"/>
+        </w:rPr>
+        <w:t xml:space="preserve">. Since the </w:t>
+      </w:r>
+      <w:proofErr w:type="spellStart"/>
+      <w:r>
+        <w:rPr>
+          <w:rFonts w:ascii="Arial" w:hAnsi="Arial" w:cs="Arial"/>
+        </w:rPr>
+        <w:t>SniperRifle</w:t>
+      </w:r>
+      <w:proofErr w:type="spellEnd"/>
+      <w:r>
+        <w:rPr>
+          <w:rFonts w:ascii="Arial" w:hAnsi="Arial" w:cs="Arial"/>
+        </w:rPr>
+        <w:t xml:space="preserve"> is responsible for its own ammo type, it follows the principle</w:t>
+      </w:r>
+      <w:r>
+        <w:rPr>
+          <w:rFonts w:ascii="Arial" w:hAnsi="Arial" w:cs="Arial"/>
+          <w:bCs/>
+        </w:rPr>
+        <w:t xml:space="preserve"> </w:t>
+      </w:r>
+      <w:r>
+        <w:rPr>
+          <w:rFonts w:ascii="Arial" w:hAnsi="Arial" w:cs="Arial"/>
+          <w:bCs/>
+        </w:rPr>
+        <w:t xml:space="preserve">that </w:t>
+      </w:r>
+      <w:r>
+        <w:rPr>
+          <w:rFonts w:ascii="Arial" w:hAnsi="Arial" w:cs="Arial"/>
+          <w:b/>
+        </w:rPr>
+        <w:t>classes should be responsible for their own properties</w:t>
+      </w:r>
+    </w:p>
+    <w:p>
+      <w:pPr>
+        <w:spacing w:line="276" w:lineRule="auto"/>
+        <w:rPr>
+          <w:rFonts w:ascii="Arial" w:hAnsi="Arial" w:cs="Arial"/>
+        </w:rPr>
+      </w:pPr>
+    </w:p>
+    <w:p>
+      <w:pPr>
+        <w:spacing w:line="276" w:lineRule="auto"/>
+        <w:rPr>
+          <w:rFonts w:ascii="Arial" w:hAnsi="Arial" w:cs="Arial"/>
+          <w:b/>
+          <w:bCs/>
+          <w:sz w:val="28"/>
+        </w:rPr>
+      </w:pPr>
+      <w:r>
+        <w:rPr>
+          <w:rFonts w:ascii="Arial" w:hAnsi="Arial" w:cs="Arial"/>
+          <w:b/>
+          <w:bCs/>
+          <w:sz w:val="28"/>
+        </w:rPr>
+        <w:t>M</w:t>
+      </w:r>
+      <w:r>
+        <w:rPr>
+          <w:rFonts w:ascii="Arial" w:hAnsi="Arial" w:cs="Arial"/>
+          <w:b/>
+          <w:bCs/>
+          <w:sz w:val="28"/>
+        </w:rPr>
+        <w:t>am</w:t>
+      </w:r>
+      <w:r>
+        <w:rPr>
+          <w:rFonts w:ascii="Arial" w:hAnsi="Arial" w:cs="Arial"/>
+          <w:b/>
+          <w:bCs/>
+          <w:sz w:val="28"/>
+        </w:rPr>
+        <w:t>bo</w:t>
+      </w:r>
+      <w:r>
+        <w:rPr>
+          <w:rFonts w:ascii="Arial" w:hAnsi="Arial" w:cs="Arial"/>
+          <w:b/>
+          <w:bCs/>
+          <w:sz w:val="28"/>
+        </w:rPr>
+        <w:t xml:space="preserve"> </w:t>
+      </w:r>
+      <w:r>
+        <w:rPr>
+          <w:rFonts w:ascii="Arial" w:hAnsi="Arial" w:cs="Arial"/>
+          <w:b/>
+          <w:bCs/>
+          <w:sz w:val="28"/>
+        </w:rPr>
+        <w:t>Marie</w:t>
+      </w:r>
+    </w:p>
+    <w:p>
+      <w:pPr>
+        <w:spacing w:line="276" w:lineRule="auto"/>
+        <w:rPr>
+          <w:rFonts w:ascii="Arial" w:hAnsi="Arial" w:cs="Arial"/>
+        </w:rPr>
+      </w:pPr>
+      <w:r>
+        <w:rPr>
+          <w:rFonts w:ascii="Arial" w:hAnsi="Arial" w:cs="Arial"/>
+        </w:rPr>
+        <w:t xml:space="preserve">We created a </w:t>
+      </w:r>
+      <w:proofErr w:type="spellStart"/>
+      <w:r>
+        <w:rPr>
+          <w:rFonts w:ascii="Arial" w:hAnsi="Arial" w:cs="Arial"/>
+        </w:rPr>
+        <w:t>MamboMarie</w:t>
+      </w:r>
+      <w:proofErr w:type="spellEnd"/>
+      <w:r>
+        <w:rPr>
+          <w:rFonts w:ascii="Arial" w:hAnsi="Arial" w:cs="Arial"/>
+        </w:rPr>
+        <w:t xml:space="preserve"> class which </w:t>
+      </w:r>
+      <w:r>
+        <w:rPr>
+          <w:rFonts w:ascii="Arial" w:hAnsi="Arial" w:cs="Arial"/>
+          <w:b/>
+        </w:rPr>
+        <w:t>inherits</w:t>
+      </w:r>
+      <w:r>
+        <w:rPr>
+          <w:rFonts w:ascii="Arial" w:hAnsi="Arial" w:cs="Arial"/>
+        </w:rPr>
+        <w:t xml:space="preserve"> the </w:t>
+      </w:r>
+      <w:proofErr w:type="spellStart"/>
+      <w:r>
+        <w:rPr>
+          <w:rFonts w:ascii="Arial" w:hAnsi="Arial" w:cs="Arial"/>
+        </w:rPr>
+        <w:t>ZombieActor</w:t>
+      </w:r>
+      <w:proofErr w:type="spellEnd"/>
+      <w:r>
+        <w:rPr>
+          <w:rFonts w:ascii="Arial" w:hAnsi="Arial" w:cs="Arial"/>
+        </w:rPr>
+        <w:t xml:space="preserve"> class as it is a new type of actor.</w:t>
+      </w:r>
+    </w:p>
+    <w:p>
+      <w:pPr>
+        <w:spacing w:line="276" w:lineRule="auto"/>
+        <w:rPr>
+          <w:rFonts w:ascii="Arial" w:hAnsi="Arial" w:cs="Arial"/>
+        </w:rPr>
+      </w:pPr>
+      <w:r>
+        <w:rPr>
+          <w:rFonts w:ascii="Arial" w:hAnsi="Arial" w:cs="Arial"/>
+        </w:rPr>
+        <w:t xml:space="preserve">We created a </w:t>
+      </w:r>
+      <w:proofErr w:type="spellStart"/>
+      <w:r>
+        <w:rPr>
+          <w:rFonts w:ascii="Arial" w:hAnsi="Arial" w:cs="Arial"/>
+        </w:rPr>
+        <w:t>MamboSpawner</w:t>
+      </w:r>
+      <w:proofErr w:type="spellEnd"/>
+      <w:r>
+        <w:rPr>
+          <w:rFonts w:ascii="Arial" w:hAnsi="Arial" w:cs="Arial"/>
+        </w:rPr>
+        <w:t xml:space="preserve"> class which acts as an invisible item that is not accessible by the player. The </w:t>
+      </w:r>
+      <w:proofErr w:type="spellStart"/>
+      <w:r>
+        <w:rPr>
+          <w:rFonts w:ascii="Arial" w:hAnsi="Arial" w:cs="Arial"/>
+        </w:rPr>
+        <w:t>MamboSpawner</w:t>
+      </w:r>
+      <w:proofErr w:type="spellEnd"/>
+      <w:r>
+        <w:rPr>
+          <w:rFonts w:ascii="Arial" w:hAnsi="Arial" w:cs="Arial"/>
+        </w:rPr>
+        <w:t xml:space="preserve"> is responsible for spawning and removing Mambo Marie. The </w:t>
+      </w:r>
+      <w:proofErr w:type="spellStart"/>
+      <w:r>
+        <w:rPr>
+          <w:rFonts w:ascii="Arial" w:hAnsi="Arial" w:cs="Arial"/>
+        </w:rPr>
+        <w:t>MamboSpawner</w:t>
+      </w:r>
+      <w:proofErr w:type="spellEnd"/>
+      <w:r>
+        <w:rPr>
+          <w:rFonts w:ascii="Arial" w:hAnsi="Arial" w:cs="Arial"/>
+        </w:rPr>
+        <w:t xml:space="preserve"> keeps track of the number of turns Mambo Marie has been present on the map as Mambo Marie must vanish after 30 turns. </w:t>
+      </w:r>
+    </w:p>
+    <w:p>
+      <w:pPr>
+        <w:spacing w:line="276" w:lineRule="auto"/>
+        <w:rPr>
+          <w:rFonts w:ascii="Arial" w:hAnsi="Arial" w:cs="Arial"/>
+        </w:rPr>
+      </w:pPr>
+      <w:r>
+        <w:rPr>
+          <w:rFonts w:ascii="Arial" w:hAnsi="Arial" w:cs="Arial"/>
+        </w:rPr>
+        <w:t xml:space="preserve">We created a </w:t>
+      </w:r>
+      <w:proofErr w:type="spellStart"/>
+      <w:r>
+        <w:rPr>
+          <w:rFonts w:ascii="Arial" w:hAnsi="Arial" w:cs="Arial"/>
+        </w:rPr>
         <w:t>ChantAction</w:t>
       </w:r>
       <w:proofErr w:type="spellEnd"/>
@@ -3125,7 +5087,20 @@
         <w:rPr>
           <w:rFonts w:ascii="Arial" w:hAnsi="Arial" w:cs="Arial"/>
         </w:rPr>
-        <w:t xml:space="preserve"> class that inherits the Action class. The </w:t>
+        <w:t xml:space="preserve"> class that </w:t>
+      </w:r>
+      <w:r>
+        <w:rPr>
+          <w:rFonts w:ascii="Arial" w:hAnsi="Arial" w:cs="Arial"/>
+          <w:b/>
+        </w:rPr>
+        <w:t>inherits</w:t>
+      </w:r>
+      <w:r>
+        <w:rPr>
+          <w:rFonts w:ascii="Arial" w:hAnsi="Arial" w:cs="Arial"/>
+        </w:rPr>
+        <w:t xml:space="preserve"> the Action class. The </w:t>
       </w:r>
       <w:proofErr w:type="spellStart"/>
       <w:r>
@@ -3153,7 +5128,20 @@
         <w:rPr>
           <w:rFonts w:ascii="Arial" w:hAnsi="Arial" w:cs="Arial"/>
         </w:rPr>
-        <w:t xml:space="preserve"> class reuses the methods in the </w:t>
+        <w:t xml:space="preserve"> class </w:t>
+      </w:r>
+      <w:r>
+        <w:rPr>
+          <w:rFonts w:ascii="Arial" w:hAnsi="Arial" w:cs="Arial"/>
+          <w:b/>
+        </w:rPr>
+        <w:t>reuses the methods</w:t>
+      </w:r>
+      <w:r>
+        <w:rPr>
+          <w:rFonts w:ascii="Arial" w:hAnsi="Arial" w:cs="Arial"/>
+        </w:rPr>
+        <w:t xml:space="preserve"> in the </w:t>
       </w:r>
       <w:proofErr w:type="spellStart"/>
       <w:r>
@@ -3219,7 +5207,7 @@
       </w:pPr>
     </w:pPrDefault>
   </w:docDefaults>
-  <w:latentStyles w:defLockedState="0" w:defUIPriority="99" w:defSemiHidden="0" w:defUnhideWhenUsed="0" w:defQFormat="0" w:count="377">
+  <w:latentStyles w:defLockedState="0" w:defUIPriority="99" w:defSemiHidden="0" w:defUnhideWhenUsed="0" w:defQFormat="0" w:count="375">
     <w:lsdException w:name="Normal" w:uiPriority="0" w:qFormat="1"/>
     <w:lsdException w:name="heading 1" w:uiPriority="9" w:qFormat="1"/>
     <w:lsdException w:name="heading 2" w:semiHidden="1" w:uiPriority="9" w:unhideWhenUsed="1" w:qFormat="1"/>
@@ -3325,6 +5313,7 @@
     <w:lsdException w:name="HTML Sample" w:semiHidden="1" w:unhideWhenUsed="1"/>
     <w:lsdException w:name="HTML Typewriter" w:semiHidden="1" w:unhideWhenUsed="1"/>
     <w:lsdException w:name="HTML Variable" w:semiHidden="1" w:unhideWhenUsed="1"/>
+    <w:lsdException w:name="Normal Table" w:semiHidden="1" w:unhideWhenUsed="1"/>
     <w:lsdException w:name="annotation subject" w:semiHidden="1" w:unhideWhenUsed="1"/>
     <w:lsdException w:name="No List" w:semiHidden="1" w:unhideWhenUsed="1"/>
     <w:lsdException w:name="Outline List 1" w:semiHidden="1" w:unhideWhenUsed="1"/>
@@ -3370,9 +5359,11 @@
     <w:lsdException w:name="Table Subtle 1" w:semiHidden="1" w:unhideWhenUsed="1"/>
     <w:lsdException w:name="Table Subtle 2" w:semiHidden="1" w:unhideWhenUsed="1"/>
     <w:lsdException w:name="Table Web 1" w:semiHidden="1" w:unhideWhenUsed="1"/>
+    <w:lsdException w:name="Table Web 2" w:semiHidden="1" w:unhideWhenUsed="1"/>
     <w:lsdException w:name="Table Web 3" w:semiHidden="1" w:unhideWhenUsed="1"/>
     <w:lsdException w:name="Balloon Text" w:semiHidden="1" w:unhideWhenUsed="1"/>
     <w:lsdException w:name="Table Grid" w:uiPriority="39"/>
+    <w:lsdException w:name="Table Theme" w:semiHidden="1" w:unhideWhenUsed="1"/>
     <w:lsdException w:name="Placeholder Text" w:semiHidden="1"/>
     <w:lsdException w:name="No Spacing" w:uiPriority="1" w:qFormat="1"/>
     <w:lsdException w:name="Light Shading" w:uiPriority="60"/>
@@ -3592,8 +5583,6 @@
     <w:lsdException w:name="Smart Hyperlink" w:semiHidden="1" w:unhideWhenUsed="1"/>
     <w:lsdException w:name="Hashtag" w:semiHidden="1" w:unhideWhenUsed="1"/>
     <w:lsdException w:name="Unresolved Mention" w:semiHidden="1" w:unhideWhenUsed="1"/>
-    <w:lsdException w:name="Smart Link" w:semiHidden="1" w:unhideWhenUsed="1"/>
-    <w:lsdException w:name="Smart Link Error" w:semiHidden="1" w:unhideWhenUsed="1"/>
   </w:latentStyles>
   <w:style w:type="paragraph" w:default="1" w:styleId="Normal">
     <w:name w:val="Normal"/>

</xml_diff>

<commit_message>
Cleaned up UML Diagrams
Added italics to abstract classes, added missing classes to some
diagrams
</commit_message>
<xml_diff>
--- a/design-docs/Design Rationale.docx
+++ b/design-docs/Design Rationale.docx
@@ -3022,7 +3022,61 @@
         <w:rPr>
           <w:rFonts w:ascii="Arial" w:hAnsi="Arial" w:cs="Arial"/>
         </w:rPr>
-        <w:t xml:space="preserve"> with new terrain classes within the Application class to follow the principle of </w:t>
+        <w:t xml:space="preserve"> with new terrain classes </w:t>
+      </w:r>
+      <w:r>
+        <w:rPr>
+          <w:rFonts w:ascii="Arial" w:hAnsi="Arial" w:cs="Arial"/>
+        </w:rPr>
+        <w:t xml:space="preserve">which </w:t>
+      </w:r>
+      <w:r>
+        <w:rPr>
+          <w:rFonts w:ascii="Arial" w:hAnsi="Arial" w:cs="Arial"/>
+          <w:b/>
+        </w:rPr>
+        <w:t>inherits</w:t>
+      </w:r>
+      <w:r>
+        <w:rPr>
+          <w:rFonts w:ascii="Arial" w:hAnsi="Arial" w:cs="Arial"/>
+        </w:rPr>
+        <w:t xml:space="preserve"> an </w:t>
+      </w:r>
+      <w:bookmarkStart w:id="0" w:name="_GoBack"/>
+      <w:r>
+        <w:rPr>
+          <w:rFonts w:ascii="Arial" w:hAnsi="Arial" w:cs="Arial"/>
+          <w:b/>
+        </w:rPr>
+        <w:t>abstract class</w:t>
+      </w:r>
+      <w:r>
+        <w:rPr>
+          <w:rFonts w:ascii="Arial" w:hAnsi="Arial" w:cs="Arial"/>
+        </w:rPr>
+        <w:t xml:space="preserve"> </w:t>
+      </w:r>
+      <w:bookmarkEnd w:id="0"/>
+      <w:proofErr w:type="spellStart"/>
+      <w:r>
+        <w:rPr>
+          <w:rFonts w:ascii="Arial" w:hAnsi="Arial" w:cs="Arial"/>
+        </w:rPr>
+        <w:t>SolidTerrain</w:t>
+      </w:r>
+      <w:proofErr w:type="spellEnd"/>
+      <w:r>
+        <w:rPr>
+          <w:rFonts w:ascii="Arial" w:hAnsi="Arial" w:cs="Arial"/>
+        </w:rPr>
+        <w:t xml:space="preserve"> </w:t>
+      </w:r>
+      <w:r>
+        <w:rPr>
+          <w:rFonts w:ascii="Arial" w:hAnsi="Arial" w:cs="Arial"/>
+        </w:rPr>
+        <w:t xml:space="preserve">within the Application class to follow the principle of </w:t>
       </w:r>
       <w:proofErr w:type="spellStart"/>
       <w:r>
@@ -3115,6 +3169,7 @@
         <w:rPr>
           <w:rFonts w:ascii="Arial" w:hAnsi="Arial" w:cs="Arial"/>
         </w:rPr>
+        <w:lastRenderedPageBreak/>
         <w:t>MoveActorAction</w:t>
       </w:r>
       <w:proofErr w:type="spellEnd"/>
@@ -3169,7 +3224,6 @@
           <w:bCs/>
           <w:sz w:val="28"/>
         </w:rPr>
-        <w:lastRenderedPageBreak/>
         <w:t>Shotgun and Sniper Rifle</w:t>
       </w:r>
     </w:p>
@@ -3185,7 +3239,7 @@
           <w:rFonts w:ascii="Arial" w:hAnsi="Arial" w:cs="Arial"/>
           <w:bCs/>
         </w:rPr>
-        <w:t xml:space="preserve">Firstly, we created an </w:t>
+        <w:t xml:space="preserve">Firstly, we created </w:t>
       </w:r>
       <w:r>
         <w:rPr>
@@ -3200,7 +3254,21 @@
           <w:rFonts w:ascii="Arial" w:hAnsi="Arial" w:cs="Arial"/>
           <w:bCs/>
         </w:rPr>
-        <w:t xml:space="preserve"> class </w:t>
+        <w:t xml:space="preserve"> class</w:t>
+      </w:r>
+      <w:r>
+        <w:rPr>
+          <w:rFonts w:ascii="Arial" w:hAnsi="Arial" w:cs="Arial"/>
+          <w:bCs/>
+        </w:rPr>
+        <w:t>es</w:t>
+      </w:r>
+      <w:r>
+        <w:rPr>
+          <w:rFonts w:ascii="Arial" w:hAnsi="Arial" w:cs="Arial"/>
+          <w:bCs/>
+        </w:rPr>
+        <w:t xml:space="preserve"> </w:t>
       </w:r>
       <w:proofErr w:type="spellStart"/>
       <w:r>
@@ -3313,14 +3381,44 @@
           <w:rFonts w:ascii="Arial" w:hAnsi="Arial" w:cs="Arial"/>
           <w:bCs/>
         </w:rPr>
-        <w:t xml:space="preserve"> the different gun Items</w:t>
-      </w:r>
-      <w:r>
-        <w:rPr>
-          <w:rFonts w:ascii="Arial" w:hAnsi="Arial" w:cs="Arial"/>
-          <w:bCs/>
-        </w:rPr>
-        <w:t xml:space="preserve"> following the principle of </w:t>
+        <w:t xml:space="preserve"> the different </w:t>
+      </w:r>
+      <w:proofErr w:type="spellStart"/>
+      <w:r>
+        <w:rPr>
+          <w:rFonts w:ascii="Arial" w:hAnsi="Arial" w:cs="Arial"/>
+          <w:bCs/>
+        </w:rPr>
+        <w:t>Gun</w:t>
+      </w:r>
+      <w:r>
+        <w:rPr>
+          <w:rFonts w:ascii="Arial" w:hAnsi="Arial" w:cs="Arial"/>
+          <w:bCs/>
+        </w:rPr>
+        <w:t>Items</w:t>
+      </w:r>
+      <w:proofErr w:type="spellEnd"/>
+      <w:r>
+        <w:rPr>
+          <w:rFonts w:ascii="Arial" w:hAnsi="Arial" w:cs="Arial"/>
+          <w:bCs/>
+        </w:rPr>
+        <w:t xml:space="preserve"> </w:t>
+      </w:r>
+      <w:r>
+        <w:rPr>
+          <w:rFonts w:ascii="Arial" w:hAnsi="Arial" w:cs="Arial"/>
+          <w:bCs/>
+        </w:rPr>
+        <w:t xml:space="preserve">and Ammo Items </w:t>
+      </w:r>
+      <w:r>
+        <w:rPr>
+          <w:rFonts w:ascii="Arial" w:hAnsi="Arial" w:cs="Arial"/>
+          <w:bCs/>
+        </w:rPr>
+        <w:t xml:space="preserve">following the principle of </w:t>
       </w:r>
       <w:r>
         <w:rPr>
@@ -4398,21 +4496,7 @@
           <w:rFonts w:ascii="Arial" w:hAnsi="Arial" w:cs="Arial"/>
           <w:bCs/>
         </w:rPr>
-        <w:t>follow</w:t>
-      </w:r>
-      <w:r>
-        <w:rPr>
-          <w:rFonts w:ascii="Arial" w:hAnsi="Arial" w:cs="Arial"/>
-          <w:bCs/>
-        </w:rPr>
-        <w:t>ed</w:t>
-      </w:r>
-      <w:r>
-        <w:rPr>
-          <w:rFonts w:ascii="Arial" w:hAnsi="Arial" w:cs="Arial"/>
-          <w:bCs/>
-        </w:rPr>
-        <w:t xml:space="preserve"> the principle that </w:t>
+        <w:t xml:space="preserve">followed the principle that </w:t>
       </w:r>
       <w:r>
         <w:rPr>
@@ -4446,6 +4530,7 @@
         <w:rPr>
           <w:rFonts w:ascii="Arial" w:hAnsi="Arial" w:cs="Arial"/>
         </w:rPr>
+        <w:lastRenderedPageBreak/>
         <w:t xml:space="preserve">In </w:t>
       </w:r>
       <w:proofErr w:type="spellStart"/>
@@ -4481,7 +4566,6 @@
         <w:rPr>
           <w:rFonts w:ascii="Arial" w:hAnsi="Arial" w:cs="Arial"/>
         </w:rPr>
-        <w:lastRenderedPageBreak/>
         <w:t>SniperShootAction</w:t>
       </w:r>
       <w:proofErr w:type="spellEnd"/>
@@ -4591,16 +4675,7 @@
           <w:rFonts w:ascii="Arial" w:hAnsi="Arial" w:cs="Arial"/>
           <w:b/>
         </w:rPr>
-        <w:t>classes should be re</w:t>
-      </w:r>
-      <w:bookmarkStart w:id="0" w:name="_GoBack"/>
-      <w:bookmarkEnd w:id="0"/>
-      <w:r>
-        <w:rPr>
-          <w:rFonts w:ascii="Arial" w:hAnsi="Arial" w:cs="Arial"/>
-          <w:b/>
-        </w:rPr>
-        <w:t>sponsible for their own properties</w:t>
+        <w:t>classes should be responsible for their own properties</w:t>
       </w:r>
       <w:r>
         <w:rPr>
@@ -4755,19 +4830,7 @@
         <w:rPr>
           <w:rFonts w:ascii="Arial" w:hAnsi="Arial" w:cs="Arial"/>
         </w:rPr>
-        <w:t xml:space="preserve">, to decrease the health </w:t>
-      </w:r>
-      <w:r>
-        <w:rPr>
-          <w:rFonts w:ascii="Arial" w:hAnsi="Arial" w:cs="Arial"/>
-        </w:rPr>
-        <w:t>or kill</w:t>
-      </w:r>
-      <w:r>
-        <w:rPr>
-          <w:rFonts w:ascii="Arial" w:hAnsi="Arial" w:cs="Arial"/>
-        </w:rPr>
-        <w:t xml:space="preserve"> the Actors affected, following </w:t>
+        <w:t xml:space="preserve">, to decrease the health or kill the Actors affected, following </w:t>
       </w:r>
       <w:r>
         <w:rPr>

</xml_diff>

<commit_message>
Touched up design docs
Removed extra imports from certain files as well
</commit_message>
<xml_diff>
--- a/design-docs/Design Rationale.docx
+++ b/design-docs/Design Rationale.docx
@@ -1113,6 +1113,7 @@
         <w:rPr>
           <w:rFonts w:ascii="Arial" w:hAnsi="Arial" w:cs="Arial"/>
         </w:rPr>
+        <w:lastRenderedPageBreak/>
         <w:t xml:space="preserve">To implement changes to zombie attacks depending on number of arms, we allowed </w:t>
       </w:r>
       <w:proofErr w:type="spellStart"/>
@@ -2118,7 +2119,14 @@
         <w:rPr>
           <w:rFonts w:ascii="Arial" w:hAnsi="Arial" w:cs="Arial"/>
         </w:rPr>
-        <w:t xml:space="preserve"> private method to prevent repeated code in tick() when a </w:t>
+        <w:t xml:space="preserve"> </w:t>
+      </w:r>
+      <w:r>
+        <w:rPr>
+          <w:rFonts w:ascii="Arial" w:hAnsi="Arial" w:cs="Arial"/>
+        </w:rPr>
+        <w:lastRenderedPageBreak/>
+        <w:t xml:space="preserve">private method to prevent repeated code in tick() when a </w:t>
       </w:r>
       <w:proofErr w:type="spellStart"/>
       <w:r>
@@ -3159,6 +3167,7 @@
         <w:rPr>
           <w:rFonts w:ascii="Arial" w:hAnsi="Arial" w:cs="Arial"/>
         </w:rPr>
+        <w:lastRenderedPageBreak/>
         <w:t>MoveActorAction</w:t>
       </w:r>
       <w:proofErr w:type="spellEnd"/>
@@ -4511,6 +4520,7 @@
         <w:rPr>
           <w:rFonts w:ascii="Arial" w:hAnsi="Arial" w:cs="Arial"/>
         </w:rPr>
+        <w:lastRenderedPageBreak/>
         <w:t xml:space="preserve">In </w:t>
       </w:r>
       <w:proofErr w:type="spellStart"/>
@@ -4614,41 +4624,41 @@
         <w:t xml:space="preserve">responsible for its own </w:t>
       </w:r>
       <w:proofErr w:type="spellStart"/>
+      <w:r>
+        <w:rPr>
+          <w:rFonts w:ascii="Arial" w:hAnsi="Arial" w:cs="Arial"/>
+          <w:b/>
+        </w:rPr>
+        <w:t>SniperShootAction</w:t>
+      </w:r>
+      <w:proofErr w:type="spellEnd"/>
+      <w:r>
+        <w:rPr>
+          <w:rFonts w:ascii="Arial" w:hAnsi="Arial" w:cs="Arial"/>
+        </w:rPr>
+        <w:t xml:space="preserve">, and can be accessed by the </w:t>
+      </w:r>
+      <w:proofErr w:type="spellStart"/>
       <w:proofErr w:type="gramStart"/>
       <w:r>
         <w:rPr>
           <w:rFonts w:ascii="Arial" w:hAnsi="Arial" w:cs="Arial"/>
-          <w:b/>
-        </w:rPr>
-        <w:t>SniperShootAction</w:t>
-      </w:r>
-      <w:proofErr w:type="spellEnd"/>
-      <w:r>
-        <w:rPr>
-          <w:rFonts w:ascii="Arial" w:hAnsi="Arial" w:cs="Arial"/>
-        </w:rPr>
-        <w:t>, and</w:t>
+        </w:rPr>
+        <w:t>getNextAction</w:t>
+      </w:r>
+      <w:proofErr w:type="spellEnd"/>
+      <w:r>
+        <w:rPr>
+          <w:rFonts w:ascii="Arial" w:hAnsi="Arial" w:cs="Arial"/>
+        </w:rPr>
+        <w:t>(</w:t>
       </w:r>
       <w:proofErr w:type="gramEnd"/>
       <w:r>
         <w:rPr>
           <w:rFonts w:ascii="Arial" w:hAnsi="Arial" w:cs="Arial"/>
         </w:rPr>
-        <w:t xml:space="preserve"> can be accessed by the </w:t>
-      </w:r>
-      <w:proofErr w:type="spellStart"/>
-      <w:r>
-        <w:rPr>
-          <w:rFonts w:ascii="Arial" w:hAnsi="Arial" w:cs="Arial"/>
-        </w:rPr>
-        <w:t>getNextAction</w:t>
-      </w:r>
-      <w:proofErr w:type="spellEnd"/>
-      <w:r>
-        <w:rPr>
-          <w:rFonts w:ascii="Arial" w:hAnsi="Arial" w:cs="Arial"/>
-        </w:rPr>
-        <w:t xml:space="preserve">() method. This follows the principle that </w:t>
+        <w:t xml:space="preserve">) method. This follows the principle that </w:t>
       </w:r>
       <w:r>
         <w:rPr>
@@ -5555,6 +5565,7 @@
         <w:rPr>
           <w:rFonts w:ascii="Arial" w:hAnsi="Arial" w:cs="Arial"/>
         </w:rPr>
+        <w:lastRenderedPageBreak/>
         <w:t xml:space="preserve">We changed the type of game map used by the compound to an instance of </w:t>
       </w:r>
       <w:proofErr w:type="spellStart"/>
@@ -5851,7 +5862,21 @@
         <w:rPr>
           <w:rFonts w:ascii="Arial" w:hAnsi="Arial" w:cs="Arial"/>
         </w:rPr>
-        <w:t xml:space="preserve"> class as the health recovered due to the bracelet is constant. We used methods in the Player class to increase and decrease the health of the Player proportionally when the bracelet is worn and removed. This prevents any exploitation of the feature.</w:t>
+        <w:t xml:space="preserve"> class as the health recovered due to the bracelet is constant. We used methods in the Player class to increase and decrease the health of the Player proportionally</w:t>
+      </w:r>
+      <w:r>
+        <w:rPr>
+          <w:rFonts w:ascii="Arial" w:hAnsi="Arial" w:cs="Arial"/>
+        </w:rPr>
+        <w:t xml:space="preserve"> using percentage</w:t>
+      </w:r>
+      <w:bookmarkStart w:id="0" w:name="_GoBack"/>
+      <w:bookmarkEnd w:id="0"/>
+      <w:r>
+        <w:rPr>
+          <w:rFonts w:ascii="Arial" w:hAnsi="Arial" w:cs="Arial"/>
+        </w:rPr>
+        <w:t xml:space="preserve"> when the bracelet is worn and removed. This prevents any exploitation of the feature.</w:t>
       </w:r>
     </w:p>
     <w:p>
@@ -5897,7 +5922,7 @@
       </w:pPr>
     </w:pPrDefault>
   </w:docDefaults>
-  <w:latentStyles w:defLockedState="0" w:defUIPriority="99" w:defSemiHidden="0" w:defUnhideWhenUsed="0" w:defQFormat="0" w:count="377">
+  <w:latentStyles w:defLockedState="0" w:defUIPriority="99" w:defSemiHidden="0" w:defUnhideWhenUsed="0" w:defQFormat="0" w:count="375">
     <w:lsdException w:name="Normal" w:uiPriority="0" w:qFormat="1"/>
     <w:lsdException w:name="heading 1" w:uiPriority="9" w:qFormat="1"/>
     <w:lsdException w:name="heading 2" w:semiHidden="1" w:uiPriority="9" w:unhideWhenUsed="1" w:qFormat="1"/>
@@ -6003,6 +6028,7 @@
     <w:lsdException w:name="HTML Sample" w:semiHidden="1" w:unhideWhenUsed="1"/>
     <w:lsdException w:name="HTML Typewriter" w:semiHidden="1" w:unhideWhenUsed="1"/>
     <w:lsdException w:name="HTML Variable" w:semiHidden="1" w:unhideWhenUsed="1"/>
+    <w:lsdException w:name="Normal Table" w:semiHidden="1" w:unhideWhenUsed="1"/>
     <w:lsdException w:name="annotation subject" w:semiHidden="1" w:unhideWhenUsed="1"/>
     <w:lsdException w:name="No List" w:semiHidden="1" w:unhideWhenUsed="1"/>
     <w:lsdException w:name="Outline List 1" w:semiHidden="1" w:unhideWhenUsed="1"/>
@@ -6048,9 +6074,11 @@
     <w:lsdException w:name="Table Subtle 1" w:semiHidden="1" w:unhideWhenUsed="1"/>
     <w:lsdException w:name="Table Subtle 2" w:semiHidden="1" w:unhideWhenUsed="1"/>
     <w:lsdException w:name="Table Web 1" w:semiHidden="1" w:unhideWhenUsed="1"/>
+    <w:lsdException w:name="Table Web 2" w:semiHidden="1" w:unhideWhenUsed="1"/>
     <w:lsdException w:name="Table Web 3" w:semiHidden="1" w:unhideWhenUsed="1"/>
     <w:lsdException w:name="Balloon Text" w:semiHidden="1" w:unhideWhenUsed="1"/>
     <w:lsdException w:name="Table Grid" w:uiPriority="39"/>
+    <w:lsdException w:name="Table Theme" w:semiHidden="1" w:unhideWhenUsed="1"/>
     <w:lsdException w:name="Placeholder Text" w:semiHidden="1"/>
     <w:lsdException w:name="No Spacing" w:uiPriority="1" w:qFormat="1"/>
     <w:lsdException w:name="Light Shading" w:uiPriority="60"/>
@@ -6270,8 +6298,6 @@
     <w:lsdException w:name="Smart Hyperlink" w:semiHidden="1" w:unhideWhenUsed="1"/>
     <w:lsdException w:name="Hashtag" w:semiHidden="1" w:unhideWhenUsed="1"/>
     <w:lsdException w:name="Unresolved Mention" w:semiHidden="1" w:unhideWhenUsed="1"/>
-    <w:lsdException w:name="Smart Link" w:semiHidden="1" w:unhideWhenUsed="1"/>
-    <w:lsdException w:name="Smart Link Error" w:semiHidden="1" w:unhideWhenUsed="1"/>
   </w:latentStyles>
   <w:style w:type="paragraph" w:default="1" w:styleId="Normal">
     <w:name w:val="Normal"/>

</xml_diff>

<commit_message>
Added Assertions to Ammo
Updated rationale accordingly
</commit_message>
<xml_diff>
--- a/design-docs/Design Rationale.docx
+++ b/design-docs/Design Rationale.docx
@@ -3438,6 +3438,52 @@
           <w:rFonts w:ascii="Arial" w:hAnsi="Arial" w:cs="Arial"/>
           <w:bCs/>
         </w:rPr>
+        <w:t xml:space="preserve">We used </w:t>
+      </w:r>
+      <w:bookmarkStart w:id="0" w:name="_GoBack"/>
+      <w:r>
+        <w:rPr>
+          <w:rFonts w:ascii="Arial" w:hAnsi="Arial" w:cs="Arial"/>
+          <w:b/>
+          <w:bCs/>
+        </w:rPr>
+        <w:t>assertions</w:t>
+      </w:r>
+      <w:r>
+        <w:rPr>
+          <w:rFonts w:ascii="Arial" w:hAnsi="Arial" w:cs="Arial"/>
+          <w:bCs/>
+        </w:rPr>
+        <w:t xml:space="preserve"> </w:t>
+      </w:r>
+      <w:bookmarkEnd w:id="0"/>
+      <w:r>
+        <w:rPr>
+          <w:rFonts w:ascii="Arial" w:hAnsi="Arial" w:cs="Arial"/>
+          <w:bCs/>
+        </w:rPr>
+        <w:t xml:space="preserve">in the Ammo class to ensure that the number of rounds do not decrease below 0, following the </w:t>
+      </w:r>
+      <w:r>
+        <w:rPr>
+          <w:rFonts w:ascii="Arial" w:hAnsi="Arial" w:cs="Arial"/>
+          <w:b/>
+          <w:bCs/>
+        </w:rPr>
+        <w:t>Fail Fast</w:t>
+      </w:r>
+      <w:r>
+        <w:rPr>
+          <w:rFonts w:ascii="Arial" w:hAnsi="Arial" w:cs="Arial"/>
+          <w:bCs/>
+        </w:rPr>
+        <w:t xml:space="preserve"> principle. </w:t>
+      </w:r>
+      <w:r>
+        <w:rPr>
+          <w:rFonts w:ascii="Arial" w:hAnsi="Arial" w:cs="Arial"/>
+          <w:bCs/>
+        </w:rPr>
         <w:t xml:space="preserve">In the Player class, we looped over the Player’s inventory every turn to check for </w:t>
       </w:r>
       <w:proofErr w:type="spellStart"/>
@@ -4493,6 +4539,7 @@
           <w:rFonts w:ascii="Arial" w:hAnsi="Arial" w:cs="Arial"/>
           <w:b/>
         </w:rPr>
+        <w:lastRenderedPageBreak/>
         <w:t>classes should be responsible for their own properties</w:t>
       </w:r>
       <w:r>
@@ -4520,7 +4567,6 @@
         <w:rPr>
           <w:rFonts w:ascii="Arial" w:hAnsi="Arial" w:cs="Arial"/>
         </w:rPr>
-        <w:lastRenderedPageBreak/>
         <w:t xml:space="preserve">In </w:t>
       </w:r>
       <w:proofErr w:type="spellStart"/>
@@ -5523,7 +5569,14 @@
         <w:rPr>
           <w:rFonts w:ascii="Arial" w:hAnsi="Arial" w:cs="Arial"/>
         </w:rPr>
-        <w:t xml:space="preserve"> terminates the loop that runs the game when the conditions to win or lose have been met. </w:t>
+        <w:t xml:space="preserve"> terminates the loop that runs the game when the conditions to win or lose have </w:t>
+      </w:r>
+      <w:r>
+        <w:rPr>
+          <w:rFonts w:ascii="Arial" w:hAnsi="Arial" w:cs="Arial"/>
+        </w:rPr>
+        <w:lastRenderedPageBreak/>
+        <w:t xml:space="preserve">been met. </w:t>
       </w:r>
       <w:proofErr w:type="spellStart"/>
       <w:r>
@@ -5565,7 +5618,6 @@
         <w:rPr>
           <w:rFonts w:ascii="Arial" w:hAnsi="Arial" w:cs="Arial"/>
         </w:rPr>
-        <w:lastRenderedPageBreak/>
         <w:t xml:space="preserve">We changed the type of game map used by the compound to an instance of </w:t>
       </w:r>
       <w:proofErr w:type="spellStart"/>
@@ -5870,8 +5922,6 @@
         </w:rPr>
         <w:t xml:space="preserve"> using percentage</w:t>
       </w:r>
-      <w:bookmarkStart w:id="0" w:name="_GoBack"/>
-      <w:bookmarkEnd w:id="0"/>
       <w:r>
         <w:rPr>
           <w:rFonts w:ascii="Arial" w:hAnsi="Arial" w:cs="Arial"/>

</xml_diff>